<commit_message>
Añadidos los documentos Grupales e Individuales D02 OK!
</commit_message>
<xml_diff>
--- a/reports/Individual/D02/Student #1/Planning Report - D02 - josrojrom1.docx
+++ b/reports/Individual/D02/Student #1/Planning Report - D02 - josrojrom1.docx
@@ -335,7 +335,7 @@
         <w:rPr>
           <w:rtl w:val="0"/>
         </w:rPr>
-        <w:t xml:space="preserve">16/02/2023</w:t>
+        <w:t xml:space="preserve">25/06/2023</w:t>
       </w:r>
     </w:p>
     <w:p>
@@ -1391,6 +1391,126 @@
           </w:p>
         </w:tc>
       </w:tr>
+      <w:tr>
+        <w:trPr>
+          <w:cantSplit w:val="0"/>
+          <w:tblHeader w:val="0"/>
+        </w:trPr>
+        <w:tc>
+          <w:tcPr>
+            <w:shd w:fill="auto" w:val="clear"/>
+            <w:tcMar>
+              <w:top w:w="100.0" w:type="dxa"/>
+              <w:left w:w="100.0" w:type="dxa"/>
+              <w:bottom w:w="100.0" w:type="dxa"/>
+              <w:right w:w="100.0" w:type="dxa"/>
+            </w:tcMar>
+            <w:vAlign w:val="top"/>
+          </w:tcPr>
+          <w:p>
+            <w:pPr>
+              <w:keepNext w:val="0"/>
+              <w:keepLines w:val="0"/>
+              <w:pageBreakBefore w:val="0"/>
+              <w:widowControl w:val="0"/>
+              <w:pBdr>
+                <w:top w:space="0" w:sz="0" w:val="nil"/>
+                <w:left w:space="0" w:sz="0" w:val="nil"/>
+                <w:bottom w:space="0" w:sz="0" w:val="nil"/>
+                <w:right w:space="0" w:sz="0" w:val="nil"/>
+                <w:between w:space="0" w:sz="0" w:val="nil"/>
+              </w:pBdr>
+              <w:shd w:fill="auto" w:val="clear"/>
+              <w:spacing w:after="0" w:before="0" w:line="240" w:lineRule="auto"/>
+              <w:ind w:left="0" w:right="0" w:firstLine="0"/>
+              <w:jc w:val="left"/>
+              <w:rPr/>
+            </w:pPr>
+            <w:r>
+              <w:rPr>
+                <w:rtl w:val="0"/>
+              </w:rPr>
+              <w:t xml:space="preserve">V4</w:t>
+            </w:r>
+          </w:p>
+        </w:tc>
+        <w:tc>
+          <w:tcPr>
+            <w:shd w:fill="auto" w:val="clear"/>
+            <w:tcMar>
+              <w:top w:w="100.0" w:type="dxa"/>
+              <w:left w:w="100.0" w:type="dxa"/>
+              <w:bottom w:w="100.0" w:type="dxa"/>
+              <w:right w:w="100.0" w:type="dxa"/>
+            </w:tcMar>
+            <w:vAlign w:val="top"/>
+          </w:tcPr>
+          <w:p>
+            <w:pPr>
+              <w:keepNext w:val="0"/>
+              <w:keepLines w:val="0"/>
+              <w:pageBreakBefore w:val="0"/>
+              <w:widowControl w:val="0"/>
+              <w:pBdr>
+                <w:top w:space="0" w:sz="0" w:val="nil"/>
+                <w:left w:space="0" w:sz="0" w:val="nil"/>
+                <w:bottom w:space="0" w:sz="0" w:val="nil"/>
+                <w:right w:space="0" w:sz="0" w:val="nil"/>
+                <w:between w:space="0" w:sz="0" w:val="nil"/>
+              </w:pBdr>
+              <w:shd w:fill="auto" w:val="clear"/>
+              <w:spacing w:after="0" w:before="0" w:line="240" w:lineRule="auto"/>
+              <w:ind w:left="0" w:right="0" w:firstLine="0"/>
+              <w:jc w:val="left"/>
+              <w:rPr/>
+            </w:pPr>
+            <w:r>
+              <w:rPr>
+                <w:rtl w:val="0"/>
+              </w:rPr>
+              <w:t xml:space="preserve">25/06/2023</w:t>
+            </w:r>
+          </w:p>
+        </w:tc>
+        <w:tc>
+          <w:tcPr>
+            <w:shd w:fill="auto" w:val="clear"/>
+            <w:tcMar>
+              <w:top w:w="100.0" w:type="dxa"/>
+              <w:left w:w="100.0" w:type="dxa"/>
+              <w:bottom w:w="100.0" w:type="dxa"/>
+              <w:right w:w="100.0" w:type="dxa"/>
+            </w:tcMar>
+            <w:vAlign w:val="top"/>
+          </w:tcPr>
+          <w:p>
+            <w:pPr>
+              <w:keepNext w:val="0"/>
+              <w:keepLines w:val="0"/>
+              <w:pageBreakBefore w:val="0"/>
+              <w:widowControl w:val="0"/>
+              <w:pBdr>
+                <w:top w:space="0" w:sz="0" w:val="nil"/>
+                <w:left w:space="0" w:sz="0" w:val="nil"/>
+                <w:bottom w:space="0" w:sz="0" w:val="nil"/>
+                <w:right w:space="0" w:sz="0" w:val="nil"/>
+                <w:between w:space="0" w:sz="0" w:val="nil"/>
+              </w:pBdr>
+              <w:shd w:fill="auto" w:val="clear"/>
+              <w:spacing w:after="0" w:before="0" w:line="240" w:lineRule="auto"/>
+              <w:ind w:left="0" w:right="0" w:firstLine="0"/>
+              <w:jc w:val="left"/>
+              <w:rPr/>
+            </w:pPr>
+            <w:r>
+              <w:rPr>
+                <w:rtl w:val="0"/>
+              </w:rPr>
+              <w:t xml:space="preserve">Corrección de errores tras First call</w:t>
+            </w:r>
+          </w:p>
+        </w:tc>
+      </w:tr>
     </w:tbl>
     <w:p>
       <w:pPr>
@@ -4629,7 +4749,7 @@
                 <w:b w:val="1"/>
                 <w:rtl w:val="0"/>
               </w:rPr>
-              <w:t xml:space="preserve">Desarrollador, </w:t>
+              <w:t xml:space="preserve">Manager, </w:t>
             </w:r>
           </w:p>
           <w:p>
@@ -5300,7 +5420,7 @@
                 <w:b w:val="1"/>
                 <w:rtl w:val="0"/>
               </w:rPr>
-              <w:t xml:space="preserve">Desarrollador, </w:t>
+              <w:t xml:space="preserve">Manager, </w:t>
             </w:r>
           </w:p>
           <w:p>
@@ -5629,7 +5749,74 @@
           <w:szCs w:val="24"/>
           <w:rtl w:val="0"/>
         </w:rPr>
-        <w:t xml:space="preserve">-Costes estimados:</w:t>
+        <w:t xml:space="preserve">Costes estimados según el rol desempeñado:</w:t>
+      </w:r>
+    </w:p>
+    <w:p>
+      <w:pPr>
+        <w:numPr>
+          <w:ilvl w:val="0"/>
+          <w:numId w:val="1"/>
+        </w:numPr>
+        <w:spacing w:after="0" w:afterAutospacing="0" w:line="259" w:lineRule="auto"/>
+        <w:ind w:left="720" w:hanging="360"/>
+        <w:jc w:val="both"/>
+        <w:rPr>
+          <w:rFonts w:ascii="Calibri" w:cs="Calibri" w:eastAsia="Calibri" w:hAnsi="Calibri"/>
+          <w:sz w:val="24"/>
+          <w:szCs w:val="24"/>
+        </w:rPr>
+      </w:pPr>
+      <w:r>
+        <w:rPr>
+          <w:rFonts w:ascii="Calibri" w:cs="Calibri" w:eastAsia="Calibri" w:hAnsi="Calibri"/>
+          <w:sz w:val="24"/>
+          <w:szCs w:val="24"/>
+          <w:rtl w:val="0"/>
+        </w:rPr>
+        <w:t xml:space="preserve">Desarrollador base: 20€/h</w:t>
+      </w:r>
+    </w:p>
+    <w:p>
+      <w:pPr>
+        <w:numPr>
+          <w:ilvl w:val="0"/>
+          <w:numId w:val="1"/>
+        </w:numPr>
+        <w:spacing w:after="160" w:line="259" w:lineRule="auto"/>
+        <w:ind w:left="720" w:hanging="360"/>
+        <w:jc w:val="both"/>
+        <w:rPr>
+          <w:rFonts w:ascii="Calibri" w:cs="Calibri" w:eastAsia="Calibri" w:hAnsi="Calibri"/>
+          <w:sz w:val="24"/>
+          <w:szCs w:val="24"/>
+        </w:rPr>
+      </w:pPr>
+      <w:r>
+        <w:rPr>
+          <w:rFonts w:ascii="Calibri" w:cs="Calibri" w:eastAsia="Calibri" w:hAnsi="Calibri"/>
+          <w:sz w:val="24"/>
+          <w:szCs w:val="24"/>
+          <w:rtl w:val="0"/>
+        </w:rPr>
+        <w:t xml:space="preserve">Manager base: 30€/h</w:t>
+      </w:r>
+    </w:p>
+    <w:p>
+      <w:pPr>
+        <w:spacing w:after="160" w:line="259" w:lineRule="auto"/>
+        <w:ind w:left="720" w:firstLine="0"/>
+        <w:jc w:val="both"/>
+        <w:rPr>
+          <w:rFonts w:ascii="Calibri" w:cs="Calibri" w:eastAsia="Calibri" w:hAnsi="Calibri"/>
+          <w:sz w:val="24"/>
+          <w:szCs w:val="24"/>
+        </w:rPr>
+      </w:pPr>
+      <w:r>
+        <w:rPr>
+          <w:rtl w:val="0"/>
+        </w:rPr>
       </w:r>
     </w:p>
     <w:p>
@@ -5638,19 +5825,25 @@
         <w:jc w:val="both"/>
         <w:rPr>
           <w:rFonts w:ascii="Calibri" w:cs="Calibri" w:eastAsia="Calibri" w:hAnsi="Calibri"/>
-          <w:sz w:val="24"/>
-          <w:szCs w:val="24"/>
-        </w:rPr>
-      </w:pPr>
-      <w:r>
-        <w:rPr>
-          <w:rFonts w:ascii="Calibri" w:cs="Calibri" w:eastAsia="Calibri" w:hAnsi="Calibri"/>
-          <w:sz w:val="24"/>
-          <w:szCs w:val="24"/>
-          <w:rtl w:val="0"/>
-        </w:rPr>
-        <w:tab/>
-        <w:t xml:space="preserve">-Desarrollador base: 20€/h</w:t>
+          <w:b w:val="1"/>
+          <w:sz w:val="30"/>
+          <w:szCs w:val="30"/>
+        </w:rPr>
+      </w:pPr>
+      <w:r>
+        <w:rPr>
+          <w:rFonts w:ascii="Calibri" w:cs="Calibri" w:eastAsia="Calibri" w:hAnsi="Calibri"/>
+          <w:b w:val="1"/>
+          <w:sz w:val="24"/>
+          <w:szCs w:val="24"/>
+          <w:rtl w:val="0"/>
+        </w:rPr>
+        <w:t xml:space="preserve">COSTES INDIRECTOS (AMORTIZACIONES):</w:t>
+      </w:r>
+      <w:r>
+        <w:rPr>
+          <w:rtl w:val="0"/>
+        </w:rPr>
       </w:r>
     </w:p>
     <w:p>
@@ -5659,14 +5852,138 @@
         <w:jc w:val="both"/>
         <w:rPr>
           <w:rFonts w:ascii="Calibri" w:cs="Calibri" w:eastAsia="Calibri" w:hAnsi="Calibri"/>
-          <w:sz w:val="24"/>
-          <w:szCs w:val="24"/>
-        </w:rPr>
-      </w:pPr>
-      <w:r>
-        <w:rPr>
-          <w:rtl w:val="0"/>
-        </w:rPr>
+          <w:b w:val="1"/>
+          <w:sz w:val="24"/>
+          <w:szCs w:val="24"/>
+        </w:rPr>
+      </w:pPr>
+      <w:r>
+        <w:rPr>
+          <w:rFonts w:ascii="Calibri" w:cs="Calibri" w:eastAsia="Calibri" w:hAnsi="Calibri"/>
+          <w:sz w:val="24"/>
+          <w:szCs w:val="24"/>
+          <w:rtl w:val="0"/>
+        </w:rPr>
+        <w:tab/>
+        <w:t xml:space="preserve">Para este entregable, he trabajado un </w:t>
+      </w:r>
+      <w:r>
+        <w:rPr>
+          <w:rFonts w:ascii="Calibri" w:cs="Calibri" w:eastAsia="Calibri" w:hAnsi="Calibri"/>
+          <w:b w:val="1"/>
+          <w:sz w:val="24"/>
+          <w:szCs w:val="24"/>
+          <w:rtl w:val="0"/>
+        </w:rPr>
+        <w:t xml:space="preserve">total de 3 horas y 21 minutos</w:t>
+      </w:r>
+      <w:r>
+        <w:rPr>
+          <w:rFonts w:ascii="Calibri" w:cs="Calibri" w:eastAsia="Calibri" w:hAnsi="Calibri"/>
+          <w:sz w:val="24"/>
+          <w:szCs w:val="24"/>
+          <w:rtl w:val="0"/>
+        </w:rPr>
+        <w:t xml:space="preserve"> para mis tareas individuales, de los cuales </w:t>
+      </w:r>
+      <w:r>
+        <w:rPr>
+          <w:rFonts w:ascii="Calibri" w:cs="Calibri" w:eastAsia="Calibri" w:hAnsi="Calibri"/>
+          <w:b w:val="1"/>
+          <w:sz w:val="24"/>
+          <w:szCs w:val="24"/>
+          <w:rtl w:val="0"/>
+        </w:rPr>
+        <w:t xml:space="preserve">1 hora y 21 minutos</w:t>
+      </w:r>
+      <w:r>
+        <w:rPr>
+          <w:rFonts w:ascii="Calibri" w:cs="Calibri" w:eastAsia="Calibri" w:hAnsi="Calibri"/>
+          <w:sz w:val="24"/>
+          <w:szCs w:val="24"/>
+          <w:rtl w:val="0"/>
+        </w:rPr>
+        <w:t xml:space="preserve"> pertenecen a las tareas realizadas </w:t>
+      </w:r>
+      <w:r>
+        <w:rPr>
+          <w:rFonts w:ascii="Calibri" w:cs="Calibri" w:eastAsia="Calibri" w:hAnsi="Calibri"/>
+          <w:b w:val="1"/>
+          <w:sz w:val="24"/>
+          <w:szCs w:val="24"/>
+          <w:rtl w:val="0"/>
+        </w:rPr>
+        <w:t xml:space="preserve">bajo el rol de </w:t>
+      </w:r>
+      <w:r>
+        <w:rPr>
+          <w:rFonts w:ascii="Calibri" w:cs="Calibri" w:eastAsia="Calibri" w:hAnsi="Calibri"/>
+          <w:b w:val="1"/>
+          <w:i w:val="1"/>
+          <w:sz w:val="24"/>
+          <w:szCs w:val="24"/>
+          <w:rtl w:val="0"/>
+        </w:rPr>
+        <w:t xml:space="preserve">Manager </w:t>
+      </w:r>
+      <w:r>
+        <w:rPr>
+          <w:rFonts w:ascii="Calibri" w:cs="Calibri" w:eastAsia="Calibri" w:hAnsi="Calibri"/>
+          <w:sz w:val="24"/>
+          <w:szCs w:val="24"/>
+          <w:rtl w:val="0"/>
+        </w:rPr>
+        <w:t xml:space="preserve">y </w:t>
+      </w:r>
+      <w:r>
+        <w:rPr>
+          <w:rFonts w:ascii="Calibri" w:cs="Calibri" w:eastAsia="Calibri" w:hAnsi="Calibri"/>
+          <w:b w:val="1"/>
+          <w:sz w:val="24"/>
+          <w:szCs w:val="24"/>
+          <w:rtl w:val="0"/>
+        </w:rPr>
+        <w:t xml:space="preserve">2 horas</w:t>
+      </w:r>
+      <w:r>
+        <w:rPr>
+          <w:rFonts w:ascii="Calibri" w:cs="Calibri" w:eastAsia="Calibri" w:hAnsi="Calibri"/>
+          <w:sz w:val="24"/>
+          <w:szCs w:val="24"/>
+          <w:rtl w:val="0"/>
+        </w:rPr>
+        <w:t xml:space="preserve"> para las tareas desarrolladas </w:t>
+      </w:r>
+      <w:r>
+        <w:rPr>
+          <w:rFonts w:ascii="Calibri" w:cs="Calibri" w:eastAsia="Calibri" w:hAnsi="Calibri"/>
+          <w:b w:val="1"/>
+          <w:sz w:val="24"/>
+          <w:szCs w:val="24"/>
+          <w:rtl w:val="0"/>
+        </w:rPr>
+        <w:t xml:space="preserve">bajo el rol de </w:t>
+      </w:r>
+      <w:r>
+        <w:rPr>
+          <w:rFonts w:ascii="Calibri" w:cs="Calibri" w:eastAsia="Calibri" w:hAnsi="Calibri"/>
+          <w:b w:val="1"/>
+          <w:i w:val="1"/>
+          <w:sz w:val="24"/>
+          <w:szCs w:val="24"/>
+          <w:rtl w:val="0"/>
+        </w:rPr>
+        <w:t xml:space="preserve">Desarrollador</w:t>
+      </w:r>
+      <w:r>
+        <w:rPr>
+          <w:rFonts w:ascii="Calibri" w:cs="Calibri" w:eastAsia="Calibri" w:hAnsi="Calibri"/>
+          <w:b w:val="1"/>
+          <w:sz w:val="24"/>
+          <w:szCs w:val="24"/>
+          <w:rtl w:val="0"/>
+        </w:rPr>
+        <w:t xml:space="preserve">.</w:t>
       </w:r>
     </w:p>
     <w:p>
@@ -5686,7 +6003,133 @@
           <w:szCs w:val="24"/>
           <w:rtl w:val="0"/>
         </w:rPr>
-        <w:t xml:space="preserve">-Cálculo del coste:</w:t>
+        <w:t xml:space="preserve">La estimación del coste del contrato contempla el siguiente resumen de costes:</w:t>
+      </w:r>
+    </w:p>
+    <w:p>
+      <w:pPr>
+        <w:numPr>
+          <w:ilvl w:val="0"/>
+          <w:numId w:val="2"/>
+        </w:numPr>
+        <w:spacing w:after="0" w:afterAutospacing="0" w:line="259" w:lineRule="auto"/>
+        <w:ind w:left="720" w:hanging="360"/>
+        <w:jc w:val="both"/>
+        <w:rPr>
+          <w:rFonts w:ascii="Calibri" w:cs="Calibri" w:eastAsia="Calibri" w:hAnsi="Calibri"/>
+          <w:sz w:val="24"/>
+          <w:szCs w:val="24"/>
+        </w:rPr>
+      </w:pPr>
+      <w:r>
+        <w:rPr>
+          <w:rFonts w:ascii="Calibri" w:cs="Calibri" w:eastAsia="Calibri" w:hAnsi="Calibri"/>
+          <w:sz w:val="24"/>
+          <w:szCs w:val="24"/>
+          <w:rtl w:val="0"/>
+        </w:rPr>
+        <w:t xml:space="preserve">2h * 20€/h → </w:t>
+      </w:r>
+      <w:r>
+        <w:rPr>
+          <w:rFonts w:ascii="Calibri" w:cs="Calibri" w:eastAsia="Calibri" w:hAnsi="Calibri"/>
+          <w:b w:val="1"/>
+          <w:sz w:val="24"/>
+          <w:szCs w:val="24"/>
+          <w:rtl w:val="0"/>
+        </w:rPr>
+        <w:t xml:space="preserve">40€ </w:t>
+      </w:r>
+      <w:r>
+        <w:rPr>
+          <w:rFonts w:ascii="Calibri" w:cs="Calibri" w:eastAsia="Calibri" w:hAnsi="Calibri"/>
+          <w:sz w:val="24"/>
+          <w:szCs w:val="24"/>
+          <w:rtl w:val="0"/>
+        </w:rPr>
+        <w:t xml:space="preserve">(</w:t>
+      </w:r>
+      <w:r>
+        <w:rPr>
+          <w:rFonts w:ascii="Calibri" w:cs="Calibri" w:eastAsia="Calibri" w:hAnsi="Calibri"/>
+          <w:i w:val="1"/>
+          <w:sz w:val="24"/>
+          <w:szCs w:val="24"/>
+          <w:rtl w:val="0"/>
+        </w:rPr>
+        <w:t xml:space="preserve">Desarrollador</w:t>
+      </w:r>
+      <w:r>
+        <w:rPr>
+          <w:rFonts w:ascii="Calibri" w:cs="Calibri" w:eastAsia="Calibri" w:hAnsi="Calibri"/>
+          <w:sz w:val="24"/>
+          <w:szCs w:val="24"/>
+          <w:rtl w:val="0"/>
+        </w:rPr>
+        <w:t xml:space="preserve">)</w:t>
+      </w:r>
+    </w:p>
+    <w:p>
+      <w:pPr>
+        <w:numPr>
+          <w:ilvl w:val="0"/>
+          <w:numId w:val="2"/>
+        </w:numPr>
+        <w:spacing w:after="160" w:line="259" w:lineRule="auto"/>
+        <w:ind w:left="720" w:hanging="360"/>
+        <w:jc w:val="both"/>
+        <w:rPr>
+          <w:rFonts w:ascii="Calibri" w:cs="Calibri" w:eastAsia="Calibri" w:hAnsi="Calibri"/>
+          <w:sz w:val="24"/>
+          <w:szCs w:val="24"/>
+        </w:rPr>
+      </w:pPr>
+      <w:r>
+        <w:rPr>
+          <w:rFonts w:ascii="Calibri" w:cs="Calibri" w:eastAsia="Calibri" w:hAnsi="Calibri"/>
+          <w:sz w:val="24"/>
+          <w:szCs w:val="24"/>
+          <w:rtl w:val="0"/>
+        </w:rPr>
+        <w:t xml:space="preserve">1h 24min* 30€/h → </w:t>
+      </w:r>
+      <w:r>
+        <w:rPr>
+          <w:rFonts w:ascii="Calibri" w:cs="Calibri" w:eastAsia="Calibri" w:hAnsi="Calibri"/>
+          <w:b w:val="1"/>
+          <w:sz w:val="24"/>
+          <w:szCs w:val="24"/>
+          <w:rtl w:val="0"/>
+        </w:rPr>
+        <w:t xml:space="preserve">42€ </w:t>
+      </w:r>
+      <w:r>
+        <w:rPr>
+          <w:rFonts w:ascii="Calibri" w:cs="Calibri" w:eastAsia="Calibri" w:hAnsi="Calibri"/>
+          <w:sz w:val="24"/>
+          <w:szCs w:val="24"/>
+          <w:rtl w:val="0"/>
+        </w:rPr>
+        <w:t xml:space="preserve">(</w:t>
+      </w:r>
+      <w:r>
+        <w:rPr>
+          <w:rFonts w:ascii="Calibri" w:cs="Calibri" w:eastAsia="Calibri" w:hAnsi="Calibri"/>
+          <w:i w:val="1"/>
+          <w:sz w:val="24"/>
+          <w:szCs w:val="24"/>
+          <w:rtl w:val="0"/>
+        </w:rPr>
+        <w:t xml:space="preserve">Manager</w:t>
+      </w:r>
+      <w:r>
+        <w:rPr>
+          <w:rFonts w:ascii="Calibri" w:cs="Calibri" w:eastAsia="Calibri" w:hAnsi="Calibri"/>
+          <w:sz w:val="24"/>
+          <w:szCs w:val="24"/>
+          <w:rtl w:val="0"/>
+        </w:rPr>
+        <w:t xml:space="preserve">)</w:t>
       </w:r>
     </w:p>
     <w:p>
@@ -5706,7 +6149,7 @@
           <w:szCs w:val="24"/>
           <w:rtl w:val="0"/>
         </w:rPr>
-        <w:t xml:space="preserve">Para este entregable, he trabajado durante </w:t>
+        <w:t xml:space="preserve">Esto suma un </w:t>
       </w:r>
       <w:r>
         <w:rPr>
@@ -5716,54 +6159,16 @@
           <w:szCs w:val="24"/>
           <w:rtl w:val="0"/>
         </w:rPr>
-        <w:t xml:space="preserve">3 horas y 1 min</w:t>
-      </w:r>
-      <w:r>
-        <w:rPr>
-          <w:rFonts w:ascii="Calibri" w:cs="Calibri" w:eastAsia="Calibri" w:hAnsi="Calibri"/>
-          <w:sz w:val="24"/>
-          <w:szCs w:val="24"/>
-          <w:rtl w:val="0"/>
-        </w:rPr>
-        <w:t xml:space="preserve"> para mis tareas individuales, por lo que se estima que como coste de contrato debo obtener </w:t>
-      </w:r>
-      <w:r>
-        <w:rPr>
-          <w:rFonts w:ascii="Calibri" w:cs="Calibri" w:eastAsia="Calibri" w:hAnsi="Calibri"/>
-          <w:b w:val="1"/>
-          <w:sz w:val="24"/>
-          <w:szCs w:val="24"/>
-          <w:rtl w:val="0"/>
-        </w:rPr>
-        <w:t xml:space="preserve">63’3€</w:t>
-      </w:r>
-      <w:r>
-        <w:rPr>
-          <w:rFonts w:ascii="Calibri" w:cs="Calibri" w:eastAsia="Calibri" w:hAnsi="Calibri"/>
-          <w:sz w:val="24"/>
-          <w:szCs w:val="24"/>
-          <w:rtl w:val="0"/>
-        </w:rPr>
-        <w:t xml:space="preserve">, debido a que solo se aplica el coste de </w:t>
-      </w:r>
-      <w:r>
-        <w:rPr>
-          <w:rFonts w:ascii="Calibri" w:cs="Calibri" w:eastAsia="Calibri" w:hAnsi="Calibri"/>
-          <w:b w:val="1"/>
-          <w:sz w:val="24"/>
-          <w:szCs w:val="24"/>
-          <w:rtl w:val="0"/>
-        </w:rPr>
-        <w:t xml:space="preserve">desarrollador</w:t>
-      </w:r>
-      <w:r>
-        <w:rPr>
-          <w:rFonts w:ascii="Calibri" w:cs="Calibri" w:eastAsia="Calibri" w:hAnsi="Calibri"/>
-          <w:sz w:val="24"/>
-          <w:szCs w:val="24"/>
-          <w:rtl w:val="0"/>
-        </w:rPr>
-        <w:t xml:space="preserve"> base al no haber tareas relacionadas con el rol de manager. Cabe destacar que el tiempo empleado en clase, estudiando los conocimientos previos, se han incluido en el reporte de planificación grupal, dejando en el individual el tiempo íntegro necesario para realizar tareas individuales.</w:t>
+        <w:t xml:space="preserve">total de 82€</w:t>
+      </w:r>
+      <w:r>
+        <w:rPr>
+          <w:rFonts w:ascii="Calibri" w:cs="Calibri" w:eastAsia="Calibri" w:hAnsi="Calibri"/>
+          <w:sz w:val="24"/>
+          <w:szCs w:val="24"/>
+          <w:rtl w:val="0"/>
+        </w:rPr>
+        <w:t xml:space="preserve"> del coste del contrato.</w:t>
       </w:r>
     </w:p>
     <w:p>
@@ -5783,7 +6188,121 @@
           <w:szCs w:val="24"/>
           <w:rtl w:val="0"/>
         </w:rPr>
-        <w:t xml:space="preserve">Además el reporte del tiempo se ha llevado a cabo usando Clockify, para llevar un registro concreto de tiempo</w:t>
+        <w:t xml:space="preserve">Se ha establecido un </w:t>
+      </w:r>
+      <w:r>
+        <w:rPr>
+          <w:rFonts w:ascii="Calibri" w:cs="Calibri" w:eastAsia="Calibri" w:hAnsi="Calibri"/>
+          <w:b w:val="1"/>
+          <w:sz w:val="24"/>
+          <w:szCs w:val="24"/>
+          <w:rtl w:val="0"/>
+        </w:rPr>
+        <w:t xml:space="preserve">modelo de amortización lineal a 3 años (36 meses)</w:t>
+      </w:r>
+      <w:r>
+        <w:rPr>
+          <w:rFonts w:ascii="Calibri" w:cs="Calibri" w:eastAsia="Calibri" w:hAnsi="Calibri"/>
+          <w:sz w:val="24"/>
+          <w:szCs w:val="24"/>
+          <w:rtl w:val="0"/>
+        </w:rPr>
+        <w:t xml:space="preserve"> con el que cuantificar la devaluación del equipo informático empleado en el desarrollo del proyecto. Si contamos con un </w:t>
+      </w:r>
+      <w:r>
+        <w:rPr>
+          <w:rFonts w:ascii="Calibri" w:cs="Calibri" w:eastAsia="Calibri" w:hAnsi="Calibri"/>
+          <w:b w:val="1"/>
+          <w:sz w:val="24"/>
+          <w:szCs w:val="24"/>
+          <w:rtl w:val="0"/>
+        </w:rPr>
+        <w:t xml:space="preserve">valor de adquisición </w:t>
+      </w:r>
+      <w:r>
+        <w:rPr>
+          <w:rFonts w:ascii="Calibri" w:cs="Calibri" w:eastAsia="Calibri" w:hAnsi="Calibri"/>
+          <w:sz w:val="24"/>
+          <w:szCs w:val="24"/>
+          <w:rtl w:val="0"/>
+        </w:rPr>
+        <w:t xml:space="preserve">de mi </w:t>
+      </w:r>
+      <w:r>
+        <w:rPr>
+          <w:rFonts w:ascii="Calibri" w:cs="Calibri" w:eastAsia="Calibri" w:hAnsi="Calibri"/>
+          <w:i w:val="1"/>
+          <w:sz w:val="24"/>
+          <w:szCs w:val="24"/>
+          <w:rtl w:val="0"/>
+        </w:rPr>
+        <w:t xml:space="preserve">setup</w:t>
+      </w:r>
+      <w:r>
+        <w:rPr>
+          <w:rFonts w:ascii="Calibri" w:cs="Calibri" w:eastAsia="Calibri" w:hAnsi="Calibri"/>
+          <w:sz w:val="24"/>
+          <w:szCs w:val="24"/>
+          <w:rtl w:val="0"/>
+        </w:rPr>
+        <w:t xml:space="preserve"> de </w:t>
+      </w:r>
+      <w:r>
+        <w:rPr>
+          <w:rFonts w:ascii="Calibri" w:cs="Calibri" w:eastAsia="Calibri" w:hAnsi="Calibri"/>
+          <w:b w:val="1"/>
+          <w:sz w:val="24"/>
+          <w:szCs w:val="24"/>
+          <w:rtl w:val="0"/>
+        </w:rPr>
+        <w:t xml:space="preserve">2000€, </w:t>
+      </w:r>
+      <w:r>
+        <w:rPr>
+          <w:rFonts w:ascii="Calibri" w:cs="Calibri" w:eastAsia="Calibri" w:hAnsi="Calibri"/>
+          <w:sz w:val="24"/>
+          <w:szCs w:val="24"/>
+          <w:rtl w:val="0"/>
+        </w:rPr>
+        <w:t xml:space="preserve">el cual será empleado durante los </w:t>
+      </w:r>
+      <w:r>
+        <w:rPr>
+          <w:rFonts w:ascii="Calibri" w:cs="Calibri" w:eastAsia="Calibri" w:hAnsi="Calibri"/>
+          <w:sz w:val="24"/>
+          <w:szCs w:val="24"/>
+          <w:u w:val="single"/>
+          <w:rtl w:val="0"/>
+        </w:rPr>
+        <w:t xml:space="preserve">cuatro meses</w:t>
+      </w:r>
+      <w:r>
+        <w:rPr>
+          <w:rFonts w:ascii="Calibri" w:cs="Calibri" w:eastAsia="Calibri" w:hAnsi="Calibri"/>
+          <w:sz w:val="24"/>
+          <w:szCs w:val="24"/>
+          <w:rtl w:val="0"/>
+        </w:rPr>
+        <w:t xml:space="preserve"> que dura el proyecto, podemos obtener el coeficiente de amortización lineal asociado al coste total del </w:t>
+      </w:r>
+      <w:r>
+        <w:rPr>
+          <w:rFonts w:ascii="Calibri" w:cs="Calibri" w:eastAsia="Calibri" w:hAnsi="Calibri"/>
+          <w:i w:val="1"/>
+          <w:sz w:val="24"/>
+          <w:szCs w:val="24"/>
+          <w:rtl w:val="0"/>
+        </w:rPr>
+        <w:t xml:space="preserve">setup</w:t>
+      </w:r>
+      <w:r>
+        <w:rPr>
+          <w:rFonts w:ascii="Calibri" w:cs="Calibri" w:eastAsia="Calibri" w:hAnsi="Calibri"/>
+          <w:sz w:val="24"/>
+          <w:szCs w:val="24"/>
+          <w:rtl w:val="0"/>
+        </w:rPr>
+        <w:t xml:space="preserve"> siguiendo la siguiente fórmula: </w:t>
       </w:r>
     </w:p>
     <w:p>
@@ -5798,8 +6317,23 @@
       </w:pPr>
       <w:r>
         <w:rPr>
-          <w:rtl w:val="0"/>
-        </w:rPr>
+          <w:rFonts w:ascii="Calibri" w:cs="Calibri" w:eastAsia="Calibri" w:hAnsi="Calibri"/>
+          <w:b w:val="1"/>
+          <w:i w:val="1"/>
+          <w:sz w:val="24"/>
+          <w:szCs w:val="24"/>
+          <w:rtl w:val="0"/>
+        </w:rPr>
+        <w:t xml:space="preserve">Amortización anual = Valor de adquisición * coeficiente(%)</w:t>
+      </w:r>
+      <w:r>
+        <w:rPr>
+          <w:rFonts w:ascii="Calibri" w:cs="Calibri" w:eastAsia="Calibri" w:hAnsi="Calibri"/>
+          <w:sz w:val="24"/>
+          <w:szCs w:val="24"/>
+          <w:rtl w:val="0"/>
+        </w:rPr>
+        <w:t xml:space="preserve"> </w:t>
       </w:r>
     </w:p>
     <w:p>
@@ -5808,21 +6342,222 @@
         <w:jc w:val="both"/>
         <w:rPr>
           <w:rFonts w:ascii="Calibri" w:cs="Calibri" w:eastAsia="Calibri" w:hAnsi="Calibri"/>
-          <w:sz w:val="24"/>
-          <w:szCs w:val="24"/>
-        </w:rPr>
-      </w:pPr>
-      <w:bookmarkStart w:colFirst="0" w:colLast="0" w:name="_gjdgxs" w:id="4"/>
-      <w:bookmarkEnd w:id="4"/>
-      <w:r>
-        <w:rPr>
-          <w:rFonts w:ascii="Calibri" w:cs="Calibri" w:eastAsia="Calibri" w:hAnsi="Calibri"/>
-          <w:sz w:val="24"/>
-          <w:szCs w:val="24"/>
-          <w:rtl w:val="0"/>
-        </w:rPr>
-        <w:tab/>
-        <w:t xml:space="preserve">No se añaden costes personales debido a que no ha sido necesario aplicar gastos a nada más, al trabajar en la propia Universidad.</w:t>
+          <w:b w:val="1"/>
+          <w:sz w:val="24"/>
+          <w:szCs w:val="24"/>
+        </w:rPr>
+      </w:pPr>
+      <w:r>
+        <w:rPr>
+          <w:rFonts w:ascii="Calibri" w:cs="Calibri" w:eastAsia="Calibri" w:hAnsi="Calibri"/>
+          <w:b w:val="1"/>
+          <w:sz w:val="24"/>
+          <w:szCs w:val="24"/>
+          <w:rtl w:val="0"/>
+        </w:rPr>
+        <w:t xml:space="preserve">4 meses</w:t>
+      </w:r>
+      <w:r>
+        <w:rPr>
+          <w:rFonts w:ascii="Calibri" w:cs="Calibri" w:eastAsia="Calibri" w:hAnsi="Calibri"/>
+          <w:sz w:val="24"/>
+          <w:szCs w:val="24"/>
+          <w:rtl w:val="0"/>
+        </w:rPr>
+        <w:t xml:space="preserve"> representan el </w:t>
+      </w:r>
+      <w:r>
+        <w:rPr>
+          <w:rFonts w:ascii="Calibri" w:cs="Calibri" w:eastAsia="Calibri" w:hAnsi="Calibri"/>
+          <w:b w:val="1"/>
+          <w:sz w:val="24"/>
+          <w:szCs w:val="24"/>
+          <w:rtl w:val="0"/>
+        </w:rPr>
+        <w:t xml:space="preserve">11%</w:t>
+      </w:r>
+      <w:r>
+        <w:rPr>
+          <w:rFonts w:ascii="Calibri" w:cs="Calibri" w:eastAsia="Calibri" w:hAnsi="Calibri"/>
+          <w:sz w:val="24"/>
+          <w:szCs w:val="24"/>
+          <w:rtl w:val="0"/>
+        </w:rPr>
+        <w:t xml:space="preserve"> aproximadamente sobre la vida útil del equipo informático</w:t>
+      </w:r>
+      <w:r>
+        <w:rPr>
+          <w:rFonts w:ascii="Calibri" w:cs="Calibri" w:eastAsia="Calibri" w:hAnsi="Calibri"/>
+          <w:b w:val="1"/>
+          <w:sz w:val="24"/>
+          <w:szCs w:val="24"/>
+          <w:rtl w:val="0"/>
+        </w:rPr>
+        <w:t xml:space="preserve"> (36 meses).</w:t>
+      </w:r>
+    </w:p>
+    <w:p>
+      <w:pPr>
+        <w:spacing w:after="160" w:line="259" w:lineRule="auto"/>
+        <w:jc w:val="both"/>
+        <w:rPr>
+          <w:rFonts w:ascii="Calibri" w:cs="Calibri" w:eastAsia="Calibri" w:hAnsi="Calibri"/>
+          <w:sz w:val="24"/>
+          <w:szCs w:val="24"/>
+        </w:rPr>
+      </w:pPr>
+      <w:r>
+        <w:rPr>
+          <w:rFonts w:ascii="Calibri" w:cs="Calibri" w:eastAsia="Calibri" w:hAnsi="Calibri"/>
+          <w:sz w:val="24"/>
+          <w:szCs w:val="24"/>
+          <w:rtl w:val="0"/>
+        </w:rPr>
+        <w:t xml:space="preserve">Aplicando el coeficiente de amortización sobre coste individual en bruto obtenido justo antes tenemos el presupuesto individual final:</w:t>
+      </w:r>
+    </w:p>
+    <w:p>
+      <w:pPr>
+        <w:spacing w:after="160" w:line="259" w:lineRule="auto"/>
+        <w:jc w:val="both"/>
+        <w:rPr>
+          <w:rFonts w:ascii="Calibri" w:cs="Calibri" w:eastAsia="Calibri" w:hAnsi="Calibri"/>
+          <w:b w:val="1"/>
+          <w:sz w:val="24"/>
+          <w:szCs w:val="24"/>
+        </w:rPr>
+      </w:pPr>
+      <w:r>
+        <w:rPr>
+          <w:rFonts w:ascii="Calibri" w:cs="Calibri" w:eastAsia="Calibri" w:hAnsi="Calibri"/>
+          <w:b w:val="1"/>
+          <w:sz w:val="24"/>
+          <w:szCs w:val="24"/>
+          <w:rtl w:val="0"/>
+        </w:rPr>
+        <w:t xml:space="preserve">11%</w:t>
+      </w:r>
+      <w:r>
+        <w:rPr>
+          <w:rFonts w:ascii="Calibri" w:cs="Calibri" w:eastAsia="Calibri" w:hAnsi="Calibri"/>
+          <w:sz w:val="24"/>
+          <w:szCs w:val="24"/>
+          <w:rtl w:val="0"/>
+        </w:rPr>
+        <w:t xml:space="preserve"> de </w:t>
+      </w:r>
+      <w:r>
+        <w:rPr>
+          <w:rFonts w:ascii="Calibri" w:cs="Calibri" w:eastAsia="Calibri" w:hAnsi="Calibri"/>
+          <w:b w:val="1"/>
+          <w:sz w:val="24"/>
+          <w:szCs w:val="24"/>
+          <w:rtl w:val="0"/>
+        </w:rPr>
+        <w:t xml:space="preserve">82€</w:t>
+      </w:r>
+      <w:r>
+        <w:rPr>
+          <w:rFonts w:ascii="Calibri" w:cs="Calibri" w:eastAsia="Calibri" w:hAnsi="Calibri"/>
+          <w:sz w:val="24"/>
+          <w:szCs w:val="24"/>
+          <w:rtl w:val="0"/>
+        </w:rPr>
+        <w:t xml:space="preserve"> son </w:t>
+      </w:r>
+      <w:r>
+        <w:rPr>
+          <w:rFonts w:ascii="Calibri" w:cs="Calibri" w:eastAsia="Calibri" w:hAnsi="Calibri"/>
+          <w:b w:val="1"/>
+          <w:sz w:val="24"/>
+          <w:szCs w:val="24"/>
+          <w:rtl w:val="0"/>
+        </w:rPr>
+        <w:t xml:space="preserve">9,02€</w:t>
+      </w:r>
+      <w:r>
+        <w:rPr>
+          <w:rFonts w:ascii="Calibri" w:cs="Calibri" w:eastAsia="Calibri" w:hAnsi="Calibri"/>
+          <w:sz w:val="24"/>
+          <w:szCs w:val="24"/>
+          <w:rtl w:val="0"/>
+        </w:rPr>
+        <w:t xml:space="preserve"> por lo que el </w:t>
+      </w:r>
+      <w:r>
+        <w:rPr>
+          <w:rFonts w:ascii="Calibri" w:cs="Calibri" w:eastAsia="Calibri" w:hAnsi="Calibri"/>
+          <w:b w:val="1"/>
+          <w:sz w:val="24"/>
+          <w:szCs w:val="24"/>
+          <w:rtl w:val="0"/>
+        </w:rPr>
+        <w:t xml:space="preserve">presupuesto final</w:t>
+      </w:r>
+      <w:r>
+        <w:rPr>
+          <w:rFonts w:ascii="Calibri" w:cs="Calibri" w:eastAsia="Calibri" w:hAnsi="Calibri"/>
+          <w:sz w:val="24"/>
+          <w:szCs w:val="24"/>
+          <w:rtl w:val="0"/>
+        </w:rPr>
+        <w:t xml:space="preserve"> es de </w:t>
+      </w:r>
+      <w:r>
+        <w:rPr>
+          <w:rFonts w:ascii="Calibri" w:cs="Calibri" w:eastAsia="Calibri" w:hAnsi="Calibri"/>
+          <w:b w:val="1"/>
+          <w:sz w:val="24"/>
+          <w:szCs w:val="24"/>
+          <w:rtl w:val="0"/>
+        </w:rPr>
+        <w:t xml:space="preserve">91,02€</w:t>
+      </w:r>
+    </w:p>
+    <w:p>
+      <w:pPr>
+        <w:spacing w:after="160" w:line="259" w:lineRule="auto"/>
+        <w:jc w:val="both"/>
+        <w:rPr>
+          <w:rFonts w:ascii="Calibri" w:cs="Calibri" w:eastAsia="Calibri" w:hAnsi="Calibri"/>
+          <w:sz w:val="24"/>
+          <w:szCs w:val="24"/>
+        </w:rPr>
+      </w:pPr>
+      <w:r>
+        <w:rPr>
+          <w:rFonts w:ascii="Calibri" w:cs="Calibri" w:eastAsia="Calibri" w:hAnsi="Calibri"/>
+          <w:sz w:val="24"/>
+          <w:szCs w:val="24"/>
+          <w:rtl w:val="0"/>
+        </w:rPr>
+        <w:t xml:space="preserve">Cabe destacar que el tiempo empleado en estudiar los conocimientos previos se han incluido en el reporte de planificación grupal correspondiente, dejando en el reporte individual el tiempo íntegro necesario para realizar mis tareas específicas de manera individual. </w:t>
+      </w:r>
+    </w:p>
+    <w:p>
+      <w:pPr>
+        <w:spacing w:after="160" w:line="259" w:lineRule="auto"/>
+        <w:jc w:val="both"/>
+        <w:rPr>
+          <w:rFonts w:ascii="Calibri" w:cs="Calibri" w:eastAsia="Calibri" w:hAnsi="Calibri"/>
+          <w:b w:val="1"/>
+          <w:sz w:val="24"/>
+          <w:szCs w:val="24"/>
+        </w:rPr>
+      </w:pPr>
+      <w:r>
+        <w:rPr>
+          <w:rFonts w:ascii="Calibri" w:cs="Calibri" w:eastAsia="Calibri" w:hAnsi="Calibri"/>
+          <w:sz w:val="24"/>
+          <w:szCs w:val="24"/>
+          <w:rtl w:val="0"/>
+        </w:rPr>
+        <w:t xml:space="preserve">El registro del tiempo empleado en todas las anteriores tareas se ha llevado a cabo usando Clockify. No se añaden costes personales debido a que no ha sido necesario aplicar gastos a nada más, al trabajar en la propia Universidad.</w:t>
+      </w:r>
+      <w:r>
+        <w:rPr>
+          <w:rtl w:val="0"/>
+        </w:rPr>
       </w:r>
     </w:p>
     <w:p>
@@ -5856,8 +6591,8 @@
         <w:pStyle w:val="Heading1"/>
         <w:rPr/>
       </w:pPr>
-      <w:bookmarkStart w:colFirst="0" w:colLast="0" w:name="_ysgwrb1dc6k3" w:id="5"/>
-      <w:bookmarkEnd w:id="5"/>
+      <w:bookmarkStart w:colFirst="0" w:colLast="0" w:name="_ysgwrb1dc6k3" w:id="4"/>
+      <w:bookmarkEnd w:id="4"/>
       <w:r>
         <w:rPr>
           <w:rtl w:val="0"/>
@@ -5934,7 +6669,7 @@
         <w:szCs w:val="18"/>
         <w:rtl w:val="0"/>
       </w:rPr>
-      <w:t xml:space="preserve">Grupo C1.04.02                                                                                                             Sevilla 27 de Febrero 2023</w:t>
+      <w:t xml:space="preserve">Grupo C1.04.02                                                                                                             Sevilla 25 de Junio 2023</w:t>
     </w:r>
   </w:p>
   <w:p>
@@ -5951,7 +6686,234 @@
 </file>
 
 <file path=word/numbering.xml><?xml version="1.0" encoding="utf-8"?>
-<w:numbering xmlns:mc="http://schemas.openxmlformats.org/markup-compatibility/2006" xmlns:o="urn:schemas-microsoft-com:office:office" xmlns:r="http://schemas.openxmlformats.org/officeDocument/2006/relationships" xmlns:m="http://schemas.openxmlformats.org/officeDocument/2006/math" xmlns:v="urn:schemas-microsoft-com:vml" xmlns:wp="http://schemas.openxmlformats.org/drawingml/2006/wordprocessingDrawing" xmlns:w10="urn:schemas-microsoft-com:office:word" xmlns:w="http://schemas.openxmlformats.org/wordprocessingml/2006/main" xmlns:wne="http://schemas.microsoft.com/office/word/2006/wordml" xmlns:sl="http://schemas.openxmlformats.org/schemaLibrary/2006/main" xmlns:a="http://schemas.openxmlformats.org/drawingml/2006/main" xmlns:pic="http://schemas.openxmlformats.org/drawingml/2006/picture" xmlns:c="http://schemas.openxmlformats.org/drawingml/2006/chart" xmlns:lc="http://schemas.openxmlformats.org/drawingml/2006/lockedCanvas" xmlns:dgm="http://schemas.openxmlformats.org/drawingml/2006/diagram" xmlns:wps="http://schemas.microsoft.com/office/word/2010/wordprocessingShape" xmlns:wpg="http://schemas.microsoft.com/office/word/2010/wordprocessingGroup" xmlns:w14="http://schemas.microsoft.com/office/word/2010/wordml" xmlns:w15="http://schemas.microsoft.com/office/word/2012/wordml"/>
+<w:numbering xmlns:mc="http://schemas.openxmlformats.org/markup-compatibility/2006" xmlns:o="urn:schemas-microsoft-com:office:office" xmlns:r="http://schemas.openxmlformats.org/officeDocument/2006/relationships" xmlns:m="http://schemas.openxmlformats.org/officeDocument/2006/math" xmlns:v="urn:schemas-microsoft-com:vml" xmlns:wp="http://schemas.openxmlformats.org/drawingml/2006/wordprocessingDrawing" xmlns:w10="urn:schemas-microsoft-com:office:word" xmlns:w="http://schemas.openxmlformats.org/wordprocessingml/2006/main" xmlns:wne="http://schemas.microsoft.com/office/word/2006/wordml" xmlns:sl="http://schemas.openxmlformats.org/schemaLibrary/2006/main" xmlns:a="http://schemas.openxmlformats.org/drawingml/2006/main" xmlns:pic="http://schemas.openxmlformats.org/drawingml/2006/picture" xmlns:c="http://schemas.openxmlformats.org/drawingml/2006/chart" xmlns:lc="http://schemas.openxmlformats.org/drawingml/2006/lockedCanvas" xmlns:dgm="http://schemas.openxmlformats.org/drawingml/2006/diagram" xmlns:wps="http://schemas.microsoft.com/office/word/2010/wordprocessingShape" xmlns:wpg="http://schemas.microsoft.com/office/word/2010/wordprocessingGroup" xmlns:w14="http://schemas.microsoft.com/office/word/2010/wordml" xmlns:w15="http://schemas.microsoft.com/office/word/2012/wordml">
+  <w:abstractNum w:abstractNumId="1">
+    <w:lvl w:ilvl="0">
+      <w:start w:val="1"/>
+      <w:numFmt w:val="bullet"/>
+      <w:lvlText w:val="●"/>
+      <w:lvlJc w:val="left"/>
+      <w:pPr>
+        <w:ind w:left="720" w:hanging="360"/>
+      </w:pPr>
+      <w:rPr>
+        <w:u w:val="none"/>
+      </w:rPr>
+    </w:lvl>
+    <w:lvl w:ilvl="1">
+      <w:start w:val="1"/>
+      <w:numFmt w:val="bullet"/>
+      <w:lvlText w:val="○"/>
+      <w:lvlJc w:val="left"/>
+      <w:pPr>
+        <w:ind w:left="1440" w:hanging="360"/>
+      </w:pPr>
+      <w:rPr>
+        <w:u w:val="none"/>
+      </w:rPr>
+    </w:lvl>
+    <w:lvl w:ilvl="2">
+      <w:start w:val="1"/>
+      <w:numFmt w:val="bullet"/>
+      <w:lvlText w:val="■"/>
+      <w:lvlJc w:val="left"/>
+      <w:pPr>
+        <w:ind w:left="2160" w:hanging="360"/>
+      </w:pPr>
+      <w:rPr>
+        <w:u w:val="none"/>
+      </w:rPr>
+    </w:lvl>
+    <w:lvl w:ilvl="3">
+      <w:start w:val="1"/>
+      <w:numFmt w:val="bullet"/>
+      <w:lvlText w:val="●"/>
+      <w:lvlJc w:val="left"/>
+      <w:pPr>
+        <w:ind w:left="2880" w:hanging="360"/>
+      </w:pPr>
+      <w:rPr>
+        <w:u w:val="none"/>
+      </w:rPr>
+    </w:lvl>
+    <w:lvl w:ilvl="4">
+      <w:start w:val="1"/>
+      <w:numFmt w:val="bullet"/>
+      <w:lvlText w:val="○"/>
+      <w:lvlJc w:val="left"/>
+      <w:pPr>
+        <w:ind w:left="3600" w:hanging="360"/>
+      </w:pPr>
+      <w:rPr>
+        <w:u w:val="none"/>
+      </w:rPr>
+    </w:lvl>
+    <w:lvl w:ilvl="5">
+      <w:start w:val="1"/>
+      <w:numFmt w:val="bullet"/>
+      <w:lvlText w:val="■"/>
+      <w:lvlJc w:val="left"/>
+      <w:pPr>
+        <w:ind w:left="4320" w:hanging="360"/>
+      </w:pPr>
+      <w:rPr>
+        <w:u w:val="none"/>
+      </w:rPr>
+    </w:lvl>
+    <w:lvl w:ilvl="6">
+      <w:start w:val="1"/>
+      <w:numFmt w:val="bullet"/>
+      <w:lvlText w:val="●"/>
+      <w:lvlJc w:val="left"/>
+      <w:pPr>
+        <w:ind w:left="5040" w:hanging="360"/>
+      </w:pPr>
+      <w:rPr>
+        <w:u w:val="none"/>
+      </w:rPr>
+    </w:lvl>
+    <w:lvl w:ilvl="7">
+      <w:start w:val="1"/>
+      <w:numFmt w:val="bullet"/>
+      <w:lvlText w:val="○"/>
+      <w:lvlJc w:val="left"/>
+      <w:pPr>
+        <w:ind w:left="5760" w:hanging="360"/>
+      </w:pPr>
+      <w:rPr>
+        <w:u w:val="none"/>
+      </w:rPr>
+    </w:lvl>
+    <w:lvl w:ilvl="8">
+      <w:start w:val="1"/>
+      <w:numFmt w:val="bullet"/>
+      <w:lvlText w:val="■"/>
+      <w:lvlJc w:val="left"/>
+      <w:pPr>
+        <w:ind w:left="6480" w:hanging="360"/>
+      </w:pPr>
+      <w:rPr>
+        <w:u w:val="none"/>
+      </w:rPr>
+    </w:lvl>
+  </w:abstractNum>
+  <w:abstractNum w:abstractNumId="2">
+    <w:lvl w:ilvl="0">
+      <w:start w:val="1"/>
+      <w:numFmt w:val="bullet"/>
+      <w:lvlText w:val="●"/>
+      <w:lvlJc w:val="left"/>
+      <w:pPr>
+        <w:ind w:left="720" w:hanging="360"/>
+      </w:pPr>
+      <w:rPr>
+        <w:u w:val="none"/>
+      </w:rPr>
+    </w:lvl>
+    <w:lvl w:ilvl="1">
+      <w:start w:val="1"/>
+      <w:numFmt w:val="bullet"/>
+      <w:lvlText w:val="○"/>
+      <w:lvlJc w:val="left"/>
+      <w:pPr>
+        <w:ind w:left="1440" w:hanging="360"/>
+      </w:pPr>
+      <w:rPr>
+        <w:u w:val="none"/>
+      </w:rPr>
+    </w:lvl>
+    <w:lvl w:ilvl="2">
+      <w:start w:val="1"/>
+      <w:numFmt w:val="bullet"/>
+      <w:lvlText w:val="■"/>
+      <w:lvlJc w:val="left"/>
+      <w:pPr>
+        <w:ind w:left="2160" w:hanging="360"/>
+      </w:pPr>
+      <w:rPr>
+        <w:u w:val="none"/>
+      </w:rPr>
+    </w:lvl>
+    <w:lvl w:ilvl="3">
+      <w:start w:val="1"/>
+      <w:numFmt w:val="bullet"/>
+      <w:lvlText w:val="●"/>
+      <w:lvlJc w:val="left"/>
+      <w:pPr>
+        <w:ind w:left="2880" w:hanging="360"/>
+      </w:pPr>
+      <w:rPr>
+        <w:u w:val="none"/>
+      </w:rPr>
+    </w:lvl>
+    <w:lvl w:ilvl="4">
+      <w:start w:val="1"/>
+      <w:numFmt w:val="bullet"/>
+      <w:lvlText w:val="○"/>
+      <w:lvlJc w:val="left"/>
+      <w:pPr>
+        <w:ind w:left="3600" w:hanging="360"/>
+      </w:pPr>
+      <w:rPr>
+        <w:u w:val="none"/>
+      </w:rPr>
+    </w:lvl>
+    <w:lvl w:ilvl="5">
+      <w:start w:val="1"/>
+      <w:numFmt w:val="bullet"/>
+      <w:lvlText w:val="■"/>
+      <w:lvlJc w:val="left"/>
+      <w:pPr>
+        <w:ind w:left="4320" w:hanging="360"/>
+      </w:pPr>
+      <w:rPr>
+        <w:u w:val="none"/>
+      </w:rPr>
+    </w:lvl>
+    <w:lvl w:ilvl="6">
+      <w:start w:val="1"/>
+      <w:numFmt w:val="bullet"/>
+      <w:lvlText w:val="●"/>
+      <w:lvlJc w:val="left"/>
+      <w:pPr>
+        <w:ind w:left="5040" w:hanging="360"/>
+      </w:pPr>
+      <w:rPr>
+        <w:u w:val="none"/>
+      </w:rPr>
+    </w:lvl>
+    <w:lvl w:ilvl="7">
+      <w:start w:val="1"/>
+      <w:numFmt w:val="bullet"/>
+      <w:lvlText w:val="○"/>
+      <w:lvlJc w:val="left"/>
+      <w:pPr>
+        <w:ind w:left="5760" w:hanging="360"/>
+      </w:pPr>
+      <w:rPr>
+        <w:u w:val="none"/>
+      </w:rPr>
+    </w:lvl>
+    <w:lvl w:ilvl="8">
+      <w:start w:val="1"/>
+      <w:numFmt w:val="bullet"/>
+      <w:lvlText w:val="■"/>
+      <w:lvlJc w:val="left"/>
+      <w:pPr>
+        <w:ind w:left="6480" w:hanging="360"/>
+      </w:pPr>
+      <w:rPr>
+        <w:u w:val="none"/>
+      </w:rPr>
+    </w:lvl>
+  </w:abstractNum>
+  <w:num w:numId="1">
+    <w:abstractNumId w:val="1"/>
+  </w:num>
+  <w:num w:numId="2">
+    <w:abstractNumId w:val="2"/>
+  </w:num>
+</w:numbering>
 </file>
 
 <file path=word/styles.xml><?xml version="1.0" encoding="utf-8"?>

</xml_diff>

<commit_message>
Documentos individuales Student#1 actualizados
</commit_message>
<xml_diff>
--- a/reports/Individual/D02/Student #1/Planning Report - D02 - josrojrom1.docx
+++ b/reports/Individual/D02/Student #1/Planning Report - D02 - josrojrom1.docx
@@ -103,7 +103,7 @@
             <wp:extent cx="1112520" cy="1112520"/>
             <wp:effectExtent b="0" l="0" r="0" t="0"/>
             <wp:wrapTopAndBottom distB="0" distT="0"/>
-            <wp:docPr descr="http://recursoshumanos.us.es/images/marca-dos-tintas_300.gif" id="1" name="image1.gif"/>
+            <wp:docPr descr="http://recursoshumanos.us.es/images/marca-dos-tintas_300.gif" id="2" name="image1.gif"/>
             <a:graphic>
               <a:graphicData uri="http://schemas.openxmlformats.org/drawingml/2006/picture">
                 <pic:pic>
@@ -112,7 +112,7 @@
                     <pic:cNvPicPr preferRelativeResize="0"/>
                   </pic:nvPicPr>
                   <pic:blipFill>
-                    <a:blip r:embed="rId6"/>
+                    <a:blip r:embed="rId7"/>
                     <a:srcRect b="0" l="0" r="0" t="0"/>
                     <a:stretch>
                       <a:fillRect/>
@@ -235,7 +235,7 @@
         </w:rPr>
         <w:t xml:space="preserve">: </w:t>
       </w:r>
-      <w:hyperlink r:id="rId7">
+      <w:hyperlink r:id="rId8">
         <w:r>
           <w:rPr>
             <w:color w:val="1155cc"/>
@@ -283,13 +283,7 @@
         <w:rPr>
           <w:rtl w:val="0"/>
         </w:rPr>
-        <w:t xml:space="preserve">Rojas Romero, José Joaquín</w:t>
-      </w:r>
-      <w:r>
-        <w:rPr>
-          <w:rtl w:val="0"/>
-        </w:rPr>
-        <w:t xml:space="preserve"> </w:t>
+        <w:t xml:space="preserve">Rojas Romero, José Joaquín </w:t>
       </w:r>
     </w:p>
     <w:p>
@@ -322,20 +316,13 @@
           <w:b w:val="1"/>
           <w:rtl w:val="0"/>
         </w:rPr>
-        <w:t xml:space="preserve">Fecha</w:t>
-      </w:r>
-      <w:r>
-        <w:rPr>
-          <w:b w:val="1"/>
-          <w:rtl w:val="0"/>
-        </w:rPr>
-        <w:t xml:space="preserve">: </w:t>
-      </w:r>
-      <w:r>
-        <w:rPr>
-          <w:rtl w:val="0"/>
-        </w:rPr>
-        <w:t xml:space="preserve">25/06/2023</w:t>
+        <w:t xml:space="preserve">Fecha: </w:t>
+      </w:r>
+      <w:r>
+        <w:rPr>
+          <w:rtl w:val="0"/>
+        </w:rPr>
+        <w:t xml:space="preserve">01/10/2023</w:t>
       </w:r>
     </w:p>
     <w:p>
@@ -532,7 +519,7 @@
             <w:instrText xml:space="preserve"> TOC \h \u \z \t "Heading 1,1,Heading 2,2,Heading 3,3,Heading 4,4,Heading 5,5,Heading 6,6,"</w:instrText>
             <w:fldChar w:fldCharType="separate"/>
           </w:r>
-          <w:hyperlink w:anchor="_4hmpm5uc85lj">
+          <w:hyperlink w:anchor="_heading=h.gjdgxs">
             <w:r>
               <w:rPr>
                 <w:b w:val="1"/>
@@ -550,7 +537,7 @@
           </w:r>
           <w:r>
             <w:fldChar w:fldCharType="begin"/>
-            <w:instrText xml:space="preserve"> PAGEREF _4hmpm5uc85lj \h </w:instrText>
+            <w:instrText xml:space="preserve"> PAGEREF _heading=h.gjdgxs \h </w:instrText>
             <w:fldChar w:fldCharType="separate"/>
           </w:r>
           <w:r>
@@ -578,7 +565,7 @@
             <w:ind w:left="0" w:firstLine="0"/>
             <w:rPr/>
           </w:pPr>
-          <w:hyperlink w:anchor="_90otg4vxm3ka">
+          <w:hyperlink w:anchor="_heading=h.30j0zll">
             <w:r>
               <w:rPr>
                 <w:b w:val="1"/>
@@ -596,7 +583,7 @@
           </w:r>
           <w:r>
             <w:fldChar w:fldCharType="begin"/>
-            <w:instrText xml:space="preserve"> PAGEREF _90otg4vxm3ka \h </w:instrText>
+            <w:instrText xml:space="preserve"> PAGEREF _heading=h.30j0zll \h </w:instrText>
             <w:fldChar w:fldCharType="separate"/>
           </w:r>
           <w:r>
@@ -624,7 +611,7 @@
             <w:ind w:left="0" w:firstLine="0"/>
             <w:rPr/>
           </w:pPr>
-          <w:hyperlink w:anchor="_58vtmc9pw6vo">
+          <w:hyperlink w:anchor="_heading=h.1fob9te">
             <w:r>
               <w:rPr>
                 <w:b w:val="1"/>
@@ -656,7 +643,7 @@
             <w:ind w:left="0" w:firstLine="0"/>
             <w:rPr/>
           </w:pPr>
-          <w:hyperlink w:anchor="_tvy5edcq3b5t">
+          <w:hyperlink w:anchor="_heading=h.3znysh7">
             <w:r>
               <w:rPr>
                 <w:b w:val="1"/>
@@ -688,7 +675,7 @@
             <w:ind w:left="0" w:firstLine="0"/>
             <w:rPr/>
           </w:pPr>
-          <w:hyperlink w:anchor="_ysgwrb1dc6k3">
+          <w:hyperlink w:anchor="_heading=h.2et92p0">
             <w:r>
               <w:rPr>
                 <w:b w:val="1"/>
@@ -703,7 +690,7 @@
               <w:rtl w:val="0"/>
             </w:rPr>
             <w:tab/>
-            <w:t xml:space="preserve">7</w:t>
+            <w:t xml:space="preserve">9</w:t>
           </w:r>
           <w:r>
             <w:rPr>
@@ -763,7 +750,7 @@
         <w:pStyle w:val="Heading1"/>
         <w:rPr/>
       </w:pPr>
-      <w:bookmarkStart w:colFirst="0" w:colLast="0" w:name="_4hmpm5uc85lj" w:id="0"/>
+      <w:bookmarkStart w:colFirst="0" w:colLast="0" w:name="_heading=h.gjdgxs" w:id="0"/>
       <w:bookmarkEnd w:id="0"/>
       <w:r>
         <w:rPr>
@@ -824,7 +811,7 @@
         <w:pStyle w:val="Heading1"/>
         <w:rPr/>
       </w:pPr>
-      <w:bookmarkStart w:colFirst="0" w:colLast="0" w:name="_90otg4vxm3ka" w:id="1"/>
+      <w:bookmarkStart w:colFirst="0" w:colLast="0" w:name="_heading=h.30j0zll" w:id="1"/>
       <w:bookmarkEnd w:id="1"/>
       <w:r>
         <w:rPr>
@@ -895,7 +882,6 @@
             <w:pPr>
               <w:keepNext w:val="0"/>
               <w:keepLines w:val="0"/>
-              <w:pageBreakBefore w:val="0"/>
               <w:widowControl w:val="0"/>
               <w:pBdr>
                 <w:top w:space="0" w:sz="0" w:val="nil"/>
@@ -940,7 +926,6 @@
             <w:pPr>
               <w:keepNext w:val="0"/>
               <w:keepLines w:val="0"/>
-              <w:pageBreakBefore w:val="0"/>
               <w:widowControl w:val="0"/>
               <w:pBdr>
                 <w:top w:space="0" w:sz="0" w:val="nil"/>
@@ -985,7 +970,6 @@
             <w:pPr>
               <w:keepNext w:val="0"/>
               <w:keepLines w:val="0"/>
-              <w:pageBreakBefore w:val="0"/>
               <w:widowControl w:val="0"/>
               <w:pBdr>
                 <w:top w:space="0" w:sz="0" w:val="nil"/>
@@ -1036,7 +1020,6 @@
             <w:pPr>
               <w:keepNext w:val="0"/>
               <w:keepLines w:val="0"/>
-              <w:pageBreakBefore w:val="0"/>
               <w:widowControl w:val="0"/>
               <w:pBdr>
                 <w:top w:space="0" w:sz="0" w:val="nil"/>
@@ -1057,11 +1040,6 @@
               </w:rPr>
               <w:t xml:space="preserve">V1</w:t>
             </w:r>
-            <w:r>
-              <w:rPr>
-                <w:rtl w:val="0"/>
-              </w:rPr>
-            </w:r>
           </w:p>
         </w:tc>
         <w:tc>
@@ -1079,7 +1057,6 @@
             <w:pPr>
               <w:keepNext w:val="0"/>
               <w:keepLines w:val="0"/>
-              <w:pageBreakBefore w:val="0"/>
               <w:widowControl w:val="0"/>
               <w:pBdr>
                 <w:top w:space="0" w:sz="0" w:val="nil"/>
@@ -1100,11 +1077,6 @@
               </w:rPr>
               <w:t xml:space="preserve">14/02/2023</w:t>
             </w:r>
-            <w:r>
-              <w:rPr>
-                <w:rtl w:val="0"/>
-              </w:rPr>
-            </w:r>
           </w:p>
         </w:tc>
         <w:tc>
@@ -1122,7 +1094,6 @@
             <w:pPr>
               <w:keepNext w:val="0"/>
               <w:keepLines w:val="0"/>
-              <w:pageBreakBefore w:val="0"/>
               <w:widowControl w:val="0"/>
               <w:pBdr>
                 <w:top w:space="0" w:sz="0" w:val="nil"/>
@@ -1143,11 +1114,6 @@
               </w:rPr>
               <w:t xml:space="preserve">Creación y desarrollo del contenido</w:t>
             </w:r>
-            <w:r>
-              <w:rPr>
-                <w:rtl w:val="0"/>
-              </w:rPr>
-            </w:r>
           </w:p>
         </w:tc>
       </w:tr>
@@ -1171,7 +1137,6 @@
             <w:pPr>
               <w:keepNext w:val="0"/>
               <w:keepLines w:val="0"/>
-              <w:pageBreakBefore w:val="0"/>
               <w:widowControl w:val="0"/>
               <w:pBdr>
                 <w:top w:space="0" w:sz="0" w:val="nil"/>
@@ -1209,7 +1174,6 @@
             <w:pPr>
               <w:keepNext w:val="0"/>
               <w:keepLines w:val="0"/>
-              <w:pageBreakBefore w:val="0"/>
               <w:widowControl w:val="0"/>
               <w:pBdr>
                 <w:top w:space="0" w:sz="0" w:val="nil"/>
@@ -1247,7 +1211,6 @@
             <w:pPr>
               <w:keepNext w:val="0"/>
               <w:keepLines w:val="0"/>
-              <w:pageBreakBefore w:val="0"/>
               <w:widowControl w:val="0"/>
               <w:pBdr>
                 <w:top w:space="0" w:sz="0" w:val="nil"/>
@@ -1291,7 +1254,6 @@
             <w:pPr>
               <w:keepNext w:val="0"/>
               <w:keepLines w:val="0"/>
-              <w:pageBreakBefore w:val="0"/>
               <w:widowControl w:val="0"/>
               <w:pBdr>
                 <w:top w:space="0" w:sz="0" w:val="nil"/>
@@ -1329,7 +1291,6 @@
             <w:pPr>
               <w:keepNext w:val="0"/>
               <w:keepLines w:val="0"/>
-              <w:pageBreakBefore w:val="0"/>
               <w:widowControl w:val="0"/>
               <w:pBdr>
                 <w:top w:space="0" w:sz="0" w:val="nil"/>
@@ -1367,7 +1328,6 @@
             <w:pPr>
               <w:keepNext w:val="0"/>
               <w:keepLines w:val="0"/>
-              <w:pageBreakBefore w:val="0"/>
               <w:widowControl w:val="0"/>
               <w:pBdr>
                 <w:top w:space="0" w:sz="0" w:val="nil"/>
@@ -1411,7 +1371,6 @@
             <w:pPr>
               <w:keepNext w:val="0"/>
               <w:keepLines w:val="0"/>
-              <w:pageBreakBefore w:val="0"/>
               <w:widowControl w:val="0"/>
               <w:pBdr>
                 <w:top w:space="0" w:sz="0" w:val="nil"/>
@@ -1449,7 +1408,6 @@
             <w:pPr>
               <w:keepNext w:val="0"/>
               <w:keepLines w:val="0"/>
-              <w:pageBreakBefore w:val="0"/>
               <w:widowControl w:val="0"/>
               <w:pBdr>
                 <w:top w:space="0" w:sz="0" w:val="nil"/>
@@ -1487,7 +1445,6 @@
             <w:pPr>
               <w:keepNext w:val="0"/>
               <w:keepLines w:val="0"/>
-              <w:pageBreakBefore w:val="0"/>
               <w:widowControl w:val="0"/>
               <w:pBdr>
                 <w:top w:space="0" w:sz="0" w:val="nil"/>
@@ -1511,26 +1468,139 @@
           </w:p>
         </w:tc>
       </w:tr>
+      <w:tr>
+        <w:trPr>
+          <w:cantSplit w:val="0"/>
+          <w:tblHeader w:val="0"/>
+        </w:trPr>
+        <w:tc>
+          <w:tcPr>
+            <w:shd w:fill="auto" w:val="clear"/>
+            <w:tcMar>
+              <w:top w:w="100.0" w:type="dxa"/>
+              <w:left w:w="100.0" w:type="dxa"/>
+              <w:bottom w:w="100.0" w:type="dxa"/>
+              <w:right w:w="100.0" w:type="dxa"/>
+            </w:tcMar>
+            <w:vAlign w:val="top"/>
+          </w:tcPr>
+          <w:p>
+            <w:pPr>
+              <w:keepNext w:val="0"/>
+              <w:keepLines w:val="0"/>
+              <w:widowControl w:val="0"/>
+              <w:pBdr>
+                <w:top w:space="0" w:sz="0" w:val="nil"/>
+                <w:left w:space="0" w:sz="0" w:val="nil"/>
+                <w:bottom w:space="0" w:sz="0" w:val="nil"/>
+                <w:right w:space="0" w:sz="0" w:val="nil"/>
+                <w:between w:space="0" w:sz="0" w:val="nil"/>
+              </w:pBdr>
+              <w:shd w:fill="auto" w:val="clear"/>
+              <w:spacing w:after="0" w:before="0" w:line="240" w:lineRule="auto"/>
+              <w:ind w:left="0" w:right="0" w:firstLine="0"/>
+              <w:jc w:val="left"/>
+              <w:rPr/>
+            </w:pPr>
+            <w:r>
+              <w:rPr>
+                <w:rtl w:val="0"/>
+              </w:rPr>
+              <w:t xml:space="preserve">V5</w:t>
+            </w:r>
+          </w:p>
+        </w:tc>
+        <w:tc>
+          <w:tcPr>
+            <w:shd w:fill="auto" w:val="clear"/>
+            <w:tcMar>
+              <w:top w:w="100.0" w:type="dxa"/>
+              <w:left w:w="100.0" w:type="dxa"/>
+              <w:bottom w:w="100.0" w:type="dxa"/>
+              <w:right w:w="100.0" w:type="dxa"/>
+            </w:tcMar>
+            <w:vAlign w:val="top"/>
+          </w:tcPr>
+          <w:p>
+            <w:pPr>
+              <w:keepNext w:val="0"/>
+              <w:keepLines w:val="0"/>
+              <w:widowControl w:val="0"/>
+              <w:pBdr>
+                <w:top w:space="0" w:sz="0" w:val="nil"/>
+                <w:left w:space="0" w:sz="0" w:val="nil"/>
+                <w:bottom w:space="0" w:sz="0" w:val="nil"/>
+                <w:right w:space="0" w:sz="0" w:val="nil"/>
+                <w:between w:space="0" w:sz="0" w:val="nil"/>
+              </w:pBdr>
+              <w:shd w:fill="auto" w:val="clear"/>
+              <w:spacing w:after="0" w:before="0" w:line="240" w:lineRule="auto"/>
+              <w:ind w:left="0" w:right="0" w:firstLine="0"/>
+              <w:jc w:val="left"/>
+              <w:rPr/>
+            </w:pPr>
+            <w:r>
+              <w:rPr>
+                <w:rtl w:val="0"/>
+              </w:rPr>
+              <w:t xml:space="preserve">01/10/2023</w:t>
+            </w:r>
+          </w:p>
+        </w:tc>
+        <w:tc>
+          <w:tcPr>
+            <w:shd w:fill="auto" w:val="clear"/>
+            <w:tcMar>
+              <w:top w:w="100.0" w:type="dxa"/>
+              <w:left w:w="100.0" w:type="dxa"/>
+              <w:bottom w:w="100.0" w:type="dxa"/>
+              <w:right w:w="100.0" w:type="dxa"/>
+            </w:tcMar>
+            <w:vAlign w:val="top"/>
+          </w:tcPr>
+          <w:p>
+            <w:pPr>
+              <w:keepNext w:val="0"/>
+              <w:keepLines w:val="0"/>
+              <w:widowControl w:val="0"/>
+              <w:pBdr>
+                <w:top w:space="0" w:sz="0" w:val="nil"/>
+                <w:left w:space="0" w:sz="0" w:val="nil"/>
+                <w:bottom w:space="0" w:sz="0" w:val="nil"/>
+                <w:right w:space="0" w:sz="0" w:val="nil"/>
+                <w:between w:space="0" w:sz="0" w:val="nil"/>
+              </w:pBdr>
+              <w:shd w:fill="auto" w:val="clear"/>
+              <w:spacing w:after="0" w:before="0" w:line="240" w:lineRule="auto"/>
+              <w:ind w:left="0" w:right="0" w:firstLine="0"/>
+              <w:jc w:val="left"/>
+              <w:rPr>
+                <w:i w:val="1"/>
+              </w:rPr>
+            </w:pPr>
+            <w:r>
+              <w:rPr>
+                <w:rtl w:val="0"/>
+              </w:rPr>
+              <w:t xml:space="preserve">Corrección de errores tras </w:t>
+            </w:r>
+            <w:r>
+              <w:rPr>
+                <w:i w:val="1"/>
+                <w:rtl w:val="0"/>
+              </w:rPr>
+              <w:t xml:space="preserve">Second Call</w:t>
+            </w:r>
+          </w:p>
+        </w:tc>
+      </w:tr>
     </w:tbl>
-    <w:p>
-      <w:pPr>
-        <w:rPr>
-          <w:sz w:val="30"/>
-          <w:szCs w:val="30"/>
-        </w:rPr>
-      </w:pPr>
-      <w:r>
-        <w:rPr>
-          <w:rtl w:val="0"/>
-        </w:rPr>
-      </w:r>
-    </w:p>
     <w:p>
       <w:pPr>
         <w:pStyle w:val="Heading1"/>
         <w:rPr/>
       </w:pPr>
-      <w:bookmarkStart w:colFirst="0" w:colLast="0" w:name="_58vtmc9pw6vo" w:id="2"/>
+      <w:bookmarkStart w:colFirst="0" w:colLast="0" w:name="_heading=h.1fob9te" w:id="2"/>
       <w:bookmarkEnd w:id="2"/>
       <w:r>
         <w:rPr>
@@ -1564,7 +1634,7 @@
         <w:pStyle w:val="Heading1"/>
         <w:rPr/>
       </w:pPr>
-      <w:bookmarkStart w:colFirst="0" w:colLast="0" w:name="_tvy5edcq3b5t" w:id="3"/>
+      <w:bookmarkStart w:colFirst="0" w:colLast="0" w:name="_heading=h.3znysh7" w:id="3"/>
       <w:bookmarkEnd w:id="3"/>
       <w:r>
         <w:rPr>
@@ -1642,7 +1712,7 @@
         </w:trPr>
         <w:tc>
           <w:tcPr>
-            <w:shd w:fill="b7b7b7" w:val="clear"/>
+            <w:shd w:fill="c9daf8" w:val="clear"/>
             <w:tcMar>
               <w:top w:w="100.0" w:type="dxa"/>
               <w:left w:w="100.0" w:type="dxa"/>
@@ -1671,7 +1741,7 @@
         </w:tc>
         <w:tc>
           <w:tcPr>
-            <w:shd w:fill="b7b7b7" w:val="clear"/>
+            <w:shd w:fill="c9daf8" w:val="clear"/>
             <w:tcMar>
               <w:top w:w="100.0" w:type="dxa"/>
               <w:left w:w="100.0" w:type="dxa"/>
@@ -1772,7 +1842,7 @@
                 <w:b w:val="1"/>
               </w:rPr>
             </w:pPr>
-            <w:hyperlink r:id="rId8">
+            <w:hyperlink r:id="rId9">
               <w:r>
                 <w:rPr>
                   <w:b w:val="1"/>
@@ -1845,11 +1915,6 @@
                 <w:rtl w:val="0"/>
               </w:rPr>
               <w:t xml:space="preserve">new project-specific role called lecturer, which has the following profile data: alma mater, a résumé, list of qualifications, and an optional link with further information.</w:t>
-            </w:r>
-            <w:r>
-              <w:rPr>
-                <w:rtl w:val="0"/>
-              </w:rPr>
             </w:r>
           </w:p>
         </w:tc>
@@ -2218,7 +2283,7 @@
         </w:trPr>
         <w:tc>
           <w:tcPr>
-            <w:shd w:fill="b7b7b7" w:val="clear"/>
+            <w:shd w:fill="c9daf8" w:val="clear"/>
             <w:tcMar>
               <w:top w:w="100.0" w:type="dxa"/>
               <w:left w:w="100.0" w:type="dxa"/>
@@ -2247,7 +2312,7 @@
         </w:tc>
         <w:tc>
           <w:tcPr>
-            <w:shd w:fill="b7b7b7" w:val="clear"/>
+            <w:shd w:fill="c9daf8" w:val="clear"/>
             <w:tcMar>
               <w:top w:w="100.0" w:type="dxa"/>
               <w:left w:w="100.0" w:type="dxa"/>
@@ -2325,7 +2390,7 @@
                 <w:b w:val="1"/>
               </w:rPr>
             </w:pPr>
-            <w:hyperlink r:id="rId9">
+            <w:hyperlink r:id="rId10">
               <w:r>
                 <w:rPr>
                   <w:b w:val="1"/>
@@ -2400,11 +2465,6 @@
                 <w:rtl w:val="0"/>
               </w:rPr>
               <w:t xml:space="preserve">A course aggregates several lectures by the same lecturer with: a code, title, an abstract, an indication theory/hands-on, a retail price and an optional link with further information. Purely theoretical courses must be rejected by the system.</w:t>
-            </w:r>
-            <w:r>
-              <w:rPr>
-                <w:rtl w:val="0"/>
-              </w:rPr>
             </w:r>
           </w:p>
         </w:tc>
@@ -2773,7 +2833,7 @@
         </w:trPr>
         <w:tc>
           <w:tcPr>
-            <w:shd w:fill="b7b7b7" w:val="clear"/>
+            <w:shd w:fill="c9daf8" w:val="clear"/>
             <w:tcMar>
               <w:top w:w="100.0" w:type="dxa"/>
               <w:left w:w="100.0" w:type="dxa"/>
@@ -2802,7 +2862,7 @@
         </w:tc>
         <w:tc>
           <w:tcPr>
-            <w:shd w:fill="b7b7b7" w:val="clear"/>
+            <w:shd w:fill="c9daf8" w:val="clear"/>
             <w:tcMar>
               <w:top w:w="100.0" w:type="dxa"/>
               <w:left w:w="100.0" w:type="dxa"/>
@@ -2880,7 +2940,7 @@
                 <w:b w:val="1"/>
               </w:rPr>
             </w:pPr>
-            <w:hyperlink r:id="rId10">
+            <w:hyperlink r:id="rId11">
               <w:r>
                 <w:rPr>
                   <w:b w:val="1"/>
@@ -2955,11 +3015,6 @@
                 <w:rtl w:val="0"/>
               </w:rPr>
               <w:t xml:space="preserve">A lecture is a document that a lecturer uses to get some knowledge across. The system must store the following data about them: a title, an abstract, an estimated learning time, a body, an indication theory/hands-on, and an optional link.</w:t>
-            </w:r>
-            <w:r>
-              <w:rPr>
-                <w:rtl w:val="0"/>
-              </w:rPr>
             </w:r>
           </w:p>
         </w:tc>
@@ -3328,7 +3383,7 @@
         </w:trPr>
         <w:tc>
           <w:tcPr>
-            <w:shd w:fill="b7b7b7" w:val="clear"/>
+            <w:shd w:fill="c9daf8" w:val="clear"/>
             <w:tcMar>
               <w:top w:w="100.0" w:type="dxa"/>
               <w:left w:w="100.0" w:type="dxa"/>
@@ -3357,7 +3412,7 @@
         </w:tc>
         <w:tc>
           <w:tcPr>
-            <w:shd w:fill="b7b7b7" w:val="clear"/>
+            <w:shd w:fill="c9daf8" w:val="clear"/>
             <w:tcMar>
               <w:top w:w="100.0" w:type="dxa"/>
               <w:left w:w="100.0" w:type="dxa"/>
@@ -3435,7 +3490,7 @@
                 <w:b w:val="1"/>
               </w:rPr>
             </w:pPr>
-            <w:hyperlink r:id="rId11">
+            <w:hyperlink r:id="rId12">
               <w:r>
                 <w:rPr>
                   <w:b w:val="1"/>
@@ -3510,11 +3565,6 @@
                 <w:rtl w:val="0"/>
               </w:rPr>
               <w:t xml:space="preserve">The system must handle lecturer dashboards with the following data: total number of theory and hands-on lectures; average, deviation, minimum, and maximum learning time of the lectures; average, deviation, minimum, and maximum learning time of the courses.</w:t>
-            </w:r>
-            <w:r>
-              <w:rPr>
-                <w:rtl w:val="0"/>
-              </w:rPr>
             </w:r>
           </w:p>
         </w:tc>
@@ -3950,7 +4000,7 @@
         </w:trPr>
         <w:tc>
           <w:tcPr>
-            <w:shd w:fill="b7b7b7" w:val="clear"/>
+            <w:shd w:fill="c9daf8" w:val="clear"/>
             <w:tcMar>
               <w:top w:w="100.0" w:type="dxa"/>
               <w:left w:w="100.0" w:type="dxa"/>
@@ -3979,7 +4029,7 @@
         </w:tc>
         <w:tc>
           <w:tcPr>
-            <w:shd w:fill="b7b7b7" w:val="clear"/>
+            <w:shd w:fill="c9daf8" w:val="clear"/>
             <w:tcMar>
               <w:top w:w="100.0" w:type="dxa"/>
               <w:left w:w="100.0" w:type="dxa"/>
@@ -4057,7 +4107,7 @@
                 <w:b w:val="1"/>
               </w:rPr>
             </w:pPr>
-            <w:hyperlink r:id="rId12">
+            <w:hyperlink r:id="rId13">
               <w:r>
                 <w:rPr>
                   <w:b w:val="1"/>
@@ -4132,11 +4182,6 @@
                 <w:rtl w:val="0"/>
               </w:rPr>
               <w:t xml:space="preserve">Produce assorted sample data to test your application informally. The data must include two lecturer accounts with credentials “lecturer1/lecturer1” and “lecturer2/lecturer2”.</w:t>
-            </w:r>
-            <w:r>
-              <w:rPr>
-                <w:rtl w:val="0"/>
-              </w:rPr>
             </w:r>
           </w:p>
         </w:tc>
@@ -4505,7 +4550,7 @@
         </w:trPr>
         <w:tc>
           <w:tcPr>
-            <w:shd w:fill="b7b7b7" w:val="clear"/>
+            <w:shd w:fill="c9daf8" w:val="clear"/>
             <w:tcMar>
               <w:top w:w="100.0" w:type="dxa"/>
               <w:left w:w="100.0" w:type="dxa"/>
@@ -4534,7 +4579,7 @@
         </w:tc>
         <w:tc>
           <w:tcPr>
-            <w:shd w:fill="b7b7b7" w:val="clear"/>
+            <w:shd w:fill="c9daf8" w:val="clear"/>
             <w:tcMar>
               <w:top w:w="100.0" w:type="dxa"/>
               <w:left w:w="100.0" w:type="dxa"/>
@@ -4612,7 +4657,7 @@
                 <w:b w:val="1"/>
               </w:rPr>
             </w:pPr>
-            <w:hyperlink r:id="rId13">
+            <w:hyperlink r:id="rId14">
               <w:r>
                 <w:rPr>
                   <w:b w:val="1"/>
@@ -4749,7 +4794,7 @@
                 <w:b w:val="1"/>
                 <w:rtl w:val="0"/>
               </w:rPr>
-              <w:t xml:space="preserve">Manager, </w:t>
+              <w:t xml:space="preserve">Analista, </w:t>
             </w:r>
           </w:p>
           <w:p>
@@ -5011,17 +5056,6 @@
         </w:tc>
       </w:tr>
     </w:tbl>
-    <w:p>
-      <w:pPr>
-        <w:jc w:val="both"/>
-        <w:rPr/>
-      </w:pPr>
-      <w:r>
-        <w:rPr>
-          <w:rtl w:val="0"/>
-        </w:rPr>
-      </w:r>
-    </w:p>
     <w:p>
       <w:pPr>
         <w:jc w:val="both"/>
@@ -5176,7 +5210,7 @@
         </w:trPr>
         <w:tc>
           <w:tcPr>
-            <w:shd w:fill="b7b7b7" w:val="clear"/>
+            <w:shd w:fill="c9daf8" w:val="clear"/>
             <w:tcMar>
               <w:top w:w="100.0" w:type="dxa"/>
               <w:left w:w="100.0" w:type="dxa"/>
@@ -5205,7 +5239,7 @@
         </w:tc>
         <w:tc>
           <w:tcPr>
-            <w:shd w:fill="b7b7b7" w:val="clear"/>
+            <w:shd w:fill="c9daf8" w:val="clear"/>
             <w:tcMar>
               <w:top w:w="100.0" w:type="dxa"/>
               <w:left w:w="100.0" w:type="dxa"/>
@@ -5283,7 +5317,7 @@
                 <w:b w:val="1"/>
               </w:rPr>
             </w:pPr>
-            <w:hyperlink r:id="rId14">
+            <w:hyperlink r:id="rId15">
               <w:r>
                 <w:rPr>
                   <w:b w:val="1"/>
@@ -5695,6 +5729,2449 @@
     </w:p>
     <w:p>
       <w:pPr>
+        <w:jc w:val="both"/>
+        <w:rPr/>
+      </w:pPr>
+      <w:r>
+        <w:rPr>
+          <w:rtl w:val="0"/>
+        </w:rPr>
+      </w:r>
+    </w:p>
+    <w:tbl>
+      <w:tblPr>
+        <w:tblStyle w:val="Table9"/>
+        <w:tblW w:w="9029.0" w:type="dxa"/>
+        <w:jc w:val="left"/>
+        <w:tblBorders>
+          <w:top w:color="000000" w:space="0" w:sz="8" w:val="single"/>
+          <w:left w:color="000000" w:space="0" w:sz="8" w:val="single"/>
+          <w:bottom w:color="000000" w:space="0" w:sz="8" w:val="single"/>
+          <w:right w:color="000000" w:space="0" w:sz="8" w:val="single"/>
+          <w:insideH w:color="000000" w:space="0" w:sz="8" w:val="single"/>
+          <w:insideV w:color="000000" w:space="0" w:sz="8" w:val="single"/>
+        </w:tblBorders>
+        <w:tblLayout w:type="fixed"/>
+        <w:tblLook w:val="0600"/>
+      </w:tblPr>
+      <w:tblGrid>
+        <w:gridCol w:w="4514.5"/>
+        <w:gridCol w:w="4514.5"/>
+        <w:tblGridChange w:id="0">
+          <w:tblGrid>
+            <w:gridCol w:w="4514.5"/>
+            <w:gridCol w:w="4514.5"/>
+          </w:tblGrid>
+        </w:tblGridChange>
+      </w:tblGrid>
+      <w:tr>
+        <w:trPr>
+          <w:cantSplit w:val="0"/>
+          <w:tblHeader w:val="0"/>
+        </w:trPr>
+        <w:tc>
+          <w:tcPr>
+            <w:shd w:fill="c9daf8" w:val="clear"/>
+            <w:tcMar>
+              <w:top w:w="100.0" w:type="dxa"/>
+              <w:left w:w="100.0" w:type="dxa"/>
+              <w:bottom w:w="100.0" w:type="dxa"/>
+              <w:right w:w="100.0" w:type="dxa"/>
+            </w:tcMar>
+            <w:vAlign w:val="top"/>
+          </w:tcPr>
+          <w:p>
+            <w:pPr>
+              <w:widowControl w:val="0"/>
+              <w:spacing w:line="240" w:lineRule="auto"/>
+              <w:jc w:val="center"/>
+              <w:rPr>
+                <w:b w:val="1"/>
+              </w:rPr>
+            </w:pPr>
+            <w:r>
+              <w:rPr>
+                <w:b w:val="1"/>
+                <w:rtl w:val="0"/>
+              </w:rPr>
+              <w:t xml:space="preserve">Tarea</w:t>
+            </w:r>
+          </w:p>
+        </w:tc>
+        <w:tc>
+          <w:tcPr>
+            <w:shd w:fill="c9daf8" w:val="clear"/>
+            <w:tcMar>
+              <w:top w:w="100.0" w:type="dxa"/>
+              <w:left w:w="100.0" w:type="dxa"/>
+              <w:bottom w:w="100.0" w:type="dxa"/>
+              <w:right w:w="100.0" w:type="dxa"/>
+            </w:tcMar>
+            <w:vAlign w:val="top"/>
+          </w:tcPr>
+          <w:p>
+            <w:pPr>
+              <w:widowControl w:val="0"/>
+              <w:spacing w:line="240" w:lineRule="auto"/>
+              <w:jc w:val="right"/>
+              <w:rPr/>
+            </w:pPr>
+            <w:r>
+              <w:rPr>
+                <w:rtl w:val="0"/>
+              </w:rPr>
+              <w:t xml:space="preserve">D02-11</w:t>
+            </w:r>
+          </w:p>
+        </w:tc>
+      </w:tr>
+      <w:tr>
+        <w:trPr>
+          <w:cantSplit w:val="0"/>
+          <w:tblHeader w:val="0"/>
+        </w:trPr>
+        <w:tc>
+          <w:tcPr>
+            <w:shd w:fill="efefef" w:val="clear"/>
+            <w:tcMar>
+              <w:top w:w="100.0" w:type="dxa"/>
+              <w:left w:w="100.0" w:type="dxa"/>
+              <w:bottom w:w="100.0" w:type="dxa"/>
+              <w:right w:w="100.0" w:type="dxa"/>
+            </w:tcMar>
+            <w:vAlign w:val="top"/>
+          </w:tcPr>
+          <w:p>
+            <w:pPr>
+              <w:widowControl w:val="0"/>
+              <w:spacing w:line="240" w:lineRule="auto"/>
+              <w:jc w:val="center"/>
+              <w:rPr>
+                <w:b w:val="1"/>
+              </w:rPr>
+            </w:pPr>
+            <w:r>
+              <w:rPr>
+                <w:b w:val="1"/>
+                <w:rtl w:val="0"/>
+              </w:rPr>
+              <w:t xml:space="preserve">Título</w:t>
+            </w:r>
+          </w:p>
+        </w:tc>
+        <w:tc>
+          <w:tcPr>
+            <w:shd w:fill="auto" w:val="clear"/>
+            <w:tcMar>
+              <w:top w:w="100.0" w:type="dxa"/>
+              <w:left w:w="100.0" w:type="dxa"/>
+              <w:bottom w:w="100.0" w:type="dxa"/>
+              <w:right w:w="100.0" w:type="dxa"/>
+            </w:tcMar>
+            <w:vAlign w:val="top"/>
+          </w:tcPr>
+          <w:p>
+            <w:pPr>
+              <w:widowControl w:val="0"/>
+              <w:spacing w:line="240" w:lineRule="auto"/>
+              <w:rPr>
+                <w:b w:val="1"/>
+                <w:i w:val="1"/>
+              </w:rPr>
+            </w:pPr>
+            <w:r>
+              <w:rPr>
+                <w:b w:val="1"/>
+                <w:rtl w:val="0"/>
+              </w:rPr>
+              <w:t xml:space="preserve">Añadir correcciones al documento Planning Report individual tras </w:t>
+            </w:r>
+            <w:r>
+              <w:rPr>
+                <w:b w:val="1"/>
+                <w:i w:val="1"/>
+                <w:rtl w:val="0"/>
+              </w:rPr>
+              <w:t xml:space="preserve">First Call</w:t>
+            </w:r>
+          </w:p>
+        </w:tc>
+      </w:tr>
+      <w:tr>
+        <w:trPr>
+          <w:cantSplit w:val="0"/>
+          <w:tblHeader w:val="0"/>
+        </w:trPr>
+        <w:tc>
+          <w:tcPr>
+            <w:shd w:fill="efefef" w:val="clear"/>
+            <w:tcMar>
+              <w:top w:w="100.0" w:type="dxa"/>
+              <w:left w:w="100.0" w:type="dxa"/>
+              <w:bottom w:w="100.0" w:type="dxa"/>
+              <w:right w:w="100.0" w:type="dxa"/>
+            </w:tcMar>
+            <w:vAlign w:val="top"/>
+          </w:tcPr>
+          <w:p>
+            <w:pPr>
+              <w:widowControl w:val="0"/>
+              <w:spacing w:line="240" w:lineRule="auto"/>
+              <w:jc w:val="center"/>
+              <w:rPr>
+                <w:b w:val="1"/>
+              </w:rPr>
+            </w:pPr>
+            <w:r>
+              <w:rPr>
+                <w:b w:val="1"/>
+                <w:rtl w:val="0"/>
+              </w:rPr>
+              <w:t xml:space="preserve">Descripción</w:t>
+            </w:r>
+          </w:p>
+        </w:tc>
+        <w:tc>
+          <w:tcPr>
+            <w:shd w:fill="auto" w:val="clear"/>
+            <w:tcMar>
+              <w:top w:w="100.0" w:type="dxa"/>
+              <w:left w:w="100.0" w:type="dxa"/>
+              <w:bottom w:w="100.0" w:type="dxa"/>
+              <w:right w:w="100.0" w:type="dxa"/>
+            </w:tcMar>
+            <w:vAlign w:val="top"/>
+          </w:tcPr>
+          <w:p>
+            <w:pPr>
+              <w:widowControl w:val="0"/>
+              <w:spacing w:line="240" w:lineRule="auto"/>
+              <w:rPr/>
+            </w:pPr>
+            <w:r>
+              <w:rPr>
+                <w:rtl w:val="0"/>
+              </w:rPr>
+              <w:t xml:space="preserve">Aplicar las correcciones sugeridas en la evaluación para la entrega de la </w:t>
+            </w:r>
+            <w:r>
+              <w:rPr>
+                <w:i w:val="1"/>
+                <w:rtl w:val="0"/>
+              </w:rPr>
+              <w:t xml:space="preserve">First Call</w:t>
+            </w:r>
+            <w:r>
+              <w:rPr>
+                <w:rtl w:val="0"/>
+              </w:rPr>
+              <w:t xml:space="preserve">. Esto implica añadir tiempos y roles de las tareas. Ver el documento de corrección para más detalles.</w:t>
+            </w:r>
+          </w:p>
+        </w:tc>
+      </w:tr>
+      <w:tr>
+        <w:trPr>
+          <w:cantSplit w:val="0"/>
+          <w:tblHeader w:val="0"/>
+        </w:trPr>
+        <w:tc>
+          <w:tcPr>
+            <w:shd w:fill="efefef" w:val="clear"/>
+            <w:tcMar>
+              <w:top w:w="100.0" w:type="dxa"/>
+              <w:left w:w="100.0" w:type="dxa"/>
+              <w:bottom w:w="100.0" w:type="dxa"/>
+              <w:right w:w="100.0" w:type="dxa"/>
+            </w:tcMar>
+            <w:vAlign w:val="top"/>
+          </w:tcPr>
+          <w:p>
+            <w:pPr>
+              <w:widowControl w:val="0"/>
+              <w:spacing w:line="240" w:lineRule="auto"/>
+              <w:jc w:val="center"/>
+              <w:rPr>
+                <w:b w:val="1"/>
+              </w:rPr>
+            </w:pPr>
+            <w:r>
+              <w:rPr>
+                <w:b w:val="1"/>
+                <w:rtl w:val="0"/>
+              </w:rPr>
+              <w:t xml:space="preserve">Rol, Asignación</w:t>
+            </w:r>
+          </w:p>
+        </w:tc>
+        <w:tc>
+          <w:tcPr>
+            <w:shd w:fill="auto" w:val="clear"/>
+            <w:tcMar>
+              <w:top w:w="100.0" w:type="dxa"/>
+              <w:left w:w="100.0" w:type="dxa"/>
+              <w:bottom w:w="100.0" w:type="dxa"/>
+              <w:right w:w="100.0" w:type="dxa"/>
+            </w:tcMar>
+            <w:vAlign w:val="top"/>
+          </w:tcPr>
+          <w:p>
+            <w:pPr>
+              <w:widowControl w:val="0"/>
+              <w:spacing w:line="240" w:lineRule="auto"/>
+              <w:rPr>
+                <w:b w:val="1"/>
+              </w:rPr>
+            </w:pPr>
+            <w:r>
+              <w:rPr>
+                <w:b w:val="1"/>
+                <w:rtl w:val="0"/>
+              </w:rPr>
+              <w:t xml:space="preserve">Manager, </w:t>
+            </w:r>
+          </w:p>
+          <w:p>
+            <w:pPr>
+              <w:widowControl w:val="0"/>
+              <w:spacing w:line="240" w:lineRule="auto"/>
+              <w:rPr>
+                <w:b w:val="1"/>
+              </w:rPr>
+            </w:pPr>
+            <w:r>
+              <w:rPr>
+                <w:b w:val="1"/>
+                <w:rtl w:val="0"/>
+              </w:rPr>
+              <w:t xml:space="preserve">José Joaquín Rojas Romero</w:t>
+            </w:r>
+          </w:p>
+        </w:tc>
+      </w:tr>
+      <w:tr>
+        <w:trPr>
+          <w:cantSplit w:val="0"/>
+          <w:tblHeader w:val="0"/>
+        </w:trPr>
+        <w:tc>
+          <w:tcPr>
+            <w:shd w:fill="efefef" w:val="clear"/>
+            <w:tcMar>
+              <w:top w:w="100.0" w:type="dxa"/>
+              <w:left w:w="100.0" w:type="dxa"/>
+              <w:bottom w:w="100.0" w:type="dxa"/>
+              <w:right w:w="100.0" w:type="dxa"/>
+            </w:tcMar>
+            <w:vAlign w:val="top"/>
+          </w:tcPr>
+          <w:p>
+            <w:pPr>
+              <w:widowControl w:val="0"/>
+              <w:spacing w:line="240" w:lineRule="auto"/>
+              <w:jc w:val="center"/>
+              <w:rPr>
+                <w:b w:val="1"/>
+              </w:rPr>
+            </w:pPr>
+            <w:r>
+              <w:rPr>
+                <w:b w:val="1"/>
+                <w:rtl w:val="0"/>
+              </w:rPr>
+              <w:t xml:space="preserve">Duración estimada</w:t>
+            </w:r>
+          </w:p>
+        </w:tc>
+        <w:tc>
+          <w:tcPr>
+            <w:shd w:fill="auto" w:val="clear"/>
+            <w:tcMar>
+              <w:top w:w="100.0" w:type="dxa"/>
+              <w:left w:w="100.0" w:type="dxa"/>
+              <w:bottom w:w="100.0" w:type="dxa"/>
+              <w:right w:w="100.0" w:type="dxa"/>
+            </w:tcMar>
+            <w:vAlign w:val="top"/>
+          </w:tcPr>
+          <w:p>
+            <w:pPr>
+              <w:widowControl w:val="0"/>
+              <w:spacing w:line="240" w:lineRule="auto"/>
+              <w:rPr/>
+            </w:pPr>
+            <w:r>
+              <w:rPr>
+                <w:rtl w:val="0"/>
+              </w:rPr>
+              <w:t xml:space="preserve">1 hora</w:t>
+            </w:r>
+          </w:p>
+        </w:tc>
+      </w:tr>
+      <w:tr>
+        <w:trPr>
+          <w:cantSplit w:val="0"/>
+          <w:tblHeader w:val="0"/>
+        </w:trPr>
+        <w:tc>
+          <w:tcPr>
+            <w:shd w:fill="efefef" w:val="clear"/>
+            <w:tcMar>
+              <w:top w:w="100.0" w:type="dxa"/>
+              <w:left w:w="100.0" w:type="dxa"/>
+              <w:bottom w:w="100.0" w:type="dxa"/>
+              <w:right w:w="100.0" w:type="dxa"/>
+            </w:tcMar>
+            <w:vAlign w:val="top"/>
+          </w:tcPr>
+          <w:p>
+            <w:pPr>
+              <w:widowControl w:val="0"/>
+              <w:spacing w:line="240" w:lineRule="auto"/>
+              <w:jc w:val="center"/>
+              <w:rPr>
+                <w:b w:val="1"/>
+              </w:rPr>
+            </w:pPr>
+            <w:r>
+              <w:rPr>
+                <w:b w:val="1"/>
+                <w:rtl w:val="0"/>
+              </w:rPr>
+              <w:t xml:space="preserve">Fecha de inicio</w:t>
+            </w:r>
+          </w:p>
+        </w:tc>
+        <w:tc>
+          <w:tcPr>
+            <w:shd w:fill="auto" w:val="clear"/>
+            <w:tcMar>
+              <w:top w:w="100.0" w:type="dxa"/>
+              <w:left w:w="100.0" w:type="dxa"/>
+              <w:bottom w:w="100.0" w:type="dxa"/>
+              <w:right w:w="100.0" w:type="dxa"/>
+            </w:tcMar>
+            <w:vAlign w:val="top"/>
+          </w:tcPr>
+          <w:p>
+            <w:pPr>
+              <w:widowControl w:val="0"/>
+              <w:spacing w:line="240" w:lineRule="auto"/>
+              <w:rPr/>
+            </w:pPr>
+            <w:r>
+              <w:rPr>
+                <w:rtl w:val="0"/>
+              </w:rPr>
+              <w:t xml:space="preserve">27/02/2023</w:t>
+            </w:r>
+          </w:p>
+        </w:tc>
+      </w:tr>
+      <w:tr>
+        <w:trPr>
+          <w:cantSplit w:val="0"/>
+          <w:tblHeader w:val="0"/>
+        </w:trPr>
+        <w:tc>
+          <w:tcPr>
+            <w:shd w:fill="efefef" w:val="clear"/>
+            <w:tcMar>
+              <w:top w:w="100.0" w:type="dxa"/>
+              <w:left w:w="100.0" w:type="dxa"/>
+              <w:bottom w:w="100.0" w:type="dxa"/>
+              <w:right w:w="100.0" w:type="dxa"/>
+            </w:tcMar>
+            <w:vAlign w:val="top"/>
+          </w:tcPr>
+          <w:p>
+            <w:pPr>
+              <w:widowControl w:val="0"/>
+              <w:spacing w:line="240" w:lineRule="auto"/>
+              <w:jc w:val="center"/>
+              <w:rPr>
+                <w:b w:val="1"/>
+              </w:rPr>
+            </w:pPr>
+            <w:r>
+              <w:rPr>
+                <w:b w:val="1"/>
+                <w:rtl w:val="0"/>
+              </w:rPr>
+              <w:t xml:space="preserve">Fecha de fin</w:t>
+            </w:r>
+          </w:p>
+        </w:tc>
+        <w:tc>
+          <w:tcPr>
+            <w:shd w:fill="auto" w:val="clear"/>
+            <w:tcMar>
+              <w:top w:w="100.0" w:type="dxa"/>
+              <w:left w:w="100.0" w:type="dxa"/>
+              <w:bottom w:w="100.0" w:type="dxa"/>
+              <w:right w:w="100.0" w:type="dxa"/>
+            </w:tcMar>
+            <w:vAlign w:val="top"/>
+          </w:tcPr>
+          <w:p>
+            <w:pPr>
+              <w:widowControl w:val="0"/>
+              <w:spacing w:line="240" w:lineRule="auto"/>
+              <w:rPr/>
+            </w:pPr>
+            <w:r>
+              <w:rPr>
+                <w:rtl w:val="0"/>
+              </w:rPr>
+              <w:t xml:space="preserve">27/02/2023</w:t>
+            </w:r>
+          </w:p>
+        </w:tc>
+      </w:tr>
+      <w:tr>
+        <w:trPr>
+          <w:cantSplit w:val="0"/>
+          <w:tblHeader w:val="0"/>
+        </w:trPr>
+        <w:tc>
+          <w:tcPr>
+            <w:shd w:fill="efefef" w:val="clear"/>
+            <w:tcMar>
+              <w:top w:w="100.0" w:type="dxa"/>
+              <w:left w:w="100.0" w:type="dxa"/>
+              <w:bottom w:w="100.0" w:type="dxa"/>
+              <w:right w:w="100.0" w:type="dxa"/>
+            </w:tcMar>
+            <w:vAlign w:val="top"/>
+          </w:tcPr>
+          <w:p>
+            <w:pPr>
+              <w:widowControl w:val="0"/>
+              <w:spacing w:line="240" w:lineRule="auto"/>
+              <w:jc w:val="center"/>
+              <w:rPr>
+                <w:b w:val="1"/>
+              </w:rPr>
+            </w:pPr>
+            <w:r>
+              <w:rPr>
+                <w:b w:val="1"/>
+                <w:rtl w:val="0"/>
+              </w:rPr>
+              <w:t xml:space="preserve">Duración real</w:t>
+            </w:r>
+          </w:p>
+        </w:tc>
+        <w:tc>
+          <w:tcPr>
+            <w:shd w:fill="auto" w:val="clear"/>
+            <w:tcMar>
+              <w:top w:w="100.0" w:type="dxa"/>
+              <w:left w:w="100.0" w:type="dxa"/>
+              <w:bottom w:w="100.0" w:type="dxa"/>
+              <w:right w:w="100.0" w:type="dxa"/>
+            </w:tcMar>
+            <w:vAlign w:val="top"/>
+          </w:tcPr>
+          <w:p>
+            <w:pPr>
+              <w:widowControl w:val="0"/>
+              <w:spacing w:line="240" w:lineRule="auto"/>
+              <w:rPr/>
+            </w:pPr>
+            <w:r>
+              <w:rPr>
+                <w:rtl w:val="0"/>
+              </w:rPr>
+              <w:t xml:space="preserve"> 1 hora</w:t>
+            </w:r>
+          </w:p>
+        </w:tc>
+      </w:tr>
+    </w:tbl>
+    <w:p>
+      <w:pPr>
+        <w:jc w:val="both"/>
+        <w:rPr/>
+      </w:pPr>
+      <w:r>
+        <w:rPr>
+          <w:rtl w:val="0"/>
+        </w:rPr>
+      </w:r>
+    </w:p>
+    <w:p>
+      <w:pPr>
+        <w:jc w:val="both"/>
+        <w:rPr/>
+      </w:pPr>
+      <w:r>
+        <w:rPr>
+          <w:rtl w:val="0"/>
+        </w:rPr>
+      </w:r>
+    </w:p>
+    <w:p>
+      <w:pPr>
+        <w:jc w:val="both"/>
+        <w:rPr/>
+      </w:pPr>
+      <w:r>
+        <w:rPr>
+          <w:rtl w:val="0"/>
+        </w:rPr>
+      </w:r>
+    </w:p>
+    <w:p>
+      <w:pPr>
+        <w:jc w:val="both"/>
+        <w:rPr/>
+      </w:pPr>
+      <w:r>
+        <w:rPr>
+          <w:rtl w:val="0"/>
+        </w:rPr>
+      </w:r>
+    </w:p>
+    <w:p>
+      <w:pPr>
+        <w:jc w:val="both"/>
+        <w:rPr/>
+      </w:pPr>
+      <w:r>
+        <w:rPr>
+          <w:rtl w:val="0"/>
+        </w:rPr>
+      </w:r>
+    </w:p>
+    <w:p>
+      <w:pPr>
+        <w:jc w:val="both"/>
+        <w:rPr/>
+      </w:pPr>
+      <w:r>
+        <w:rPr>
+          <w:rtl w:val="0"/>
+        </w:rPr>
+      </w:r>
+    </w:p>
+    <w:p>
+      <w:pPr>
+        <w:jc w:val="both"/>
+        <w:rPr/>
+      </w:pPr>
+      <w:r>
+        <w:rPr>
+          <w:rtl w:val="0"/>
+        </w:rPr>
+      </w:r>
+    </w:p>
+    <w:p>
+      <w:pPr>
+        <w:jc w:val="both"/>
+        <w:rPr/>
+      </w:pPr>
+      <w:r>
+        <w:rPr>
+          <w:rtl w:val="0"/>
+        </w:rPr>
+      </w:r>
+    </w:p>
+    <w:p>
+      <w:pPr>
+        <w:jc w:val="both"/>
+        <w:rPr/>
+      </w:pPr>
+      <w:r>
+        <w:rPr>
+          <w:rtl w:val="0"/>
+        </w:rPr>
+      </w:r>
+    </w:p>
+    <w:p>
+      <w:pPr>
+        <w:jc w:val="both"/>
+        <w:rPr/>
+      </w:pPr>
+      <w:r>
+        <w:rPr>
+          <w:rtl w:val="0"/>
+        </w:rPr>
+      </w:r>
+    </w:p>
+    <w:p>
+      <w:pPr>
+        <w:jc w:val="both"/>
+        <w:rPr/>
+      </w:pPr>
+      <w:r>
+        <w:rPr>
+          <w:rtl w:val="0"/>
+        </w:rPr>
+      </w:r>
+    </w:p>
+    <w:tbl>
+      <w:tblPr>
+        <w:tblStyle w:val="Table10"/>
+        <w:tblW w:w="9029.0" w:type="dxa"/>
+        <w:jc w:val="left"/>
+        <w:tblBorders>
+          <w:top w:color="000000" w:space="0" w:sz="8" w:val="single"/>
+          <w:left w:color="000000" w:space="0" w:sz="8" w:val="single"/>
+          <w:bottom w:color="000000" w:space="0" w:sz="8" w:val="single"/>
+          <w:right w:color="000000" w:space="0" w:sz="8" w:val="single"/>
+          <w:insideH w:color="000000" w:space="0" w:sz="8" w:val="single"/>
+          <w:insideV w:color="000000" w:space="0" w:sz="8" w:val="single"/>
+        </w:tblBorders>
+        <w:tblLayout w:type="fixed"/>
+        <w:tblLook w:val="0600"/>
+      </w:tblPr>
+      <w:tblGrid>
+        <w:gridCol w:w="4514.5"/>
+        <w:gridCol w:w="4514.5"/>
+        <w:tblGridChange w:id="0">
+          <w:tblGrid>
+            <w:gridCol w:w="4514.5"/>
+            <w:gridCol w:w="4514.5"/>
+          </w:tblGrid>
+        </w:tblGridChange>
+      </w:tblGrid>
+      <w:tr>
+        <w:trPr>
+          <w:cantSplit w:val="0"/>
+          <w:tblHeader w:val="0"/>
+        </w:trPr>
+        <w:tc>
+          <w:tcPr>
+            <w:shd w:fill="c9daf8" w:val="clear"/>
+            <w:tcMar>
+              <w:top w:w="100.0" w:type="dxa"/>
+              <w:left w:w="100.0" w:type="dxa"/>
+              <w:bottom w:w="100.0" w:type="dxa"/>
+              <w:right w:w="100.0" w:type="dxa"/>
+            </w:tcMar>
+            <w:vAlign w:val="top"/>
+          </w:tcPr>
+          <w:p>
+            <w:pPr>
+              <w:widowControl w:val="0"/>
+              <w:spacing w:line="240" w:lineRule="auto"/>
+              <w:jc w:val="center"/>
+              <w:rPr>
+                <w:b w:val="1"/>
+              </w:rPr>
+            </w:pPr>
+            <w:r>
+              <w:rPr>
+                <w:b w:val="1"/>
+                <w:rtl w:val="0"/>
+              </w:rPr>
+              <w:t xml:space="preserve">Tarea</w:t>
+            </w:r>
+          </w:p>
+        </w:tc>
+        <w:tc>
+          <w:tcPr>
+            <w:shd w:fill="c9daf8" w:val="clear"/>
+            <w:tcMar>
+              <w:top w:w="100.0" w:type="dxa"/>
+              <w:left w:w="100.0" w:type="dxa"/>
+              <w:bottom w:w="100.0" w:type="dxa"/>
+              <w:right w:w="100.0" w:type="dxa"/>
+            </w:tcMar>
+            <w:vAlign w:val="top"/>
+          </w:tcPr>
+          <w:p>
+            <w:pPr>
+              <w:widowControl w:val="0"/>
+              <w:spacing w:line="240" w:lineRule="auto"/>
+              <w:jc w:val="right"/>
+              <w:rPr/>
+            </w:pPr>
+            <w:r>
+              <w:rPr>
+                <w:rtl w:val="0"/>
+              </w:rPr>
+              <w:t xml:space="preserve">D02-12</w:t>
+            </w:r>
+          </w:p>
+        </w:tc>
+      </w:tr>
+      <w:tr>
+        <w:trPr>
+          <w:cantSplit w:val="0"/>
+          <w:tblHeader w:val="0"/>
+        </w:trPr>
+        <w:tc>
+          <w:tcPr>
+            <w:shd w:fill="efefef" w:val="clear"/>
+            <w:tcMar>
+              <w:top w:w="100.0" w:type="dxa"/>
+              <w:left w:w="100.0" w:type="dxa"/>
+              <w:bottom w:w="100.0" w:type="dxa"/>
+              <w:right w:w="100.0" w:type="dxa"/>
+            </w:tcMar>
+            <w:vAlign w:val="top"/>
+          </w:tcPr>
+          <w:p>
+            <w:pPr>
+              <w:widowControl w:val="0"/>
+              <w:spacing w:line="240" w:lineRule="auto"/>
+              <w:jc w:val="center"/>
+              <w:rPr>
+                <w:b w:val="1"/>
+              </w:rPr>
+            </w:pPr>
+            <w:r>
+              <w:rPr>
+                <w:b w:val="1"/>
+                <w:rtl w:val="0"/>
+              </w:rPr>
+              <w:t xml:space="preserve">Título</w:t>
+            </w:r>
+          </w:p>
+        </w:tc>
+        <w:tc>
+          <w:tcPr>
+            <w:shd w:fill="auto" w:val="clear"/>
+            <w:tcMar>
+              <w:top w:w="100.0" w:type="dxa"/>
+              <w:left w:w="100.0" w:type="dxa"/>
+              <w:bottom w:w="100.0" w:type="dxa"/>
+              <w:right w:w="100.0" w:type="dxa"/>
+            </w:tcMar>
+            <w:vAlign w:val="top"/>
+          </w:tcPr>
+          <w:p>
+            <w:pPr>
+              <w:widowControl w:val="0"/>
+              <w:spacing w:line="240" w:lineRule="auto"/>
+              <w:rPr>
+                <w:b w:val="1"/>
+                <w:i w:val="1"/>
+              </w:rPr>
+            </w:pPr>
+            <w:r>
+              <w:rPr>
+                <w:b w:val="1"/>
+                <w:rtl w:val="0"/>
+              </w:rPr>
+              <w:t xml:space="preserve">Añadir correcciones al documento Analysis Report individual tras </w:t>
+            </w:r>
+            <w:r>
+              <w:rPr>
+                <w:b w:val="1"/>
+                <w:i w:val="1"/>
+                <w:rtl w:val="0"/>
+              </w:rPr>
+              <w:t xml:space="preserve">First Call</w:t>
+            </w:r>
+          </w:p>
+        </w:tc>
+      </w:tr>
+      <w:tr>
+        <w:trPr>
+          <w:cantSplit w:val="0"/>
+          <w:tblHeader w:val="0"/>
+        </w:trPr>
+        <w:tc>
+          <w:tcPr>
+            <w:shd w:fill="efefef" w:val="clear"/>
+            <w:tcMar>
+              <w:top w:w="100.0" w:type="dxa"/>
+              <w:left w:w="100.0" w:type="dxa"/>
+              <w:bottom w:w="100.0" w:type="dxa"/>
+              <w:right w:w="100.0" w:type="dxa"/>
+            </w:tcMar>
+            <w:vAlign w:val="top"/>
+          </w:tcPr>
+          <w:p>
+            <w:pPr>
+              <w:widowControl w:val="0"/>
+              <w:spacing w:line="240" w:lineRule="auto"/>
+              <w:jc w:val="center"/>
+              <w:rPr>
+                <w:b w:val="1"/>
+              </w:rPr>
+            </w:pPr>
+            <w:r>
+              <w:rPr>
+                <w:b w:val="1"/>
+                <w:rtl w:val="0"/>
+              </w:rPr>
+              <w:t xml:space="preserve">Descripción</w:t>
+            </w:r>
+          </w:p>
+        </w:tc>
+        <w:tc>
+          <w:tcPr>
+            <w:shd w:fill="auto" w:val="clear"/>
+            <w:tcMar>
+              <w:top w:w="100.0" w:type="dxa"/>
+              <w:left w:w="100.0" w:type="dxa"/>
+              <w:bottom w:w="100.0" w:type="dxa"/>
+              <w:right w:w="100.0" w:type="dxa"/>
+            </w:tcMar>
+            <w:vAlign w:val="top"/>
+          </w:tcPr>
+          <w:p>
+            <w:pPr>
+              <w:widowControl w:val="0"/>
+              <w:spacing w:line="240" w:lineRule="auto"/>
+              <w:rPr/>
+            </w:pPr>
+            <w:r>
+              <w:rPr>
+                <w:rtl w:val="0"/>
+              </w:rPr>
+              <w:t xml:space="preserve">Aplicar las correcciones sugeridas en la evaluación para la entrega de la </w:t>
+            </w:r>
+            <w:r>
+              <w:rPr>
+                <w:i w:val="1"/>
+                <w:rtl w:val="0"/>
+              </w:rPr>
+              <w:t xml:space="preserve">First Call</w:t>
+            </w:r>
+            <w:r>
+              <w:rPr>
+                <w:rtl w:val="0"/>
+              </w:rPr>
+              <w:t xml:space="preserve">. Esto implica listar todos los requisitos cumplidos comentando sobre aquellos en los que haya sido necesaria una interpretación en concreto y tomar por tanto una decisión distinta. Revisar el documento de corrección para ver más detalles.</w:t>
+            </w:r>
+          </w:p>
+        </w:tc>
+      </w:tr>
+      <w:tr>
+        <w:trPr>
+          <w:cantSplit w:val="0"/>
+          <w:tblHeader w:val="0"/>
+        </w:trPr>
+        <w:tc>
+          <w:tcPr>
+            <w:shd w:fill="efefef" w:val="clear"/>
+            <w:tcMar>
+              <w:top w:w="100.0" w:type="dxa"/>
+              <w:left w:w="100.0" w:type="dxa"/>
+              <w:bottom w:w="100.0" w:type="dxa"/>
+              <w:right w:w="100.0" w:type="dxa"/>
+            </w:tcMar>
+            <w:vAlign w:val="top"/>
+          </w:tcPr>
+          <w:p>
+            <w:pPr>
+              <w:widowControl w:val="0"/>
+              <w:spacing w:line="240" w:lineRule="auto"/>
+              <w:jc w:val="center"/>
+              <w:rPr>
+                <w:b w:val="1"/>
+              </w:rPr>
+            </w:pPr>
+            <w:r>
+              <w:rPr>
+                <w:b w:val="1"/>
+                <w:rtl w:val="0"/>
+              </w:rPr>
+              <w:t xml:space="preserve">Rol, Asignación</w:t>
+            </w:r>
+          </w:p>
+        </w:tc>
+        <w:tc>
+          <w:tcPr>
+            <w:shd w:fill="auto" w:val="clear"/>
+            <w:tcMar>
+              <w:top w:w="100.0" w:type="dxa"/>
+              <w:left w:w="100.0" w:type="dxa"/>
+              <w:bottom w:w="100.0" w:type="dxa"/>
+              <w:right w:w="100.0" w:type="dxa"/>
+            </w:tcMar>
+            <w:vAlign w:val="top"/>
+          </w:tcPr>
+          <w:p>
+            <w:pPr>
+              <w:widowControl w:val="0"/>
+              <w:spacing w:line="240" w:lineRule="auto"/>
+              <w:rPr>
+                <w:b w:val="1"/>
+              </w:rPr>
+            </w:pPr>
+            <w:r>
+              <w:rPr>
+                <w:b w:val="1"/>
+                <w:rtl w:val="0"/>
+              </w:rPr>
+              <w:t xml:space="preserve">Analista, </w:t>
+            </w:r>
+          </w:p>
+          <w:p>
+            <w:pPr>
+              <w:widowControl w:val="0"/>
+              <w:spacing w:line="240" w:lineRule="auto"/>
+              <w:rPr>
+                <w:b w:val="1"/>
+              </w:rPr>
+            </w:pPr>
+            <w:r>
+              <w:rPr>
+                <w:b w:val="1"/>
+                <w:rtl w:val="0"/>
+              </w:rPr>
+              <w:t xml:space="preserve">José Joaquín Rojas Romero</w:t>
+            </w:r>
+          </w:p>
+        </w:tc>
+      </w:tr>
+      <w:tr>
+        <w:trPr>
+          <w:cantSplit w:val="0"/>
+          <w:tblHeader w:val="0"/>
+        </w:trPr>
+        <w:tc>
+          <w:tcPr>
+            <w:shd w:fill="efefef" w:val="clear"/>
+            <w:tcMar>
+              <w:top w:w="100.0" w:type="dxa"/>
+              <w:left w:w="100.0" w:type="dxa"/>
+              <w:bottom w:w="100.0" w:type="dxa"/>
+              <w:right w:w="100.0" w:type="dxa"/>
+            </w:tcMar>
+            <w:vAlign w:val="top"/>
+          </w:tcPr>
+          <w:p>
+            <w:pPr>
+              <w:widowControl w:val="0"/>
+              <w:spacing w:line="240" w:lineRule="auto"/>
+              <w:jc w:val="center"/>
+              <w:rPr>
+                <w:b w:val="1"/>
+              </w:rPr>
+            </w:pPr>
+            <w:r>
+              <w:rPr>
+                <w:b w:val="1"/>
+                <w:rtl w:val="0"/>
+              </w:rPr>
+              <w:t xml:space="preserve">Duración estimada</w:t>
+            </w:r>
+          </w:p>
+        </w:tc>
+        <w:tc>
+          <w:tcPr>
+            <w:shd w:fill="auto" w:val="clear"/>
+            <w:tcMar>
+              <w:top w:w="100.0" w:type="dxa"/>
+              <w:left w:w="100.0" w:type="dxa"/>
+              <w:bottom w:w="100.0" w:type="dxa"/>
+              <w:right w:w="100.0" w:type="dxa"/>
+            </w:tcMar>
+            <w:vAlign w:val="top"/>
+          </w:tcPr>
+          <w:p>
+            <w:pPr>
+              <w:widowControl w:val="0"/>
+              <w:spacing w:line="240" w:lineRule="auto"/>
+              <w:rPr/>
+            </w:pPr>
+            <w:r>
+              <w:rPr>
+                <w:rtl w:val="0"/>
+              </w:rPr>
+              <w:t xml:space="preserve">1 hora</w:t>
+            </w:r>
+          </w:p>
+        </w:tc>
+      </w:tr>
+      <w:tr>
+        <w:trPr>
+          <w:cantSplit w:val="0"/>
+          <w:tblHeader w:val="0"/>
+        </w:trPr>
+        <w:tc>
+          <w:tcPr>
+            <w:shd w:fill="efefef" w:val="clear"/>
+            <w:tcMar>
+              <w:top w:w="100.0" w:type="dxa"/>
+              <w:left w:w="100.0" w:type="dxa"/>
+              <w:bottom w:w="100.0" w:type="dxa"/>
+              <w:right w:w="100.0" w:type="dxa"/>
+            </w:tcMar>
+            <w:vAlign w:val="top"/>
+          </w:tcPr>
+          <w:p>
+            <w:pPr>
+              <w:widowControl w:val="0"/>
+              <w:spacing w:line="240" w:lineRule="auto"/>
+              <w:jc w:val="center"/>
+              <w:rPr>
+                <w:b w:val="1"/>
+              </w:rPr>
+            </w:pPr>
+            <w:r>
+              <w:rPr>
+                <w:b w:val="1"/>
+                <w:rtl w:val="0"/>
+              </w:rPr>
+              <w:t xml:space="preserve">Fecha de inicio</w:t>
+            </w:r>
+          </w:p>
+        </w:tc>
+        <w:tc>
+          <w:tcPr>
+            <w:shd w:fill="auto" w:val="clear"/>
+            <w:tcMar>
+              <w:top w:w="100.0" w:type="dxa"/>
+              <w:left w:w="100.0" w:type="dxa"/>
+              <w:bottom w:w="100.0" w:type="dxa"/>
+              <w:right w:w="100.0" w:type="dxa"/>
+            </w:tcMar>
+            <w:vAlign w:val="top"/>
+          </w:tcPr>
+          <w:p>
+            <w:pPr>
+              <w:widowControl w:val="0"/>
+              <w:spacing w:line="240" w:lineRule="auto"/>
+              <w:rPr/>
+            </w:pPr>
+            <w:r>
+              <w:rPr>
+                <w:rtl w:val="0"/>
+              </w:rPr>
+              <w:t xml:space="preserve">27/06/2023</w:t>
+            </w:r>
+          </w:p>
+        </w:tc>
+      </w:tr>
+      <w:tr>
+        <w:trPr>
+          <w:cantSplit w:val="0"/>
+          <w:tblHeader w:val="0"/>
+        </w:trPr>
+        <w:tc>
+          <w:tcPr>
+            <w:shd w:fill="efefef" w:val="clear"/>
+            <w:tcMar>
+              <w:top w:w="100.0" w:type="dxa"/>
+              <w:left w:w="100.0" w:type="dxa"/>
+              <w:bottom w:w="100.0" w:type="dxa"/>
+              <w:right w:w="100.0" w:type="dxa"/>
+            </w:tcMar>
+            <w:vAlign w:val="top"/>
+          </w:tcPr>
+          <w:p>
+            <w:pPr>
+              <w:widowControl w:val="0"/>
+              <w:spacing w:line="240" w:lineRule="auto"/>
+              <w:jc w:val="center"/>
+              <w:rPr>
+                <w:b w:val="1"/>
+              </w:rPr>
+            </w:pPr>
+            <w:r>
+              <w:rPr>
+                <w:b w:val="1"/>
+                <w:rtl w:val="0"/>
+              </w:rPr>
+              <w:t xml:space="preserve">Fecha de fin</w:t>
+            </w:r>
+          </w:p>
+        </w:tc>
+        <w:tc>
+          <w:tcPr>
+            <w:shd w:fill="auto" w:val="clear"/>
+            <w:tcMar>
+              <w:top w:w="100.0" w:type="dxa"/>
+              <w:left w:w="100.0" w:type="dxa"/>
+              <w:bottom w:w="100.0" w:type="dxa"/>
+              <w:right w:w="100.0" w:type="dxa"/>
+            </w:tcMar>
+            <w:vAlign w:val="top"/>
+          </w:tcPr>
+          <w:p>
+            <w:pPr>
+              <w:widowControl w:val="0"/>
+              <w:spacing w:line="240" w:lineRule="auto"/>
+              <w:rPr/>
+            </w:pPr>
+            <w:r>
+              <w:rPr>
+                <w:rtl w:val="0"/>
+              </w:rPr>
+              <w:t xml:space="preserve">27/06/2023</w:t>
+            </w:r>
+          </w:p>
+        </w:tc>
+      </w:tr>
+      <w:tr>
+        <w:trPr>
+          <w:cantSplit w:val="0"/>
+          <w:tblHeader w:val="0"/>
+        </w:trPr>
+        <w:tc>
+          <w:tcPr>
+            <w:shd w:fill="efefef" w:val="clear"/>
+            <w:tcMar>
+              <w:top w:w="100.0" w:type="dxa"/>
+              <w:left w:w="100.0" w:type="dxa"/>
+              <w:bottom w:w="100.0" w:type="dxa"/>
+              <w:right w:w="100.0" w:type="dxa"/>
+            </w:tcMar>
+            <w:vAlign w:val="top"/>
+          </w:tcPr>
+          <w:p>
+            <w:pPr>
+              <w:widowControl w:val="0"/>
+              <w:spacing w:line="240" w:lineRule="auto"/>
+              <w:jc w:val="center"/>
+              <w:rPr>
+                <w:b w:val="1"/>
+              </w:rPr>
+            </w:pPr>
+            <w:r>
+              <w:rPr>
+                <w:b w:val="1"/>
+                <w:rtl w:val="0"/>
+              </w:rPr>
+              <w:t xml:space="preserve">Duración real</w:t>
+            </w:r>
+          </w:p>
+        </w:tc>
+        <w:tc>
+          <w:tcPr>
+            <w:shd w:fill="auto" w:val="clear"/>
+            <w:tcMar>
+              <w:top w:w="100.0" w:type="dxa"/>
+              <w:left w:w="100.0" w:type="dxa"/>
+              <w:bottom w:w="100.0" w:type="dxa"/>
+              <w:right w:w="100.0" w:type="dxa"/>
+            </w:tcMar>
+            <w:vAlign w:val="top"/>
+          </w:tcPr>
+          <w:p>
+            <w:pPr>
+              <w:widowControl w:val="0"/>
+              <w:spacing w:line="240" w:lineRule="auto"/>
+              <w:rPr/>
+            </w:pPr>
+            <w:r>
+              <w:rPr>
+                <w:rtl w:val="0"/>
+              </w:rPr>
+              <w:t xml:space="preserve"> 1 hora</w:t>
+            </w:r>
+          </w:p>
+        </w:tc>
+      </w:tr>
+    </w:tbl>
+    <w:p>
+      <w:pPr>
+        <w:jc w:val="both"/>
+        <w:rPr/>
+      </w:pPr>
+      <w:r>
+        <w:rPr>
+          <w:rtl w:val="0"/>
+        </w:rPr>
+      </w:r>
+    </w:p>
+    <w:p>
+      <w:pPr>
+        <w:jc w:val="both"/>
+        <w:rPr/>
+      </w:pPr>
+      <w:r>
+        <w:rPr>
+          <w:rtl w:val="0"/>
+        </w:rPr>
+      </w:r>
+    </w:p>
+    <w:tbl>
+      <w:tblPr>
+        <w:tblStyle w:val="Table11"/>
+        <w:tblW w:w="9029.0" w:type="dxa"/>
+        <w:jc w:val="left"/>
+        <w:tblBorders>
+          <w:top w:color="000000" w:space="0" w:sz="8" w:val="single"/>
+          <w:left w:color="000000" w:space="0" w:sz="8" w:val="single"/>
+          <w:bottom w:color="000000" w:space="0" w:sz="8" w:val="single"/>
+          <w:right w:color="000000" w:space="0" w:sz="8" w:val="single"/>
+          <w:insideH w:color="000000" w:space="0" w:sz="8" w:val="single"/>
+          <w:insideV w:color="000000" w:space="0" w:sz="8" w:val="single"/>
+        </w:tblBorders>
+        <w:tblLayout w:type="fixed"/>
+        <w:tblLook w:val="0600"/>
+      </w:tblPr>
+      <w:tblGrid>
+        <w:gridCol w:w="4514.5"/>
+        <w:gridCol w:w="4514.5"/>
+        <w:tblGridChange w:id="0">
+          <w:tblGrid>
+            <w:gridCol w:w="4514.5"/>
+            <w:gridCol w:w="4514.5"/>
+          </w:tblGrid>
+        </w:tblGridChange>
+      </w:tblGrid>
+      <w:tr>
+        <w:trPr>
+          <w:cantSplit w:val="0"/>
+          <w:tblHeader w:val="0"/>
+        </w:trPr>
+        <w:tc>
+          <w:tcPr>
+            <w:shd w:fill="c9daf8" w:val="clear"/>
+            <w:tcMar>
+              <w:top w:w="100.0" w:type="dxa"/>
+              <w:left w:w="100.0" w:type="dxa"/>
+              <w:bottom w:w="100.0" w:type="dxa"/>
+              <w:right w:w="100.0" w:type="dxa"/>
+            </w:tcMar>
+            <w:vAlign w:val="top"/>
+          </w:tcPr>
+          <w:p>
+            <w:pPr>
+              <w:widowControl w:val="0"/>
+              <w:spacing w:line="240" w:lineRule="auto"/>
+              <w:jc w:val="center"/>
+              <w:rPr>
+                <w:b w:val="1"/>
+              </w:rPr>
+            </w:pPr>
+            <w:r>
+              <w:rPr>
+                <w:b w:val="1"/>
+                <w:rtl w:val="0"/>
+              </w:rPr>
+              <w:t xml:space="preserve">Tarea</w:t>
+            </w:r>
+          </w:p>
+        </w:tc>
+        <w:tc>
+          <w:tcPr>
+            <w:shd w:fill="c9daf8" w:val="clear"/>
+            <w:tcMar>
+              <w:top w:w="100.0" w:type="dxa"/>
+              <w:left w:w="100.0" w:type="dxa"/>
+              <w:bottom w:w="100.0" w:type="dxa"/>
+              <w:right w:w="100.0" w:type="dxa"/>
+            </w:tcMar>
+            <w:vAlign w:val="top"/>
+          </w:tcPr>
+          <w:p>
+            <w:pPr>
+              <w:widowControl w:val="0"/>
+              <w:spacing w:line="240" w:lineRule="auto"/>
+              <w:jc w:val="right"/>
+              <w:rPr/>
+            </w:pPr>
+            <w:r>
+              <w:rPr>
+                <w:rtl w:val="0"/>
+              </w:rPr>
+              <w:t xml:space="preserve">D02-13</w:t>
+            </w:r>
+          </w:p>
+        </w:tc>
+      </w:tr>
+      <w:tr>
+        <w:trPr>
+          <w:cantSplit w:val="0"/>
+          <w:tblHeader w:val="0"/>
+        </w:trPr>
+        <w:tc>
+          <w:tcPr>
+            <w:shd w:fill="efefef" w:val="clear"/>
+            <w:tcMar>
+              <w:top w:w="100.0" w:type="dxa"/>
+              <w:left w:w="100.0" w:type="dxa"/>
+              <w:bottom w:w="100.0" w:type="dxa"/>
+              <w:right w:w="100.0" w:type="dxa"/>
+            </w:tcMar>
+            <w:vAlign w:val="top"/>
+          </w:tcPr>
+          <w:p>
+            <w:pPr>
+              <w:widowControl w:val="0"/>
+              <w:spacing w:line="240" w:lineRule="auto"/>
+              <w:jc w:val="center"/>
+              <w:rPr>
+                <w:b w:val="1"/>
+              </w:rPr>
+            </w:pPr>
+            <w:r>
+              <w:rPr>
+                <w:b w:val="1"/>
+                <w:rtl w:val="0"/>
+              </w:rPr>
+              <w:t xml:space="preserve">Título</w:t>
+            </w:r>
+          </w:p>
+        </w:tc>
+        <w:tc>
+          <w:tcPr>
+            <w:shd w:fill="auto" w:val="clear"/>
+            <w:tcMar>
+              <w:top w:w="100.0" w:type="dxa"/>
+              <w:left w:w="100.0" w:type="dxa"/>
+              <w:bottom w:w="100.0" w:type="dxa"/>
+              <w:right w:w="100.0" w:type="dxa"/>
+            </w:tcMar>
+            <w:vAlign w:val="top"/>
+          </w:tcPr>
+          <w:p>
+            <w:pPr>
+              <w:widowControl w:val="0"/>
+              <w:spacing w:line="240" w:lineRule="auto"/>
+              <w:rPr>
+                <w:b w:val="1"/>
+                <w:i w:val="1"/>
+              </w:rPr>
+            </w:pPr>
+            <w:r>
+              <w:rPr>
+                <w:b w:val="1"/>
+                <w:rtl w:val="0"/>
+              </w:rPr>
+              <w:t xml:space="preserve">Añadir correcciones al documento Planning Report individual tras </w:t>
+            </w:r>
+            <w:r>
+              <w:rPr>
+                <w:b w:val="1"/>
+                <w:i w:val="1"/>
+                <w:rtl w:val="0"/>
+              </w:rPr>
+              <w:t xml:space="preserve">Second Call</w:t>
+            </w:r>
+          </w:p>
+        </w:tc>
+      </w:tr>
+      <w:tr>
+        <w:trPr>
+          <w:cantSplit w:val="0"/>
+          <w:tblHeader w:val="0"/>
+        </w:trPr>
+        <w:tc>
+          <w:tcPr>
+            <w:shd w:fill="efefef" w:val="clear"/>
+            <w:tcMar>
+              <w:top w:w="100.0" w:type="dxa"/>
+              <w:left w:w="100.0" w:type="dxa"/>
+              <w:bottom w:w="100.0" w:type="dxa"/>
+              <w:right w:w="100.0" w:type="dxa"/>
+            </w:tcMar>
+            <w:vAlign w:val="top"/>
+          </w:tcPr>
+          <w:p>
+            <w:pPr>
+              <w:widowControl w:val="0"/>
+              <w:spacing w:line="240" w:lineRule="auto"/>
+              <w:jc w:val="center"/>
+              <w:rPr>
+                <w:b w:val="1"/>
+              </w:rPr>
+            </w:pPr>
+            <w:r>
+              <w:rPr>
+                <w:b w:val="1"/>
+                <w:rtl w:val="0"/>
+              </w:rPr>
+              <w:t xml:space="preserve">Descripción</w:t>
+            </w:r>
+          </w:p>
+        </w:tc>
+        <w:tc>
+          <w:tcPr>
+            <w:shd w:fill="auto" w:val="clear"/>
+            <w:tcMar>
+              <w:top w:w="100.0" w:type="dxa"/>
+              <w:left w:w="100.0" w:type="dxa"/>
+              <w:bottom w:w="100.0" w:type="dxa"/>
+              <w:right w:w="100.0" w:type="dxa"/>
+            </w:tcMar>
+            <w:vAlign w:val="top"/>
+          </w:tcPr>
+          <w:p>
+            <w:pPr>
+              <w:widowControl w:val="0"/>
+              <w:spacing w:line="240" w:lineRule="auto"/>
+              <w:rPr/>
+            </w:pPr>
+            <w:r>
+              <w:rPr>
+                <w:rtl w:val="0"/>
+              </w:rPr>
+              <w:t xml:space="preserve">Aplicar las correcciones sugeridas en la evaluación para la entrega de la </w:t>
+            </w:r>
+            <w:r>
+              <w:rPr>
+                <w:i w:val="1"/>
+                <w:rtl w:val="0"/>
+              </w:rPr>
+              <w:t xml:space="preserve">Second Call</w:t>
+            </w:r>
+            <w:r>
+              <w:rPr>
+                <w:rtl w:val="0"/>
+              </w:rPr>
+              <w:t xml:space="preserve">. Esto implica calcular adecuadamente el coste de la amortización y repasar que todas las tareas cuentan con los detalles que se piden (faltan: rol y duración estimada)</w:t>
+            </w:r>
+          </w:p>
+        </w:tc>
+      </w:tr>
+      <w:tr>
+        <w:trPr>
+          <w:cantSplit w:val="0"/>
+          <w:tblHeader w:val="0"/>
+        </w:trPr>
+        <w:tc>
+          <w:tcPr>
+            <w:shd w:fill="efefef" w:val="clear"/>
+            <w:tcMar>
+              <w:top w:w="100.0" w:type="dxa"/>
+              <w:left w:w="100.0" w:type="dxa"/>
+              <w:bottom w:w="100.0" w:type="dxa"/>
+              <w:right w:w="100.0" w:type="dxa"/>
+            </w:tcMar>
+            <w:vAlign w:val="top"/>
+          </w:tcPr>
+          <w:p>
+            <w:pPr>
+              <w:widowControl w:val="0"/>
+              <w:spacing w:line="240" w:lineRule="auto"/>
+              <w:jc w:val="center"/>
+              <w:rPr>
+                <w:b w:val="1"/>
+              </w:rPr>
+            </w:pPr>
+            <w:r>
+              <w:rPr>
+                <w:b w:val="1"/>
+                <w:rtl w:val="0"/>
+              </w:rPr>
+              <w:t xml:space="preserve">Rol, Asignación</w:t>
+            </w:r>
+          </w:p>
+        </w:tc>
+        <w:tc>
+          <w:tcPr>
+            <w:shd w:fill="auto" w:val="clear"/>
+            <w:tcMar>
+              <w:top w:w="100.0" w:type="dxa"/>
+              <w:left w:w="100.0" w:type="dxa"/>
+              <w:bottom w:w="100.0" w:type="dxa"/>
+              <w:right w:w="100.0" w:type="dxa"/>
+            </w:tcMar>
+            <w:vAlign w:val="top"/>
+          </w:tcPr>
+          <w:p>
+            <w:pPr>
+              <w:widowControl w:val="0"/>
+              <w:spacing w:line="240" w:lineRule="auto"/>
+              <w:rPr>
+                <w:b w:val="1"/>
+              </w:rPr>
+            </w:pPr>
+            <w:r>
+              <w:rPr>
+                <w:b w:val="1"/>
+                <w:rtl w:val="0"/>
+              </w:rPr>
+              <w:t xml:space="preserve">Manager, </w:t>
+            </w:r>
+          </w:p>
+          <w:p>
+            <w:pPr>
+              <w:widowControl w:val="0"/>
+              <w:spacing w:line="240" w:lineRule="auto"/>
+              <w:rPr>
+                <w:b w:val="1"/>
+              </w:rPr>
+            </w:pPr>
+            <w:r>
+              <w:rPr>
+                <w:b w:val="1"/>
+                <w:rtl w:val="0"/>
+              </w:rPr>
+              <w:t xml:space="preserve">José Joaquín Rojas Romero</w:t>
+            </w:r>
+          </w:p>
+        </w:tc>
+      </w:tr>
+      <w:tr>
+        <w:trPr>
+          <w:cantSplit w:val="0"/>
+          <w:tblHeader w:val="0"/>
+        </w:trPr>
+        <w:tc>
+          <w:tcPr>
+            <w:shd w:fill="efefef" w:val="clear"/>
+            <w:tcMar>
+              <w:top w:w="100.0" w:type="dxa"/>
+              <w:left w:w="100.0" w:type="dxa"/>
+              <w:bottom w:w="100.0" w:type="dxa"/>
+              <w:right w:w="100.0" w:type="dxa"/>
+            </w:tcMar>
+            <w:vAlign w:val="top"/>
+          </w:tcPr>
+          <w:p>
+            <w:pPr>
+              <w:widowControl w:val="0"/>
+              <w:spacing w:line="240" w:lineRule="auto"/>
+              <w:jc w:val="center"/>
+              <w:rPr>
+                <w:b w:val="1"/>
+              </w:rPr>
+            </w:pPr>
+            <w:r>
+              <w:rPr>
+                <w:b w:val="1"/>
+                <w:rtl w:val="0"/>
+              </w:rPr>
+              <w:t xml:space="preserve">Duración estimada</w:t>
+            </w:r>
+          </w:p>
+        </w:tc>
+        <w:tc>
+          <w:tcPr>
+            <w:shd w:fill="auto" w:val="clear"/>
+            <w:tcMar>
+              <w:top w:w="100.0" w:type="dxa"/>
+              <w:left w:w="100.0" w:type="dxa"/>
+              <w:bottom w:w="100.0" w:type="dxa"/>
+              <w:right w:w="100.0" w:type="dxa"/>
+            </w:tcMar>
+            <w:vAlign w:val="top"/>
+          </w:tcPr>
+          <w:p>
+            <w:pPr>
+              <w:widowControl w:val="0"/>
+              <w:spacing w:line="240" w:lineRule="auto"/>
+              <w:rPr/>
+            </w:pPr>
+            <w:r>
+              <w:rPr>
+                <w:rtl w:val="0"/>
+              </w:rPr>
+              <w:t xml:space="preserve">1 hora</w:t>
+            </w:r>
+          </w:p>
+        </w:tc>
+      </w:tr>
+      <w:tr>
+        <w:trPr>
+          <w:cantSplit w:val="0"/>
+          <w:tblHeader w:val="0"/>
+        </w:trPr>
+        <w:tc>
+          <w:tcPr>
+            <w:shd w:fill="efefef" w:val="clear"/>
+            <w:tcMar>
+              <w:top w:w="100.0" w:type="dxa"/>
+              <w:left w:w="100.0" w:type="dxa"/>
+              <w:bottom w:w="100.0" w:type="dxa"/>
+              <w:right w:w="100.0" w:type="dxa"/>
+            </w:tcMar>
+            <w:vAlign w:val="top"/>
+          </w:tcPr>
+          <w:p>
+            <w:pPr>
+              <w:widowControl w:val="0"/>
+              <w:spacing w:line="240" w:lineRule="auto"/>
+              <w:jc w:val="center"/>
+              <w:rPr>
+                <w:b w:val="1"/>
+              </w:rPr>
+            </w:pPr>
+            <w:r>
+              <w:rPr>
+                <w:b w:val="1"/>
+                <w:rtl w:val="0"/>
+              </w:rPr>
+              <w:t xml:space="preserve">Fecha de inicio</w:t>
+            </w:r>
+          </w:p>
+        </w:tc>
+        <w:tc>
+          <w:tcPr>
+            <w:shd w:fill="auto" w:val="clear"/>
+            <w:tcMar>
+              <w:top w:w="100.0" w:type="dxa"/>
+              <w:left w:w="100.0" w:type="dxa"/>
+              <w:bottom w:w="100.0" w:type="dxa"/>
+              <w:right w:w="100.0" w:type="dxa"/>
+            </w:tcMar>
+            <w:vAlign w:val="top"/>
+          </w:tcPr>
+          <w:p>
+            <w:pPr>
+              <w:widowControl w:val="0"/>
+              <w:spacing w:line="240" w:lineRule="auto"/>
+              <w:rPr/>
+            </w:pPr>
+            <w:r>
+              <w:rPr>
+                <w:rtl w:val="0"/>
+              </w:rPr>
+              <w:t xml:space="preserve">12/07/2023</w:t>
+            </w:r>
+          </w:p>
+        </w:tc>
+      </w:tr>
+      <w:tr>
+        <w:trPr>
+          <w:cantSplit w:val="0"/>
+          <w:tblHeader w:val="0"/>
+        </w:trPr>
+        <w:tc>
+          <w:tcPr>
+            <w:shd w:fill="efefef" w:val="clear"/>
+            <w:tcMar>
+              <w:top w:w="100.0" w:type="dxa"/>
+              <w:left w:w="100.0" w:type="dxa"/>
+              <w:bottom w:w="100.0" w:type="dxa"/>
+              <w:right w:w="100.0" w:type="dxa"/>
+            </w:tcMar>
+            <w:vAlign w:val="top"/>
+          </w:tcPr>
+          <w:p>
+            <w:pPr>
+              <w:widowControl w:val="0"/>
+              <w:spacing w:line="240" w:lineRule="auto"/>
+              <w:jc w:val="center"/>
+              <w:rPr>
+                <w:b w:val="1"/>
+              </w:rPr>
+            </w:pPr>
+            <w:r>
+              <w:rPr>
+                <w:b w:val="1"/>
+                <w:rtl w:val="0"/>
+              </w:rPr>
+              <w:t xml:space="preserve">Fecha de fin</w:t>
+            </w:r>
+          </w:p>
+        </w:tc>
+        <w:tc>
+          <w:tcPr>
+            <w:shd w:fill="auto" w:val="clear"/>
+            <w:tcMar>
+              <w:top w:w="100.0" w:type="dxa"/>
+              <w:left w:w="100.0" w:type="dxa"/>
+              <w:bottom w:w="100.0" w:type="dxa"/>
+              <w:right w:w="100.0" w:type="dxa"/>
+            </w:tcMar>
+            <w:vAlign w:val="top"/>
+          </w:tcPr>
+          <w:p>
+            <w:pPr>
+              <w:widowControl w:val="0"/>
+              <w:spacing w:line="240" w:lineRule="auto"/>
+              <w:rPr/>
+            </w:pPr>
+            <w:r>
+              <w:rPr>
+                <w:rtl w:val="0"/>
+              </w:rPr>
+              <w:t xml:space="preserve">12/07/2023</w:t>
+            </w:r>
+          </w:p>
+        </w:tc>
+      </w:tr>
+      <w:tr>
+        <w:trPr>
+          <w:cantSplit w:val="0"/>
+          <w:tblHeader w:val="0"/>
+        </w:trPr>
+        <w:tc>
+          <w:tcPr>
+            <w:shd w:fill="efefef" w:val="clear"/>
+            <w:tcMar>
+              <w:top w:w="100.0" w:type="dxa"/>
+              <w:left w:w="100.0" w:type="dxa"/>
+              <w:bottom w:w="100.0" w:type="dxa"/>
+              <w:right w:w="100.0" w:type="dxa"/>
+            </w:tcMar>
+            <w:vAlign w:val="top"/>
+          </w:tcPr>
+          <w:p>
+            <w:pPr>
+              <w:widowControl w:val="0"/>
+              <w:spacing w:line="240" w:lineRule="auto"/>
+              <w:jc w:val="center"/>
+              <w:rPr>
+                <w:b w:val="1"/>
+              </w:rPr>
+            </w:pPr>
+            <w:r>
+              <w:rPr>
+                <w:b w:val="1"/>
+                <w:rtl w:val="0"/>
+              </w:rPr>
+              <w:t xml:space="preserve">Duración real</w:t>
+            </w:r>
+          </w:p>
+        </w:tc>
+        <w:tc>
+          <w:tcPr>
+            <w:shd w:fill="auto" w:val="clear"/>
+            <w:tcMar>
+              <w:top w:w="100.0" w:type="dxa"/>
+              <w:left w:w="100.0" w:type="dxa"/>
+              <w:bottom w:w="100.0" w:type="dxa"/>
+              <w:right w:w="100.0" w:type="dxa"/>
+            </w:tcMar>
+            <w:vAlign w:val="top"/>
+          </w:tcPr>
+          <w:p>
+            <w:pPr>
+              <w:widowControl w:val="0"/>
+              <w:spacing w:line="240" w:lineRule="auto"/>
+              <w:rPr/>
+            </w:pPr>
+            <w:r>
+              <w:rPr>
+                <w:rtl w:val="0"/>
+              </w:rPr>
+              <w:t xml:space="preserve"> 1 hora</w:t>
+            </w:r>
+          </w:p>
+        </w:tc>
+      </w:tr>
+    </w:tbl>
+    <w:p>
+      <w:pPr>
+        <w:jc w:val="both"/>
+        <w:rPr/>
+      </w:pPr>
+      <w:r>
+        <w:rPr>
+          <w:rtl w:val="0"/>
+        </w:rPr>
+      </w:r>
+    </w:p>
+    <w:p>
+      <w:pPr>
+        <w:jc w:val="both"/>
+        <w:rPr/>
+      </w:pPr>
+      <w:r>
+        <w:rPr>
+          <w:rtl w:val="0"/>
+        </w:rPr>
+      </w:r>
+    </w:p>
+    <w:p>
+      <w:pPr>
+        <w:jc w:val="both"/>
+        <w:rPr/>
+      </w:pPr>
+      <w:r>
+        <w:rPr>
+          <w:rtl w:val="0"/>
+        </w:rPr>
+      </w:r>
+    </w:p>
+    <w:tbl>
+      <w:tblPr>
+        <w:tblStyle w:val="Table12"/>
+        <w:tblW w:w="9029.0" w:type="dxa"/>
+        <w:jc w:val="left"/>
+        <w:tblBorders>
+          <w:top w:color="000000" w:space="0" w:sz="8" w:val="single"/>
+          <w:left w:color="000000" w:space="0" w:sz="8" w:val="single"/>
+          <w:bottom w:color="000000" w:space="0" w:sz="8" w:val="single"/>
+          <w:right w:color="000000" w:space="0" w:sz="8" w:val="single"/>
+          <w:insideH w:color="000000" w:space="0" w:sz="8" w:val="single"/>
+          <w:insideV w:color="000000" w:space="0" w:sz="8" w:val="single"/>
+        </w:tblBorders>
+        <w:tblLayout w:type="fixed"/>
+        <w:tblLook w:val="0600"/>
+      </w:tblPr>
+      <w:tblGrid>
+        <w:gridCol w:w="4514.5"/>
+        <w:gridCol w:w="4514.5"/>
+        <w:tblGridChange w:id="0">
+          <w:tblGrid>
+            <w:gridCol w:w="4514.5"/>
+            <w:gridCol w:w="4514.5"/>
+          </w:tblGrid>
+        </w:tblGridChange>
+      </w:tblGrid>
+      <w:tr>
+        <w:trPr>
+          <w:cantSplit w:val="0"/>
+          <w:tblHeader w:val="0"/>
+        </w:trPr>
+        <w:tc>
+          <w:tcPr>
+            <w:shd w:fill="c9daf8" w:val="clear"/>
+            <w:tcMar>
+              <w:top w:w="100.0" w:type="dxa"/>
+              <w:left w:w="100.0" w:type="dxa"/>
+              <w:bottom w:w="100.0" w:type="dxa"/>
+              <w:right w:w="100.0" w:type="dxa"/>
+            </w:tcMar>
+            <w:vAlign w:val="top"/>
+          </w:tcPr>
+          <w:p>
+            <w:pPr>
+              <w:widowControl w:val="0"/>
+              <w:spacing w:line="240" w:lineRule="auto"/>
+              <w:jc w:val="center"/>
+              <w:rPr>
+                <w:b w:val="1"/>
+              </w:rPr>
+            </w:pPr>
+            <w:r>
+              <w:rPr>
+                <w:b w:val="1"/>
+                <w:rtl w:val="0"/>
+              </w:rPr>
+              <w:t xml:space="preserve">Tarea</w:t>
+            </w:r>
+          </w:p>
+        </w:tc>
+        <w:tc>
+          <w:tcPr>
+            <w:shd w:fill="c9daf8" w:val="clear"/>
+            <w:tcMar>
+              <w:top w:w="100.0" w:type="dxa"/>
+              <w:left w:w="100.0" w:type="dxa"/>
+              <w:bottom w:w="100.0" w:type="dxa"/>
+              <w:right w:w="100.0" w:type="dxa"/>
+            </w:tcMar>
+            <w:vAlign w:val="top"/>
+          </w:tcPr>
+          <w:p>
+            <w:pPr>
+              <w:widowControl w:val="0"/>
+              <w:spacing w:line="240" w:lineRule="auto"/>
+              <w:jc w:val="right"/>
+              <w:rPr/>
+            </w:pPr>
+            <w:r>
+              <w:rPr>
+                <w:rtl w:val="0"/>
+              </w:rPr>
+              <w:t xml:space="preserve">D02-14</w:t>
+            </w:r>
+          </w:p>
+        </w:tc>
+      </w:tr>
+      <w:tr>
+        <w:trPr>
+          <w:cantSplit w:val="0"/>
+          <w:tblHeader w:val="0"/>
+        </w:trPr>
+        <w:tc>
+          <w:tcPr>
+            <w:shd w:fill="efefef" w:val="clear"/>
+            <w:tcMar>
+              <w:top w:w="100.0" w:type="dxa"/>
+              <w:left w:w="100.0" w:type="dxa"/>
+              <w:bottom w:w="100.0" w:type="dxa"/>
+              <w:right w:w="100.0" w:type="dxa"/>
+            </w:tcMar>
+            <w:vAlign w:val="top"/>
+          </w:tcPr>
+          <w:p>
+            <w:pPr>
+              <w:widowControl w:val="0"/>
+              <w:spacing w:line="240" w:lineRule="auto"/>
+              <w:jc w:val="center"/>
+              <w:rPr>
+                <w:b w:val="1"/>
+              </w:rPr>
+            </w:pPr>
+            <w:r>
+              <w:rPr>
+                <w:b w:val="1"/>
+                <w:rtl w:val="0"/>
+              </w:rPr>
+              <w:t xml:space="preserve">Título</w:t>
+            </w:r>
+          </w:p>
+        </w:tc>
+        <w:tc>
+          <w:tcPr>
+            <w:shd w:fill="auto" w:val="clear"/>
+            <w:tcMar>
+              <w:top w:w="100.0" w:type="dxa"/>
+              <w:left w:w="100.0" w:type="dxa"/>
+              <w:bottom w:w="100.0" w:type="dxa"/>
+              <w:right w:w="100.0" w:type="dxa"/>
+            </w:tcMar>
+            <w:vAlign w:val="top"/>
+          </w:tcPr>
+          <w:p>
+            <w:pPr>
+              <w:widowControl w:val="0"/>
+              <w:spacing w:line="240" w:lineRule="auto"/>
+              <w:rPr>
+                <w:b w:val="1"/>
+                <w:i w:val="1"/>
+              </w:rPr>
+            </w:pPr>
+            <w:r>
+              <w:rPr>
+                <w:b w:val="1"/>
+                <w:rtl w:val="0"/>
+              </w:rPr>
+              <w:t xml:space="preserve">Añadir correcciones al documento Analysis Report individual tras </w:t>
+            </w:r>
+            <w:r>
+              <w:rPr>
+                <w:b w:val="1"/>
+                <w:i w:val="1"/>
+                <w:rtl w:val="0"/>
+              </w:rPr>
+              <w:t xml:space="preserve">Second Call</w:t>
+            </w:r>
+          </w:p>
+        </w:tc>
+      </w:tr>
+      <w:tr>
+        <w:trPr>
+          <w:cantSplit w:val="0"/>
+          <w:tblHeader w:val="0"/>
+        </w:trPr>
+        <w:tc>
+          <w:tcPr>
+            <w:shd w:fill="efefef" w:val="clear"/>
+            <w:tcMar>
+              <w:top w:w="100.0" w:type="dxa"/>
+              <w:left w:w="100.0" w:type="dxa"/>
+              <w:bottom w:w="100.0" w:type="dxa"/>
+              <w:right w:w="100.0" w:type="dxa"/>
+            </w:tcMar>
+            <w:vAlign w:val="top"/>
+          </w:tcPr>
+          <w:p>
+            <w:pPr>
+              <w:widowControl w:val="0"/>
+              <w:spacing w:line="240" w:lineRule="auto"/>
+              <w:jc w:val="center"/>
+              <w:rPr>
+                <w:b w:val="1"/>
+              </w:rPr>
+            </w:pPr>
+            <w:r>
+              <w:rPr>
+                <w:b w:val="1"/>
+                <w:rtl w:val="0"/>
+              </w:rPr>
+              <w:t xml:space="preserve">Descripción</w:t>
+            </w:r>
+          </w:p>
+        </w:tc>
+        <w:tc>
+          <w:tcPr>
+            <w:shd w:fill="auto" w:val="clear"/>
+            <w:tcMar>
+              <w:top w:w="100.0" w:type="dxa"/>
+              <w:left w:w="100.0" w:type="dxa"/>
+              <w:bottom w:w="100.0" w:type="dxa"/>
+              <w:right w:w="100.0" w:type="dxa"/>
+            </w:tcMar>
+            <w:vAlign w:val="top"/>
+          </w:tcPr>
+          <w:p>
+            <w:pPr>
+              <w:widowControl w:val="0"/>
+              <w:spacing w:line="240" w:lineRule="auto"/>
+              <w:rPr/>
+            </w:pPr>
+            <w:r>
+              <w:rPr>
+                <w:rtl w:val="0"/>
+              </w:rPr>
+              <w:t xml:space="preserve">Aplicar las correcciones sugeridas en la evaluación para la entrega de la </w:t>
+            </w:r>
+            <w:r>
+              <w:rPr>
+                <w:i w:val="1"/>
+                <w:rtl w:val="0"/>
+              </w:rPr>
+              <w:t xml:space="preserve">Second Call</w:t>
+            </w:r>
+            <w:r>
+              <w:rPr>
+                <w:rtl w:val="0"/>
+              </w:rPr>
+              <w:t xml:space="preserve">. Esto implica comentar aquellos requisitos en los que haya sido necesaria una interpretación en concreto y tomar por tanto una decisión distinta. Revisar el documento de corrección para ver más detalles. (Esta tarea no fue completada del todo en </w:t>
+            </w:r>
+            <w:r>
+              <w:rPr>
+                <w:i w:val="1"/>
+                <w:rtl w:val="0"/>
+              </w:rPr>
+              <w:t xml:space="preserve">First Call</w:t>
+            </w:r>
+            <w:r>
+              <w:rPr>
+                <w:rtl w:val="0"/>
+              </w:rPr>
+              <w:t xml:space="preserve">, es por esto por lo que se realiza el mismo procedimiento que en </w:t>
+            </w:r>
+            <w:r>
+              <w:rPr>
+                <w:i w:val="1"/>
+                <w:rtl w:val="0"/>
+              </w:rPr>
+              <w:t xml:space="preserve">First Call</w:t>
+            </w:r>
+            <w:r>
+              <w:rPr>
+                <w:rtl w:val="0"/>
+              </w:rPr>
+              <w:t xml:space="preserve">)</w:t>
+            </w:r>
+          </w:p>
+        </w:tc>
+      </w:tr>
+      <w:tr>
+        <w:trPr>
+          <w:cantSplit w:val="0"/>
+          <w:tblHeader w:val="0"/>
+        </w:trPr>
+        <w:tc>
+          <w:tcPr>
+            <w:shd w:fill="efefef" w:val="clear"/>
+            <w:tcMar>
+              <w:top w:w="100.0" w:type="dxa"/>
+              <w:left w:w="100.0" w:type="dxa"/>
+              <w:bottom w:w="100.0" w:type="dxa"/>
+              <w:right w:w="100.0" w:type="dxa"/>
+            </w:tcMar>
+            <w:vAlign w:val="top"/>
+          </w:tcPr>
+          <w:p>
+            <w:pPr>
+              <w:widowControl w:val="0"/>
+              <w:spacing w:line="240" w:lineRule="auto"/>
+              <w:jc w:val="center"/>
+              <w:rPr>
+                <w:b w:val="1"/>
+              </w:rPr>
+            </w:pPr>
+            <w:r>
+              <w:rPr>
+                <w:b w:val="1"/>
+                <w:rtl w:val="0"/>
+              </w:rPr>
+              <w:t xml:space="preserve">Rol, Asignación</w:t>
+            </w:r>
+          </w:p>
+        </w:tc>
+        <w:tc>
+          <w:tcPr>
+            <w:shd w:fill="auto" w:val="clear"/>
+            <w:tcMar>
+              <w:top w:w="100.0" w:type="dxa"/>
+              <w:left w:w="100.0" w:type="dxa"/>
+              <w:bottom w:w="100.0" w:type="dxa"/>
+              <w:right w:w="100.0" w:type="dxa"/>
+            </w:tcMar>
+            <w:vAlign w:val="top"/>
+          </w:tcPr>
+          <w:p>
+            <w:pPr>
+              <w:widowControl w:val="0"/>
+              <w:spacing w:line="240" w:lineRule="auto"/>
+              <w:rPr>
+                <w:b w:val="1"/>
+              </w:rPr>
+            </w:pPr>
+            <w:r>
+              <w:rPr>
+                <w:b w:val="1"/>
+                <w:rtl w:val="0"/>
+              </w:rPr>
+              <w:t xml:space="preserve">Analista, </w:t>
+            </w:r>
+          </w:p>
+          <w:p>
+            <w:pPr>
+              <w:widowControl w:val="0"/>
+              <w:spacing w:line="240" w:lineRule="auto"/>
+              <w:rPr>
+                <w:b w:val="1"/>
+              </w:rPr>
+            </w:pPr>
+            <w:r>
+              <w:rPr>
+                <w:b w:val="1"/>
+                <w:rtl w:val="0"/>
+              </w:rPr>
+              <w:t xml:space="preserve">José Joaquín Rojas Romero</w:t>
+            </w:r>
+          </w:p>
+        </w:tc>
+      </w:tr>
+      <w:tr>
+        <w:trPr>
+          <w:cantSplit w:val="0"/>
+          <w:tblHeader w:val="0"/>
+        </w:trPr>
+        <w:tc>
+          <w:tcPr>
+            <w:shd w:fill="efefef" w:val="clear"/>
+            <w:tcMar>
+              <w:top w:w="100.0" w:type="dxa"/>
+              <w:left w:w="100.0" w:type="dxa"/>
+              <w:bottom w:w="100.0" w:type="dxa"/>
+              <w:right w:w="100.0" w:type="dxa"/>
+            </w:tcMar>
+            <w:vAlign w:val="top"/>
+          </w:tcPr>
+          <w:p>
+            <w:pPr>
+              <w:widowControl w:val="0"/>
+              <w:spacing w:line="240" w:lineRule="auto"/>
+              <w:jc w:val="center"/>
+              <w:rPr>
+                <w:b w:val="1"/>
+              </w:rPr>
+            </w:pPr>
+            <w:r>
+              <w:rPr>
+                <w:b w:val="1"/>
+                <w:rtl w:val="0"/>
+              </w:rPr>
+              <w:t xml:space="preserve">Duración estimada</w:t>
+            </w:r>
+          </w:p>
+        </w:tc>
+        <w:tc>
+          <w:tcPr>
+            <w:shd w:fill="auto" w:val="clear"/>
+            <w:tcMar>
+              <w:top w:w="100.0" w:type="dxa"/>
+              <w:left w:w="100.0" w:type="dxa"/>
+              <w:bottom w:w="100.0" w:type="dxa"/>
+              <w:right w:w="100.0" w:type="dxa"/>
+            </w:tcMar>
+            <w:vAlign w:val="top"/>
+          </w:tcPr>
+          <w:p>
+            <w:pPr>
+              <w:widowControl w:val="0"/>
+              <w:spacing w:line="240" w:lineRule="auto"/>
+              <w:rPr/>
+            </w:pPr>
+            <w:r>
+              <w:rPr>
+                <w:rtl w:val="0"/>
+              </w:rPr>
+              <w:t xml:space="preserve">1 hora</w:t>
+            </w:r>
+          </w:p>
+        </w:tc>
+      </w:tr>
+      <w:tr>
+        <w:trPr>
+          <w:cantSplit w:val="0"/>
+          <w:tblHeader w:val="0"/>
+        </w:trPr>
+        <w:tc>
+          <w:tcPr>
+            <w:shd w:fill="efefef" w:val="clear"/>
+            <w:tcMar>
+              <w:top w:w="100.0" w:type="dxa"/>
+              <w:left w:w="100.0" w:type="dxa"/>
+              <w:bottom w:w="100.0" w:type="dxa"/>
+              <w:right w:w="100.0" w:type="dxa"/>
+            </w:tcMar>
+            <w:vAlign w:val="top"/>
+          </w:tcPr>
+          <w:p>
+            <w:pPr>
+              <w:widowControl w:val="0"/>
+              <w:spacing w:line="240" w:lineRule="auto"/>
+              <w:jc w:val="center"/>
+              <w:rPr>
+                <w:b w:val="1"/>
+              </w:rPr>
+            </w:pPr>
+            <w:r>
+              <w:rPr>
+                <w:b w:val="1"/>
+                <w:rtl w:val="0"/>
+              </w:rPr>
+              <w:t xml:space="preserve">Fecha de inicio</w:t>
+            </w:r>
+          </w:p>
+        </w:tc>
+        <w:tc>
+          <w:tcPr>
+            <w:shd w:fill="auto" w:val="clear"/>
+            <w:tcMar>
+              <w:top w:w="100.0" w:type="dxa"/>
+              <w:left w:w="100.0" w:type="dxa"/>
+              <w:bottom w:w="100.0" w:type="dxa"/>
+              <w:right w:w="100.0" w:type="dxa"/>
+            </w:tcMar>
+            <w:vAlign w:val="top"/>
+          </w:tcPr>
+          <w:p>
+            <w:pPr>
+              <w:widowControl w:val="0"/>
+              <w:spacing w:line="240" w:lineRule="auto"/>
+              <w:rPr/>
+            </w:pPr>
+            <w:r>
+              <w:rPr>
+                <w:rtl w:val="0"/>
+              </w:rPr>
+              <w:t xml:space="preserve">12/07/2023</w:t>
+            </w:r>
+          </w:p>
+        </w:tc>
+      </w:tr>
+      <w:tr>
+        <w:trPr>
+          <w:cantSplit w:val="0"/>
+          <w:tblHeader w:val="0"/>
+        </w:trPr>
+        <w:tc>
+          <w:tcPr>
+            <w:shd w:fill="efefef" w:val="clear"/>
+            <w:tcMar>
+              <w:top w:w="100.0" w:type="dxa"/>
+              <w:left w:w="100.0" w:type="dxa"/>
+              <w:bottom w:w="100.0" w:type="dxa"/>
+              <w:right w:w="100.0" w:type="dxa"/>
+            </w:tcMar>
+            <w:vAlign w:val="top"/>
+          </w:tcPr>
+          <w:p>
+            <w:pPr>
+              <w:widowControl w:val="0"/>
+              <w:spacing w:line="240" w:lineRule="auto"/>
+              <w:jc w:val="center"/>
+              <w:rPr>
+                <w:b w:val="1"/>
+              </w:rPr>
+            </w:pPr>
+            <w:r>
+              <w:rPr>
+                <w:b w:val="1"/>
+                <w:rtl w:val="0"/>
+              </w:rPr>
+              <w:t xml:space="preserve">Fecha de fin</w:t>
+            </w:r>
+          </w:p>
+        </w:tc>
+        <w:tc>
+          <w:tcPr>
+            <w:shd w:fill="auto" w:val="clear"/>
+            <w:tcMar>
+              <w:top w:w="100.0" w:type="dxa"/>
+              <w:left w:w="100.0" w:type="dxa"/>
+              <w:bottom w:w="100.0" w:type="dxa"/>
+              <w:right w:w="100.0" w:type="dxa"/>
+            </w:tcMar>
+            <w:vAlign w:val="top"/>
+          </w:tcPr>
+          <w:p>
+            <w:pPr>
+              <w:widowControl w:val="0"/>
+              <w:spacing w:line="240" w:lineRule="auto"/>
+              <w:rPr/>
+            </w:pPr>
+            <w:r>
+              <w:rPr>
+                <w:rtl w:val="0"/>
+              </w:rPr>
+              <w:t xml:space="preserve">12/07/2023</w:t>
+            </w:r>
+          </w:p>
+        </w:tc>
+      </w:tr>
+      <w:tr>
+        <w:trPr>
+          <w:cantSplit w:val="0"/>
+          <w:tblHeader w:val="0"/>
+        </w:trPr>
+        <w:tc>
+          <w:tcPr>
+            <w:shd w:fill="efefef" w:val="clear"/>
+            <w:tcMar>
+              <w:top w:w="100.0" w:type="dxa"/>
+              <w:left w:w="100.0" w:type="dxa"/>
+              <w:bottom w:w="100.0" w:type="dxa"/>
+              <w:right w:w="100.0" w:type="dxa"/>
+            </w:tcMar>
+            <w:vAlign w:val="top"/>
+          </w:tcPr>
+          <w:p>
+            <w:pPr>
+              <w:widowControl w:val="0"/>
+              <w:spacing w:line="240" w:lineRule="auto"/>
+              <w:jc w:val="center"/>
+              <w:rPr>
+                <w:b w:val="1"/>
+              </w:rPr>
+            </w:pPr>
+            <w:r>
+              <w:rPr>
+                <w:b w:val="1"/>
+                <w:rtl w:val="0"/>
+              </w:rPr>
+              <w:t xml:space="preserve">Duración real</w:t>
+            </w:r>
+          </w:p>
+        </w:tc>
+        <w:tc>
+          <w:tcPr>
+            <w:shd w:fill="auto" w:val="clear"/>
+            <w:tcMar>
+              <w:top w:w="100.0" w:type="dxa"/>
+              <w:left w:w="100.0" w:type="dxa"/>
+              <w:bottom w:w="100.0" w:type="dxa"/>
+              <w:right w:w="100.0" w:type="dxa"/>
+            </w:tcMar>
+            <w:vAlign w:val="top"/>
+          </w:tcPr>
+          <w:p>
+            <w:pPr>
+              <w:widowControl w:val="0"/>
+              <w:spacing w:line="240" w:lineRule="auto"/>
+              <w:rPr/>
+            </w:pPr>
+            <w:r>
+              <w:rPr>
+                <w:rtl w:val="0"/>
+              </w:rPr>
+              <w:t xml:space="preserve"> 1 hora</w:t>
+            </w:r>
+          </w:p>
+        </w:tc>
+      </w:tr>
+    </w:tbl>
+    <w:p>
+      <w:pPr>
+        <w:jc w:val="both"/>
+        <w:rPr/>
+      </w:pPr>
+      <w:r>
+        <w:rPr>
+          <w:rtl w:val="0"/>
+        </w:rPr>
+      </w:r>
+    </w:p>
+    <w:p>
+      <w:pPr>
+        <w:jc w:val="both"/>
+        <w:rPr/>
+      </w:pPr>
+      <w:r>
+        <w:rPr>
+          <w:rtl w:val="0"/>
+        </w:rPr>
+      </w:r>
+    </w:p>
+    <w:p>
+      <w:pPr>
         <w:spacing w:after="160" w:line="259" w:lineRule="auto"/>
         <w:jc w:val="both"/>
         <w:rPr>
@@ -5706,27 +8183,10 @@
       </w:pPr>
       <w:r>
         <w:rPr>
-          <w:rtl w:val="0"/>
-        </w:rPr>
-      </w:r>
-    </w:p>
-    <w:p>
-      <w:pPr>
-        <w:spacing w:after="160" w:line="259" w:lineRule="auto"/>
-        <w:jc w:val="both"/>
-        <w:rPr>
           <w:rFonts w:ascii="Calibri" w:cs="Calibri" w:eastAsia="Calibri" w:hAnsi="Calibri"/>
           <w:b w:val="1"/>
           <w:sz w:val="24"/>
           <w:szCs w:val="24"/>
-        </w:rPr>
-      </w:pPr>
-      <w:r>
-        <w:rPr>
-          <w:rFonts w:ascii="Calibri" w:cs="Calibri" w:eastAsia="Calibri" w:hAnsi="Calibri"/>
-          <w:b w:val="1"/>
-          <w:sz w:val="24"/>
-          <w:szCs w:val="24"/>
           <w:rtl w:val="0"/>
         </w:rPr>
         <w:t xml:space="preserve">COSTE Y TIEMPO DE LA ENTREGA:</w:t>
@@ -5758,7 +8218,7 @@
           <w:ilvl w:val="0"/>
           <w:numId w:val="1"/>
         </w:numPr>
-        <w:spacing w:after="0" w:afterAutospacing="0" w:line="259" w:lineRule="auto"/>
+        <w:spacing w:after="0" w:line="259" w:lineRule="auto"/>
         <w:ind w:left="720" w:hanging="360"/>
         <w:jc w:val="both"/>
         <w:rPr>
@@ -5799,7 +8259,7 @@
           <w:szCs w:val="24"/>
           <w:rtl w:val="0"/>
         </w:rPr>
-        <w:t xml:space="preserve">Manager base: 30€/h</w:t>
+        <w:t xml:space="preserve">Manager/Analista base: 30€/h</w:t>
       </w:r>
     </w:p>
     <w:p>
@@ -5875,7 +8335,7 @@
           <w:szCs w:val="24"/>
           <w:rtl w:val="0"/>
         </w:rPr>
-        <w:t xml:space="preserve">total de 3 horas y 21 minutos</w:t>
+        <w:t xml:space="preserve">total de 6 horas y 51 minutos</w:t>
       </w:r>
       <w:r>
         <w:rPr>
@@ -5894,7 +8354,7 @@
           <w:szCs w:val="24"/>
           <w:rtl w:val="0"/>
         </w:rPr>
-        <w:t xml:space="preserve">1 hora y 21 minutos</w:t>
+        <w:t xml:space="preserve">2 hora y 30 minutos</w:t>
       </w:r>
       <w:r>
         <w:rPr>
@@ -5924,7 +8384,7 @@
           <w:szCs w:val="24"/>
           <w:rtl w:val="0"/>
         </w:rPr>
-        <w:t xml:space="preserve">Manager </w:t>
+        <w:t xml:space="preserve">Manager, </w:t>
       </w:r>
       <w:r>
         <w:rPr>
@@ -5933,7 +8393,7 @@
           <w:szCs w:val="24"/>
           <w:rtl w:val="0"/>
         </w:rPr>
-        <w:t xml:space="preserve">y </w:t>
+        <w:t xml:space="preserve"> </w:t>
       </w:r>
       <w:r>
         <w:rPr>
@@ -5943,7 +8403,7 @@
           <w:szCs w:val="24"/>
           <w:rtl w:val="0"/>
         </w:rPr>
-        <w:t xml:space="preserve">2 horas</w:t>
+        <w:t xml:space="preserve">1 horas y 41 minutos</w:t>
       </w:r>
       <w:r>
         <w:rPr>
@@ -5983,7 +8443,26 @@
           <w:szCs w:val="24"/>
           <w:rtl w:val="0"/>
         </w:rPr>
-        <w:t xml:space="preserve">.</w:t>
+        <w:t xml:space="preserve"> y 2 horas con 40 minutos</w:t>
+      </w:r>
+      <w:r>
+        <w:rPr>
+          <w:rFonts w:ascii="Calibri" w:cs="Calibri" w:eastAsia="Calibri" w:hAnsi="Calibri"/>
+          <w:sz w:val="24"/>
+          <w:szCs w:val="24"/>
+          <w:rtl w:val="0"/>
+        </w:rPr>
+        <w:t xml:space="preserve"> para las tareas desarrolladas </w:t>
+      </w:r>
+      <w:r>
+        <w:rPr>
+          <w:rFonts w:ascii="Calibri" w:cs="Calibri" w:eastAsia="Calibri" w:hAnsi="Calibri"/>
+          <w:b w:val="1"/>
+          <w:sz w:val="24"/>
+          <w:szCs w:val="24"/>
+          <w:rtl w:val="0"/>
+        </w:rPr>
+        <w:t xml:space="preserve">bajo el rol de Analista.</w:t>
       </w:r>
     </w:p>
     <w:p>
@@ -6012,7 +8491,7 @@
           <w:ilvl w:val="0"/>
           <w:numId w:val="2"/>
         </w:numPr>
-        <w:spacing w:after="0" w:afterAutospacing="0" w:line="259" w:lineRule="auto"/>
+        <w:spacing w:after="0" w:line="259" w:lineRule="auto"/>
         <w:ind w:left="720" w:hanging="360"/>
         <w:jc w:val="both"/>
         <w:rPr>
@@ -6134,12 +8613,18 @@
     </w:p>
     <w:p>
       <w:pPr>
+        <w:numPr>
+          <w:ilvl w:val="0"/>
+          <w:numId w:val="2"/>
+        </w:numPr>
         <w:spacing w:after="160" w:line="259" w:lineRule="auto"/>
+        <w:ind w:left="720" w:hanging="360"/>
         <w:jc w:val="both"/>
         <w:rPr>
           <w:rFonts w:ascii="Calibri" w:cs="Calibri" w:eastAsia="Calibri" w:hAnsi="Calibri"/>
           <w:sz w:val="24"/>
           <w:szCs w:val="24"/>
+          <w:u w:val="none"/>
         </w:rPr>
       </w:pPr>
       <w:r>
@@ -6149,7 +8634,7 @@
           <w:szCs w:val="24"/>
           <w:rtl w:val="0"/>
         </w:rPr>
-        <w:t xml:space="preserve">Esto suma un </w:t>
+        <w:t xml:space="preserve">2h 40min*30€/h → </w:t>
       </w:r>
       <w:r>
         <w:rPr>
@@ -6159,7 +8644,46 @@
           <w:szCs w:val="24"/>
           <w:rtl w:val="0"/>
         </w:rPr>
-        <w:t xml:space="preserve">total de 82€</w:t>
+        <w:t xml:space="preserve">20€</w:t>
+      </w:r>
+      <w:r>
+        <w:rPr>
+          <w:rFonts w:ascii="Calibri" w:cs="Calibri" w:eastAsia="Calibri" w:hAnsi="Calibri"/>
+          <w:sz w:val="24"/>
+          <w:szCs w:val="24"/>
+          <w:rtl w:val="0"/>
+        </w:rPr>
+        <w:t xml:space="preserve"> (Analista)</w:t>
+      </w:r>
+    </w:p>
+    <w:p>
+      <w:pPr>
+        <w:spacing w:after="160" w:line="259" w:lineRule="auto"/>
+        <w:jc w:val="both"/>
+        <w:rPr>
+          <w:rFonts w:ascii="Calibri" w:cs="Calibri" w:eastAsia="Calibri" w:hAnsi="Calibri"/>
+          <w:sz w:val="24"/>
+          <w:szCs w:val="24"/>
+        </w:rPr>
+      </w:pPr>
+      <w:r>
+        <w:rPr>
+          <w:rFonts w:ascii="Calibri" w:cs="Calibri" w:eastAsia="Calibri" w:hAnsi="Calibri"/>
+          <w:sz w:val="24"/>
+          <w:szCs w:val="24"/>
+          <w:rtl w:val="0"/>
+        </w:rPr>
+        <w:t xml:space="preserve">Esto suma un </w:t>
+      </w:r>
+      <w:r>
+        <w:rPr>
+          <w:rFonts w:ascii="Calibri" w:cs="Calibri" w:eastAsia="Calibri" w:hAnsi="Calibri"/>
+          <w:b w:val="1"/>
+          <w:sz w:val="24"/>
+          <w:szCs w:val="24"/>
+          <w:rtl w:val="0"/>
+        </w:rPr>
+        <w:t xml:space="preserve">total de 102€</w:t>
       </w:r>
       <w:r>
         <w:rPr>
@@ -6454,7 +8978,7 @@
           <w:szCs w:val="24"/>
           <w:rtl w:val="0"/>
         </w:rPr>
-        <w:t xml:space="preserve">82€</w:t>
+        <w:t xml:space="preserve">102€</w:t>
       </w:r>
       <w:r>
         <w:rPr>
@@ -6473,7 +8997,7 @@
           <w:szCs w:val="24"/>
           <w:rtl w:val="0"/>
         </w:rPr>
-        <w:t xml:space="preserve">9,02€</w:t>
+        <w:t xml:space="preserve">11,22€</w:t>
       </w:r>
       <w:r>
         <w:rPr>
@@ -6511,27 +9035,7 @@
           <w:szCs w:val="24"/>
           <w:rtl w:val="0"/>
         </w:rPr>
-        <w:t xml:space="preserve">91,02€</w:t>
-      </w:r>
-    </w:p>
-    <w:p>
-      <w:pPr>
-        <w:spacing w:after="160" w:line="259" w:lineRule="auto"/>
-        <w:jc w:val="both"/>
-        <w:rPr>
-          <w:rFonts w:ascii="Calibri" w:cs="Calibri" w:eastAsia="Calibri" w:hAnsi="Calibri"/>
-          <w:sz w:val="24"/>
-          <w:szCs w:val="24"/>
-        </w:rPr>
-      </w:pPr>
-      <w:r>
-        <w:rPr>
-          <w:rFonts w:ascii="Calibri" w:cs="Calibri" w:eastAsia="Calibri" w:hAnsi="Calibri"/>
-          <w:sz w:val="24"/>
-          <w:szCs w:val="24"/>
-          <w:rtl w:val="0"/>
-        </w:rPr>
-        <w:t xml:space="preserve">Cabe destacar que el tiempo empleado en estudiar los conocimientos previos se han incluido en el reporte de planificación grupal correspondiente, dejando en el reporte individual el tiempo íntegro necesario para realizar mis tareas específicas de manera individual. </w:t>
+        <w:t xml:space="preserve">113,22€</w:t>
       </w:r>
     </w:p>
     <w:p>
@@ -6552,32 +9056,102 @@
           <w:szCs w:val="24"/>
           <w:rtl w:val="0"/>
         </w:rPr>
-        <w:t xml:space="preserve">El registro del tiempo empleado en todas las anteriores tareas se ha llevado a cabo usando Clockify. No se añaden costes personales debido a que no ha sido necesario aplicar gastos a nada más, al trabajar en la propia Universidad.</w:t>
-      </w:r>
-      <w:r>
-        <w:rPr>
-          <w:rtl w:val="0"/>
-        </w:rPr>
-      </w:r>
-    </w:p>
-    <w:p>
-      <w:pPr>
-        <w:rPr>
+        <w:t xml:space="preserve">En la anterior entrega obtuve un coste de amortización de 5,2€ que sumado a esta entrega resulta en un </w:t>
+      </w:r>
+      <w:r>
+        <w:rPr>
+          <w:rFonts w:ascii="Calibri" w:cs="Calibri" w:eastAsia="Calibri" w:hAnsi="Calibri"/>
+          <w:b w:val="1"/>
           <w:sz w:val="24"/>
           <w:szCs w:val="24"/>
-        </w:rPr>
-      </w:pPr>
-      <w:r>
-        <w:rPr>
-          <w:rtl w:val="0"/>
-        </w:rPr>
-      </w:r>
-    </w:p>
-    <w:p>
-      <w:pPr>
-        <w:rPr>
+          <w:rtl w:val="0"/>
+        </w:rPr>
+        <w:t xml:space="preserve">total de coste de amortización acumulado (D01 + D02)</w:t>
+      </w:r>
+      <w:r>
+        <w:rPr>
+          <w:rFonts w:ascii="Calibri" w:cs="Calibri" w:eastAsia="Calibri" w:hAnsi="Calibri"/>
           <w:sz w:val="24"/>
           <w:szCs w:val="24"/>
+          <w:rtl w:val="0"/>
+        </w:rPr>
+        <w:t xml:space="preserve"> de 11,22€ + 5,2€ = </w:t>
+      </w:r>
+      <w:r>
+        <w:rPr>
+          <w:rFonts w:ascii="Calibri" w:cs="Calibri" w:eastAsia="Calibri" w:hAnsi="Calibri"/>
+          <w:b w:val="1"/>
+          <w:sz w:val="24"/>
+          <w:szCs w:val="24"/>
+          <w:rtl w:val="0"/>
+        </w:rPr>
+        <w:t xml:space="preserve">16,42€</w:t>
+      </w:r>
+    </w:p>
+    <w:p>
+      <w:pPr>
+        <w:spacing w:after="160" w:line="259" w:lineRule="auto"/>
+        <w:jc w:val="both"/>
+        <w:rPr>
+          <w:rFonts w:ascii="Calibri" w:cs="Calibri" w:eastAsia="Calibri" w:hAnsi="Calibri"/>
+          <w:sz w:val="24"/>
+          <w:szCs w:val="24"/>
+        </w:rPr>
+      </w:pPr>
+      <w:r>
+        <w:rPr>
+          <w:rFonts w:ascii="Calibri" w:cs="Calibri" w:eastAsia="Calibri" w:hAnsi="Calibri"/>
+          <w:sz w:val="24"/>
+          <w:szCs w:val="24"/>
+          <w:rtl w:val="0"/>
+        </w:rPr>
+        <w:t xml:space="preserve">Cabe destacar que el tiempo empleado en estudiar los conocimientos previos se han incluido en el reporte de planificación grupal correspondiente, dejando en el reporte individual el tiempo íntegro necesario para realizar mis tareas específicas de manera individual. </w:t>
+      </w:r>
+    </w:p>
+    <w:p>
+      <w:pPr>
+        <w:spacing w:after="160" w:line="259" w:lineRule="auto"/>
+        <w:jc w:val="both"/>
+        <w:rPr>
+          <w:rFonts w:ascii="Calibri" w:cs="Calibri" w:eastAsia="Calibri" w:hAnsi="Calibri"/>
+          <w:b w:val="1"/>
+          <w:sz w:val="24"/>
+          <w:szCs w:val="24"/>
+        </w:rPr>
+      </w:pPr>
+      <w:r>
+        <w:rPr>
+          <w:rFonts w:ascii="Calibri" w:cs="Calibri" w:eastAsia="Calibri" w:hAnsi="Calibri"/>
+          <w:sz w:val="24"/>
+          <w:szCs w:val="24"/>
+          <w:rtl w:val="0"/>
+        </w:rPr>
+        <w:t xml:space="preserve">El registro del tiempo empleado en todas las anteriores tareas se ha llevado a cabo usando Clockify. No se añaden costes personales debido a que no ha sido necesario aplicar gastos a nada más, al trabajar en la propia Universidad.</w:t>
+      </w:r>
+      <w:r>
+        <w:rPr>
+          <w:rtl w:val="0"/>
+        </w:rPr>
+      </w:r>
+    </w:p>
+    <w:p>
+      <w:pPr>
+        <w:rPr>
+          <w:sz w:val="24"/>
+          <w:szCs w:val="24"/>
+        </w:rPr>
+      </w:pPr>
+      <w:r>
+        <w:rPr>
+          <w:rtl w:val="0"/>
+        </w:rPr>
+      </w:r>
+    </w:p>
+    <w:p>
+      <w:pPr>
+        <w:rPr>
+          <w:sz w:val="24"/>
+          <w:szCs w:val="24"/>
         </w:rPr>
       </w:pPr>
       <w:r>
@@ -6591,7 +9165,7 @@
         <w:pStyle w:val="Heading1"/>
         <w:rPr/>
       </w:pPr>
-      <w:bookmarkStart w:colFirst="0" w:colLast="0" w:name="_ysgwrb1dc6k3" w:id="4"/>
+      <w:bookmarkStart w:colFirst="0" w:colLast="0" w:name="_heading=h.2et92p0" w:id="4"/>
       <w:bookmarkEnd w:id="4"/>
       <w:r>
         <w:rPr>
@@ -6617,8 +9191,8 @@
       </w:r>
     </w:p>
     <w:sectPr>
-      <w:headerReference r:id="rId15" w:type="default"/>
-      <w:footerReference r:id="rId16" w:type="default"/>
+      <w:headerReference r:id="rId16" w:type="default"/>
+      <w:footerReference r:id="rId17" w:type="default"/>
       <w:pgSz w:h="16834" w:w="11909" w:orient="portrait"/>
       <w:pgMar w:bottom="1440" w:top="1440" w:left="1440" w:right="1440" w:header="720" w:footer="720"/>
       <w:pgNumType w:start="1"/>
@@ -6669,7 +9243,7 @@
         <w:szCs w:val="18"/>
         <w:rtl w:val="0"/>
       </w:rPr>
-      <w:t xml:space="preserve">Grupo C1.04.02                                                                                                             Sevilla 25 de Junio 2023</w:t>
+      <w:t xml:space="preserve">Grupo C1.04.02                                                                                                        Sevilla 1 de Septiembre 2023</w:t>
     </w:r>
   </w:p>
   <w:p>
@@ -6933,6 +9507,124 @@
       </w:pPr>
     </w:pPrDefault>
   </w:docDefaults>
+  <w:style w:type="paragraph" w:styleId="Normal" w:default="1">
+    <w:name w:val="normal"/>
+  </w:style>
+  <w:style w:type="table" w:styleId="TableNormal" w:default="1">
+    <w:name w:val="Table Normal"/>
+  </w:style>
+  <w:style w:type="paragraph" w:styleId="Heading1">
+    <w:name w:val="heading 1"/>
+    <w:basedOn w:val="Normal"/>
+    <w:next w:val="Normal"/>
+    <w:pPr>
+      <w:keepNext w:val="1"/>
+      <w:keepLines w:val="1"/>
+      <w:pageBreakBefore w:val="0"/>
+      <w:spacing w:after="120" w:before="400" w:lineRule="auto"/>
+    </w:pPr>
+    <w:rPr>
+      <w:sz w:val="40"/>
+      <w:szCs w:val="40"/>
+    </w:rPr>
+  </w:style>
+  <w:style w:type="paragraph" w:styleId="Heading2">
+    <w:name w:val="heading 2"/>
+    <w:basedOn w:val="Normal"/>
+    <w:next w:val="Normal"/>
+    <w:pPr>
+      <w:keepNext w:val="1"/>
+      <w:keepLines w:val="1"/>
+      <w:pageBreakBefore w:val="0"/>
+      <w:spacing w:after="120" w:before="360" w:lineRule="auto"/>
+    </w:pPr>
+    <w:rPr>
+      <w:b w:val="0"/>
+      <w:sz w:val="32"/>
+      <w:szCs w:val="32"/>
+    </w:rPr>
+  </w:style>
+  <w:style w:type="paragraph" w:styleId="Heading3">
+    <w:name w:val="heading 3"/>
+    <w:basedOn w:val="Normal"/>
+    <w:next w:val="Normal"/>
+    <w:pPr>
+      <w:keepNext w:val="1"/>
+      <w:keepLines w:val="1"/>
+      <w:pageBreakBefore w:val="0"/>
+      <w:spacing w:after="80" w:before="320" w:lineRule="auto"/>
+    </w:pPr>
+    <w:rPr>
+      <w:b w:val="0"/>
+      <w:color w:val="434343"/>
+      <w:sz w:val="28"/>
+      <w:szCs w:val="28"/>
+    </w:rPr>
+  </w:style>
+  <w:style w:type="paragraph" w:styleId="Heading4">
+    <w:name w:val="heading 4"/>
+    <w:basedOn w:val="Normal"/>
+    <w:next w:val="Normal"/>
+    <w:pPr>
+      <w:keepNext w:val="1"/>
+      <w:keepLines w:val="1"/>
+      <w:pageBreakBefore w:val="0"/>
+      <w:spacing w:after="80" w:before="280" w:lineRule="auto"/>
+    </w:pPr>
+    <w:rPr>
+      <w:color w:val="666666"/>
+      <w:sz w:val="24"/>
+      <w:szCs w:val="24"/>
+    </w:rPr>
+  </w:style>
+  <w:style w:type="paragraph" w:styleId="Heading5">
+    <w:name w:val="heading 5"/>
+    <w:basedOn w:val="Normal"/>
+    <w:next w:val="Normal"/>
+    <w:pPr>
+      <w:keepNext w:val="1"/>
+      <w:keepLines w:val="1"/>
+      <w:pageBreakBefore w:val="0"/>
+      <w:spacing w:after="80" w:before="240" w:lineRule="auto"/>
+    </w:pPr>
+    <w:rPr>
+      <w:color w:val="666666"/>
+      <w:sz w:val="22"/>
+      <w:szCs w:val="22"/>
+    </w:rPr>
+  </w:style>
+  <w:style w:type="paragraph" w:styleId="Heading6">
+    <w:name w:val="heading 6"/>
+    <w:basedOn w:val="Normal"/>
+    <w:next w:val="Normal"/>
+    <w:pPr>
+      <w:keepNext w:val="1"/>
+      <w:keepLines w:val="1"/>
+      <w:pageBreakBefore w:val="0"/>
+      <w:spacing w:after="80" w:before="240" w:lineRule="auto"/>
+    </w:pPr>
+    <w:rPr>
+      <w:i w:val="1"/>
+      <w:color w:val="666666"/>
+      <w:sz w:val="22"/>
+      <w:szCs w:val="22"/>
+    </w:rPr>
+  </w:style>
+  <w:style w:type="paragraph" w:styleId="Title">
+    <w:name w:val="Title"/>
+    <w:basedOn w:val="Normal"/>
+    <w:next w:val="Normal"/>
+    <w:pPr>
+      <w:keepNext w:val="1"/>
+      <w:keepLines w:val="1"/>
+      <w:pageBreakBefore w:val="0"/>
+      <w:spacing w:after="60" w:before="0" w:lineRule="auto"/>
+    </w:pPr>
+    <w:rPr>
+      <w:sz w:val="52"/>
+      <w:szCs w:val="52"/>
+    </w:rPr>
+  </w:style>
   <w:style w:type="paragraph" w:styleId="Normal" w:default="1">
     <w:name w:val="normal"/>
   </w:style>
@@ -7161,6 +9853,180 @@
     </w:tblPr>
   </w:style>
   <w:style w:type="table" w:styleId="Table8">
+    <w:basedOn w:val="TableNormal"/>
+    <w:tblPr>
+      <w:tblStyleRowBandSize w:val="1"/>
+      <w:tblStyleColBandSize w:val="1"/>
+      <w:tblCellMar>
+        <w:top w:w="100.0" w:type="dxa"/>
+        <w:left w:w="100.0" w:type="dxa"/>
+        <w:bottom w:w="100.0" w:type="dxa"/>
+        <w:right w:w="100.0" w:type="dxa"/>
+      </w:tblCellMar>
+    </w:tblPr>
+  </w:style>
+  <w:style w:type="paragraph" w:styleId="Subtitle">
+    <w:name w:val="Subtitle"/>
+    <w:basedOn w:val="Normal"/>
+    <w:next w:val="Normal"/>
+    <w:pPr>
+      <w:keepNext w:val="1"/>
+      <w:keepLines w:val="1"/>
+      <w:pageBreakBefore w:val="0"/>
+      <w:spacing w:after="320" w:before="0" w:lineRule="auto"/>
+    </w:pPr>
+    <w:rPr>
+      <w:rFonts w:ascii="Arial" w:cs="Arial" w:eastAsia="Arial" w:hAnsi="Arial"/>
+      <w:i w:val="0"/>
+      <w:color w:val="666666"/>
+      <w:sz w:val="30"/>
+      <w:szCs w:val="30"/>
+    </w:rPr>
+  </w:style>
+  <w:style w:type="table" w:styleId="Table1">
+    <w:basedOn w:val="TableNormal"/>
+    <w:tblPr>
+      <w:tblStyleRowBandSize w:val="1"/>
+      <w:tblStyleColBandSize w:val="1"/>
+      <w:tblCellMar>
+        <w:top w:w="100.0" w:type="dxa"/>
+        <w:left w:w="100.0" w:type="dxa"/>
+        <w:bottom w:w="100.0" w:type="dxa"/>
+        <w:right w:w="100.0" w:type="dxa"/>
+      </w:tblCellMar>
+    </w:tblPr>
+  </w:style>
+  <w:style w:type="table" w:styleId="Table2">
+    <w:basedOn w:val="TableNormal"/>
+    <w:tblPr>
+      <w:tblStyleRowBandSize w:val="1"/>
+      <w:tblStyleColBandSize w:val="1"/>
+      <w:tblCellMar>
+        <w:top w:w="100.0" w:type="dxa"/>
+        <w:left w:w="100.0" w:type="dxa"/>
+        <w:bottom w:w="100.0" w:type="dxa"/>
+        <w:right w:w="100.0" w:type="dxa"/>
+      </w:tblCellMar>
+    </w:tblPr>
+  </w:style>
+  <w:style w:type="table" w:styleId="Table3">
+    <w:basedOn w:val="TableNormal"/>
+    <w:tblPr>
+      <w:tblStyleRowBandSize w:val="1"/>
+      <w:tblStyleColBandSize w:val="1"/>
+      <w:tblCellMar>
+        <w:top w:w="100.0" w:type="dxa"/>
+        <w:left w:w="100.0" w:type="dxa"/>
+        <w:bottom w:w="100.0" w:type="dxa"/>
+        <w:right w:w="100.0" w:type="dxa"/>
+      </w:tblCellMar>
+    </w:tblPr>
+  </w:style>
+  <w:style w:type="table" w:styleId="Table4">
+    <w:basedOn w:val="TableNormal"/>
+    <w:tblPr>
+      <w:tblStyleRowBandSize w:val="1"/>
+      <w:tblStyleColBandSize w:val="1"/>
+      <w:tblCellMar>
+        <w:top w:w="100.0" w:type="dxa"/>
+        <w:left w:w="100.0" w:type="dxa"/>
+        <w:bottom w:w="100.0" w:type="dxa"/>
+        <w:right w:w="100.0" w:type="dxa"/>
+      </w:tblCellMar>
+    </w:tblPr>
+  </w:style>
+  <w:style w:type="table" w:styleId="Table5">
+    <w:basedOn w:val="TableNormal"/>
+    <w:tblPr>
+      <w:tblStyleRowBandSize w:val="1"/>
+      <w:tblStyleColBandSize w:val="1"/>
+      <w:tblCellMar>
+        <w:top w:w="100.0" w:type="dxa"/>
+        <w:left w:w="100.0" w:type="dxa"/>
+        <w:bottom w:w="100.0" w:type="dxa"/>
+        <w:right w:w="100.0" w:type="dxa"/>
+      </w:tblCellMar>
+    </w:tblPr>
+  </w:style>
+  <w:style w:type="table" w:styleId="Table6">
+    <w:basedOn w:val="TableNormal"/>
+    <w:tblPr>
+      <w:tblStyleRowBandSize w:val="1"/>
+      <w:tblStyleColBandSize w:val="1"/>
+      <w:tblCellMar>
+        <w:top w:w="100.0" w:type="dxa"/>
+        <w:left w:w="100.0" w:type="dxa"/>
+        <w:bottom w:w="100.0" w:type="dxa"/>
+        <w:right w:w="100.0" w:type="dxa"/>
+      </w:tblCellMar>
+    </w:tblPr>
+  </w:style>
+  <w:style w:type="table" w:styleId="Table7">
+    <w:basedOn w:val="TableNormal"/>
+    <w:tblPr>
+      <w:tblStyleRowBandSize w:val="1"/>
+      <w:tblStyleColBandSize w:val="1"/>
+      <w:tblCellMar>
+        <w:top w:w="100.0" w:type="dxa"/>
+        <w:left w:w="100.0" w:type="dxa"/>
+        <w:bottom w:w="100.0" w:type="dxa"/>
+        <w:right w:w="100.0" w:type="dxa"/>
+      </w:tblCellMar>
+    </w:tblPr>
+  </w:style>
+  <w:style w:type="table" w:styleId="Table8">
+    <w:basedOn w:val="TableNormal"/>
+    <w:tblPr>
+      <w:tblStyleRowBandSize w:val="1"/>
+      <w:tblStyleColBandSize w:val="1"/>
+      <w:tblCellMar>
+        <w:top w:w="100.0" w:type="dxa"/>
+        <w:left w:w="100.0" w:type="dxa"/>
+        <w:bottom w:w="100.0" w:type="dxa"/>
+        <w:right w:w="100.0" w:type="dxa"/>
+      </w:tblCellMar>
+    </w:tblPr>
+  </w:style>
+  <w:style w:type="table" w:styleId="Table9">
+    <w:basedOn w:val="TableNormal"/>
+    <w:tblPr>
+      <w:tblStyleRowBandSize w:val="1"/>
+      <w:tblStyleColBandSize w:val="1"/>
+      <w:tblCellMar>
+        <w:top w:w="100.0" w:type="dxa"/>
+        <w:left w:w="100.0" w:type="dxa"/>
+        <w:bottom w:w="100.0" w:type="dxa"/>
+        <w:right w:w="100.0" w:type="dxa"/>
+      </w:tblCellMar>
+    </w:tblPr>
+  </w:style>
+  <w:style w:type="table" w:styleId="Table10">
+    <w:basedOn w:val="TableNormal"/>
+    <w:tblPr>
+      <w:tblStyleRowBandSize w:val="1"/>
+      <w:tblStyleColBandSize w:val="1"/>
+      <w:tblCellMar>
+        <w:top w:w="100.0" w:type="dxa"/>
+        <w:left w:w="100.0" w:type="dxa"/>
+        <w:bottom w:w="100.0" w:type="dxa"/>
+        <w:right w:w="100.0" w:type="dxa"/>
+      </w:tblCellMar>
+    </w:tblPr>
+  </w:style>
+  <w:style w:type="table" w:styleId="Table11">
+    <w:basedOn w:val="TableNormal"/>
+    <w:tblPr>
+      <w:tblStyleRowBandSize w:val="1"/>
+      <w:tblStyleColBandSize w:val="1"/>
+      <w:tblCellMar>
+        <w:top w:w="100.0" w:type="dxa"/>
+        <w:left w:w="100.0" w:type="dxa"/>
+        <w:bottom w:w="100.0" w:type="dxa"/>
+        <w:right w:w="100.0" w:type="dxa"/>
+      </w:tblCellMar>
+    </w:tblPr>
+  </w:style>
+  <w:style w:type="table" w:styleId="Table12">
     <w:basedOn w:val="TableNormal"/>
     <w:tblPr>
       <w:tblStyleRowBandSize w:val="1"/>
@@ -7494,4 +10360,19 @@
   </a:objectDefaults>
   <a:extraClrSchemeLst/>
 </a:theme>
+</file>
+
+<file path=customXML/item1.xml><?xml version="1.0" encoding="utf-8"?>
+<go:gDocsCustomXmlDataStorage xmlns:go="http://customooxmlschemas.google.com/" xmlns:r="http://schemas.openxmlformats.org/officeDocument/2006/relationships" uri="GoogleDocsCustomDataVersion2">
+  <go:docsCustomData xmlns:go="http://customooxmlschemas.google.com/" roundtripDataSignature="AMtx7mgWeIWsmfG1YrduhU9cO/pdq9e12w==">CgMxLjAyCGguZ2pkZ3hzMgloLjMwajB6bGwyCWguMWZvYjl0ZTIJaC4zem55c2g3MgloLjJldDkycDA4AHIhMTFfTzVRZUg4akY1UDFObWI3Q0V4bDE5OUY5LVM4WlVG</go:docsCustomData>
+</go:gDocsCustomXmlDataStorage>
+</file>
+
+<file path=customXML/itemProps1.xml><?xml version="1.0" encoding="utf-8"?>
+<ds:datastoreItem xmlns:ds="http://schemas.openxmlformats.org/officeDocument/2006/customXml" ds:itemID="{11111111-1234-1234-1234-123412341234}">
+  <ds:schemaRefs>
+    <ds:schemaRef ds:uri="http://schemas.openxmlformats.org/officeDocument/2006/relationships"/>
+    <ds:schemaRef ds:uri="http://customooxmlschemas.google.com/"/>
+  </ds:schemaRefs>
+</ds:datastoreItem>
 </file>
</xml_diff>

<commit_message>
Planning Report D02 Student#1 OK!
</commit_message>
<xml_diff>
--- a/reports/Individual/D02/Student #1/Planning Report - D02 - josrojrom1.docx
+++ b/reports/Individual/D02/Student #1/Planning Report - D02 - josrojrom1.docx
@@ -103,7 +103,7 @@
             <wp:extent cx="1112520" cy="1112520"/>
             <wp:effectExtent b="0" l="0" r="0" t="0"/>
             <wp:wrapTopAndBottom distB="0" distT="0"/>
-            <wp:docPr descr="http://recursoshumanos.us.es/images/marca-dos-tintas_300.gif" id="2" name="image1.gif"/>
+            <wp:docPr descr="http://recursoshumanos.us.es/images/marca-dos-tintas_300.gif" id="3" name="image1.gif"/>
             <a:graphic>
               <a:graphicData uri="http://schemas.openxmlformats.org/drawingml/2006/picture">
                 <pic:pic>
@@ -5177,6 +5177,17 @@
         </w:rPr>
       </w:r>
     </w:p>
+    <w:p>
+      <w:pPr>
+        <w:jc w:val="both"/>
+        <w:rPr/>
+      </w:pPr>
+      <w:r>
+        <w:rPr>
+          <w:rtl w:val="0"/>
+        </w:rPr>
+      </w:r>
+    </w:p>
     <w:tbl>
       <w:tblPr>
         <w:tblStyle w:val="Table8"/>
@@ -5530,7 +5541,7 @@
               <w:rPr>
                 <w:rtl w:val="0"/>
               </w:rPr>
-              <w:t xml:space="preserve">2 h</w:t>
+              <w:t xml:space="preserve">1 h</w:t>
             </w:r>
           </w:p>
         </w:tc>
@@ -8170,6 +8181,575 @@
         </w:rPr>
       </w:r>
     </w:p>
+    <w:tbl>
+      <w:tblPr>
+        <w:tblStyle w:val="Table13"/>
+        <w:tblW w:w="9029.0" w:type="dxa"/>
+        <w:jc w:val="left"/>
+        <w:tblBorders>
+          <w:top w:color="000000" w:space="0" w:sz="8" w:val="single"/>
+          <w:left w:color="000000" w:space="0" w:sz="8" w:val="single"/>
+          <w:bottom w:color="000000" w:space="0" w:sz="8" w:val="single"/>
+          <w:right w:color="000000" w:space="0" w:sz="8" w:val="single"/>
+          <w:insideH w:color="000000" w:space="0" w:sz="8" w:val="single"/>
+          <w:insideV w:color="000000" w:space="0" w:sz="8" w:val="single"/>
+        </w:tblBorders>
+        <w:tblLayout w:type="fixed"/>
+        <w:tblLook w:val="0600"/>
+      </w:tblPr>
+      <w:tblGrid>
+        <w:gridCol w:w="4514.5"/>
+        <w:gridCol w:w="4514.5"/>
+        <w:tblGridChange w:id="0">
+          <w:tblGrid>
+            <w:gridCol w:w="4514.5"/>
+            <w:gridCol w:w="4514.5"/>
+          </w:tblGrid>
+        </w:tblGridChange>
+      </w:tblGrid>
+      <w:tr>
+        <w:trPr>
+          <w:cantSplit w:val="0"/>
+          <w:tblHeader w:val="0"/>
+        </w:trPr>
+        <w:tc>
+          <w:tcPr>
+            <w:shd w:fill="c9daf8" w:val="clear"/>
+            <w:tcMar>
+              <w:top w:w="100.0" w:type="dxa"/>
+              <w:left w:w="100.0" w:type="dxa"/>
+              <w:bottom w:w="100.0" w:type="dxa"/>
+              <w:right w:w="100.0" w:type="dxa"/>
+            </w:tcMar>
+            <w:vAlign w:val="top"/>
+          </w:tcPr>
+          <w:p>
+            <w:pPr>
+              <w:widowControl w:val="0"/>
+              <w:spacing w:line="240" w:lineRule="auto"/>
+              <w:jc w:val="center"/>
+              <w:rPr>
+                <w:b w:val="1"/>
+              </w:rPr>
+            </w:pPr>
+            <w:r>
+              <w:rPr>
+                <w:b w:val="1"/>
+                <w:rtl w:val="0"/>
+              </w:rPr>
+              <w:t xml:space="preserve">Tarea</w:t>
+            </w:r>
+          </w:p>
+        </w:tc>
+        <w:tc>
+          <w:tcPr>
+            <w:shd w:fill="c9daf8" w:val="clear"/>
+            <w:tcMar>
+              <w:top w:w="100.0" w:type="dxa"/>
+              <w:left w:w="100.0" w:type="dxa"/>
+              <w:bottom w:w="100.0" w:type="dxa"/>
+              <w:right w:w="100.0" w:type="dxa"/>
+            </w:tcMar>
+            <w:vAlign w:val="top"/>
+          </w:tcPr>
+          <w:p>
+            <w:pPr>
+              <w:widowControl w:val="0"/>
+              <w:spacing w:line="240" w:lineRule="auto"/>
+              <w:jc w:val="right"/>
+              <w:rPr/>
+            </w:pPr>
+            <w:r>
+              <w:rPr>
+                <w:rtl w:val="0"/>
+              </w:rPr>
+              <w:t xml:space="preserve">D02-14</w:t>
+            </w:r>
+          </w:p>
+        </w:tc>
+      </w:tr>
+      <w:tr>
+        <w:trPr>
+          <w:cantSplit w:val="0"/>
+          <w:tblHeader w:val="0"/>
+        </w:trPr>
+        <w:tc>
+          <w:tcPr>
+            <w:shd w:fill="efefef" w:val="clear"/>
+            <w:tcMar>
+              <w:top w:w="100.0" w:type="dxa"/>
+              <w:left w:w="100.0" w:type="dxa"/>
+              <w:bottom w:w="100.0" w:type="dxa"/>
+              <w:right w:w="100.0" w:type="dxa"/>
+            </w:tcMar>
+            <w:vAlign w:val="top"/>
+          </w:tcPr>
+          <w:p>
+            <w:pPr>
+              <w:widowControl w:val="0"/>
+              <w:spacing w:line="240" w:lineRule="auto"/>
+              <w:jc w:val="center"/>
+              <w:rPr>
+                <w:b w:val="1"/>
+              </w:rPr>
+            </w:pPr>
+            <w:r>
+              <w:rPr>
+                <w:b w:val="1"/>
+                <w:rtl w:val="0"/>
+              </w:rPr>
+              <w:t xml:space="preserve">Título</w:t>
+            </w:r>
+          </w:p>
+        </w:tc>
+        <w:tc>
+          <w:tcPr>
+            <w:shd w:fill="auto" w:val="clear"/>
+            <w:tcMar>
+              <w:top w:w="100.0" w:type="dxa"/>
+              <w:left w:w="100.0" w:type="dxa"/>
+              <w:bottom w:w="100.0" w:type="dxa"/>
+              <w:right w:w="100.0" w:type="dxa"/>
+            </w:tcMar>
+            <w:vAlign w:val="top"/>
+          </w:tcPr>
+          <w:p>
+            <w:pPr>
+              <w:widowControl w:val="0"/>
+              <w:spacing w:line="240" w:lineRule="auto"/>
+              <w:rPr>
+                <w:b w:val="1"/>
+                <w:i w:val="1"/>
+              </w:rPr>
+            </w:pPr>
+            <w:r>
+              <w:rPr>
+                <w:b w:val="1"/>
+                <w:rtl w:val="0"/>
+              </w:rPr>
+              <w:t xml:space="preserve">Añadir variedad en Testing Requirements de course y lecture</w:t>
+            </w:r>
+            <w:r>
+              <w:rPr>
+                <w:rtl w:val="0"/>
+              </w:rPr>
+            </w:r>
+          </w:p>
+        </w:tc>
+      </w:tr>
+      <w:tr>
+        <w:trPr>
+          <w:cantSplit w:val="0"/>
+          <w:tblHeader w:val="0"/>
+        </w:trPr>
+        <w:tc>
+          <w:tcPr>
+            <w:shd w:fill="efefef" w:val="clear"/>
+            <w:tcMar>
+              <w:top w:w="100.0" w:type="dxa"/>
+              <w:left w:w="100.0" w:type="dxa"/>
+              <w:bottom w:w="100.0" w:type="dxa"/>
+              <w:right w:w="100.0" w:type="dxa"/>
+            </w:tcMar>
+            <w:vAlign w:val="top"/>
+          </w:tcPr>
+          <w:p>
+            <w:pPr>
+              <w:widowControl w:val="0"/>
+              <w:spacing w:line="240" w:lineRule="auto"/>
+              <w:jc w:val="center"/>
+              <w:rPr>
+                <w:b w:val="1"/>
+              </w:rPr>
+            </w:pPr>
+            <w:r>
+              <w:rPr>
+                <w:b w:val="1"/>
+                <w:rtl w:val="0"/>
+              </w:rPr>
+              <w:t xml:space="preserve">Descripción</w:t>
+            </w:r>
+          </w:p>
+        </w:tc>
+        <w:tc>
+          <w:tcPr>
+            <w:shd w:fill="auto" w:val="clear"/>
+            <w:tcMar>
+              <w:top w:w="100.0" w:type="dxa"/>
+              <w:left w:w="100.0" w:type="dxa"/>
+              <w:bottom w:w="100.0" w:type="dxa"/>
+              <w:right w:w="100.0" w:type="dxa"/>
+            </w:tcMar>
+            <w:vAlign w:val="top"/>
+          </w:tcPr>
+          <w:p>
+            <w:pPr>
+              <w:widowControl w:val="0"/>
+              <w:spacing w:line="240" w:lineRule="auto"/>
+              <w:rPr/>
+            </w:pPr>
+            <w:r>
+              <w:rPr>
+                <w:rtl w:val="0"/>
+              </w:rPr>
+              <w:t xml:space="preserve">Falta variedad en los datos en algunos casos. Generar entidades con campos de texto de la longitud mínima y máxima permitidas, códigos de una, dos y tres letras (sólo se han probado de tres letras), caracteres de otros alfabetos.</w:t>
+            </w:r>
+          </w:p>
+        </w:tc>
+      </w:tr>
+      <w:tr>
+        <w:trPr>
+          <w:cantSplit w:val="0"/>
+          <w:tblHeader w:val="0"/>
+        </w:trPr>
+        <w:tc>
+          <w:tcPr>
+            <w:shd w:fill="efefef" w:val="clear"/>
+            <w:tcMar>
+              <w:top w:w="100.0" w:type="dxa"/>
+              <w:left w:w="100.0" w:type="dxa"/>
+              <w:bottom w:w="100.0" w:type="dxa"/>
+              <w:right w:w="100.0" w:type="dxa"/>
+            </w:tcMar>
+            <w:vAlign w:val="top"/>
+          </w:tcPr>
+          <w:p>
+            <w:pPr>
+              <w:widowControl w:val="0"/>
+              <w:spacing w:line="240" w:lineRule="auto"/>
+              <w:jc w:val="center"/>
+              <w:rPr>
+                <w:b w:val="1"/>
+              </w:rPr>
+            </w:pPr>
+            <w:r>
+              <w:rPr>
+                <w:b w:val="1"/>
+                <w:rtl w:val="0"/>
+              </w:rPr>
+              <w:t xml:space="preserve">Rol, Asignación</w:t>
+            </w:r>
+          </w:p>
+        </w:tc>
+        <w:tc>
+          <w:tcPr>
+            <w:shd w:fill="auto" w:val="clear"/>
+            <w:tcMar>
+              <w:top w:w="100.0" w:type="dxa"/>
+              <w:left w:w="100.0" w:type="dxa"/>
+              <w:bottom w:w="100.0" w:type="dxa"/>
+              <w:right w:w="100.0" w:type="dxa"/>
+            </w:tcMar>
+            <w:vAlign w:val="top"/>
+          </w:tcPr>
+          <w:p>
+            <w:pPr>
+              <w:widowControl w:val="0"/>
+              <w:spacing w:line="240" w:lineRule="auto"/>
+              <w:rPr>
+                <w:b w:val="1"/>
+              </w:rPr>
+            </w:pPr>
+            <w:r>
+              <w:rPr>
+                <w:b w:val="1"/>
+                <w:rtl w:val="0"/>
+              </w:rPr>
+              <w:t xml:space="preserve">Desarrollador, </w:t>
+            </w:r>
+          </w:p>
+          <w:p>
+            <w:pPr>
+              <w:widowControl w:val="0"/>
+              <w:spacing w:line="240" w:lineRule="auto"/>
+              <w:rPr>
+                <w:b w:val="1"/>
+              </w:rPr>
+            </w:pPr>
+            <w:r>
+              <w:rPr>
+                <w:b w:val="1"/>
+                <w:rtl w:val="0"/>
+              </w:rPr>
+              <w:t xml:space="preserve">José Joaquín Rojas Romero</w:t>
+            </w:r>
+          </w:p>
+        </w:tc>
+      </w:tr>
+      <w:tr>
+        <w:trPr>
+          <w:cantSplit w:val="0"/>
+          <w:tblHeader w:val="0"/>
+        </w:trPr>
+        <w:tc>
+          <w:tcPr>
+            <w:shd w:fill="efefef" w:val="clear"/>
+            <w:tcMar>
+              <w:top w:w="100.0" w:type="dxa"/>
+              <w:left w:w="100.0" w:type="dxa"/>
+              <w:bottom w:w="100.0" w:type="dxa"/>
+              <w:right w:w="100.0" w:type="dxa"/>
+            </w:tcMar>
+            <w:vAlign w:val="top"/>
+          </w:tcPr>
+          <w:p>
+            <w:pPr>
+              <w:widowControl w:val="0"/>
+              <w:spacing w:line="240" w:lineRule="auto"/>
+              <w:jc w:val="center"/>
+              <w:rPr>
+                <w:b w:val="1"/>
+              </w:rPr>
+            </w:pPr>
+            <w:r>
+              <w:rPr>
+                <w:b w:val="1"/>
+                <w:rtl w:val="0"/>
+              </w:rPr>
+              <w:t xml:space="preserve">Duración estimada</w:t>
+            </w:r>
+          </w:p>
+        </w:tc>
+        <w:tc>
+          <w:tcPr>
+            <w:shd w:fill="auto" w:val="clear"/>
+            <w:tcMar>
+              <w:top w:w="100.0" w:type="dxa"/>
+              <w:left w:w="100.0" w:type="dxa"/>
+              <w:bottom w:w="100.0" w:type="dxa"/>
+              <w:right w:w="100.0" w:type="dxa"/>
+            </w:tcMar>
+            <w:vAlign w:val="top"/>
+          </w:tcPr>
+          <w:p>
+            <w:pPr>
+              <w:widowControl w:val="0"/>
+              <w:spacing w:line="240" w:lineRule="auto"/>
+              <w:rPr/>
+            </w:pPr>
+            <w:r>
+              <w:rPr>
+                <w:rtl w:val="0"/>
+              </w:rPr>
+              <w:t xml:space="preserve">1 hora</w:t>
+            </w:r>
+          </w:p>
+        </w:tc>
+      </w:tr>
+      <w:tr>
+        <w:trPr>
+          <w:cantSplit w:val="0"/>
+          <w:tblHeader w:val="0"/>
+        </w:trPr>
+        <w:tc>
+          <w:tcPr>
+            <w:shd w:fill="efefef" w:val="clear"/>
+            <w:tcMar>
+              <w:top w:w="100.0" w:type="dxa"/>
+              <w:left w:w="100.0" w:type="dxa"/>
+              <w:bottom w:w="100.0" w:type="dxa"/>
+              <w:right w:w="100.0" w:type="dxa"/>
+            </w:tcMar>
+            <w:vAlign w:val="top"/>
+          </w:tcPr>
+          <w:p>
+            <w:pPr>
+              <w:widowControl w:val="0"/>
+              <w:spacing w:line="240" w:lineRule="auto"/>
+              <w:jc w:val="center"/>
+              <w:rPr>
+                <w:b w:val="1"/>
+              </w:rPr>
+            </w:pPr>
+            <w:r>
+              <w:rPr>
+                <w:b w:val="1"/>
+                <w:rtl w:val="0"/>
+              </w:rPr>
+              <w:t xml:space="preserve">Fecha de inicio</w:t>
+            </w:r>
+          </w:p>
+        </w:tc>
+        <w:tc>
+          <w:tcPr>
+            <w:shd w:fill="auto" w:val="clear"/>
+            <w:tcMar>
+              <w:top w:w="100.0" w:type="dxa"/>
+              <w:left w:w="100.0" w:type="dxa"/>
+              <w:bottom w:w="100.0" w:type="dxa"/>
+              <w:right w:w="100.0" w:type="dxa"/>
+            </w:tcMar>
+            <w:vAlign w:val="top"/>
+          </w:tcPr>
+          <w:p>
+            <w:pPr>
+              <w:widowControl w:val="0"/>
+              <w:spacing w:line="240" w:lineRule="auto"/>
+              <w:rPr/>
+            </w:pPr>
+            <w:r>
+              <w:rPr>
+                <w:rtl w:val="0"/>
+              </w:rPr>
+              <w:t xml:space="preserve">29/09/2023</w:t>
+            </w:r>
+          </w:p>
+        </w:tc>
+      </w:tr>
+      <w:tr>
+        <w:trPr>
+          <w:cantSplit w:val="0"/>
+          <w:tblHeader w:val="0"/>
+        </w:trPr>
+        <w:tc>
+          <w:tcPr>
+            <w:shd w:fill="efefef" w:val="clear"/>
+            <w:tcMar>
+              <w:top w:w="100.0" w:type="dxa"/>
+              <w:left w:w="100.0" w:type="dxa"/>
+              <w:bottom w:w="100.0" w:type="dxa"/>
+              <w:right w:w="100.0" w:type="dxa"/>
+            </w:tcMar>
+            <w:vAlign w:val="top"/>
+          </w:tcPr>
+          <w:p>
+            <w:pPr>
+              <w:widowControl w:val="0"/>
+              <w:spacing w:line="240" w:lineRule="auto"/>
+              <w:jc w:val="center"/>
+              <w:rPr>
+                <w:b w:val="1"/>
+              </w:rPr>
+            </w:pPr>
+            <w:r>
+              <w:rPr>
+                <w:b w:val="1"/>
+                <w:rtl w:val="0"/>
+              </w:rPr>
+              <w:t xml:space="preserve">Fecha de fin</w:t>
+            </w:r>
+          </w:p>
+        </w:tc>
+        <w:tc>
+          <w:tcPr>
+            <w:shd w:fill="auto" w:val="clear"/>
+            <w:tcMar>
+              <w:top w:w="100.0" w:type="dxa"/>
+              <w:left w:w="100.0" w:type="dxa"/>
+              <w:bottom w:w="100.0" w:type="dxa"/>
+              <w:right w:w="100.0" w:type="dxa"/>
+            </w:tcMar>
+            <w:vAlign w:val="top"/>
+          </w:tcPr>
+          <w:p>
+            <w:pPr>
+              <w:widowControl w:val="0"/>
+              <w:spacing w:line="240" w:lineRule="auto"/>
+              <w:rPr/>
+            </w:pPr>
+            <w:r>
+              <w:rPr>
+                <w:rtl w:val="0"/>
+              </w:rPr>
+              <w:t xml:space="preserve">29/09/2023</w:t>
+            </w:r>
+          </w:p>
+        </w:tc>
+      </w:tr>
+      <w:tr>
+        <w:trPr>
+          <w:cantSplit w:val="0"/>
+          <w:tblHeader w:val="0"/>
+        </w:trPr>
+        <w:tc>
+          <w:tcPr>
+            <w:shd w:fill="efefef" w:val="clear"/>
+            <w:tcMar>
+              <w:top w:w="100.0" w:type="dxa"/>
+              <w:left w:w="100.0" w:type="dxa"/>
+              <w:bottom w:w="100.0" w:type="dxa"/>
+              <w:right w:w="100.0" w:type="dxa"/>
+            </w:tcMar>
+            <w:vAlign w:val="top"/>
+          </w:tcPr>
+          <w:p>
+            <w:pPr>
+              <w:widowControl w:val="0"/>
+              <w:spacing w:line="240" w:lineRule="auto"/>
+              <w:jc w:val="center"/>
+              <w:rPr>
+                <w:b w:val="1"/>
+              </w:rPr>
+            </w:pPr>
+            <w:r>
+              <w:rPr>
+                <w:b w:val="1"/>
+                <w:rtl w:val="0"/>
+              </w:rPr>
+              <w:t xml:space="preserve">Duración real</w:t>
+            </w:r>
+          </w:p>
+        </w:tc>
+        <w:tc>
+          <w:tcPr>
+            <w:shd w:fill="auto" w:val="clear"/>
+            <w:tcMar>
+              <w:top w:w="100.0" w:type="dxa"/>
+              <w:left w:w="100.0" w:type="dxa"/>
+              <w:bottom w:w="100.0" w:type="dxa"/>
+              <w:right w:w="100.0" w:type="dxa"/>
+            </w:tcMar>
+            <w:vAlign w:val="top"/>
+          </w:tcPr>
+          <w:p>
+            <w:pPr>
+              <w:widowControl w:val="0"/>
+              <w:spacing w:line="240" w:lineRule="auto"/>
+              <w:rPr/>
+            </w:pPr>
+            <w:r>
+              <w:rPr>
+                <w:rtl w:val="0"/>
+              </w:rPr>
+              <w:t xml:space="preserve"> 1 hora</w:t>
+            </w:r>
+          </w:p>
+        </w:tc>
+      </w:tr>
+    </w:tbl>
+    <w:p>
+      <w:pPr>
+        <w:jc w:val="both"/>
+        <w:rPr/>
+      </w:pPr>
+      <w:r>
+        <w:rPr>
+          <w:rtl w:val="0"/>
+        </w:rPr>
+      </w:r>
+    </w:p>
+    <w:p>
+      <w:pPr>
+        <w:jc w:val="both"/>
+        <w:rPr/>
+      </w:pPr>
+      <w:r>
+        <w:rPr>
+          <w:rtl w:val="0"/>
+        </w:rPr>
+      </w:r>
+    </w:p>
+    <w:p>
+      <w:pPr>
+        <w:jc w:val="both"/>
+        <w:rPr/>
+      </w:pPr>
+      <w:r>
+        <w:rPr>
+          <w:rtl w:val="0"/>
+        </w:rPr>
+      </w:r>
+    </w:p>
     <w:p>
       <w:pPr>
         <w:spacing w:after="160" w:line="259" w:lineRule="auto"/>
@@ -8335,7 +8915,7 @@
           <w:szCs w:val="24"/>
           <w:rtl w:val="0"/>
         </w:rPr>
-        <w:t xml:space="preserve">total de 6 horas y 51 minutos</w:t>
+        <w:t xml:space="preserve">total de 8 horas</w:t>
       </w:r>
       <w:r>
         <w:rPr>
@@ -8403,7 +8983,7 @@
           <w:szCs w:val="24"/>
           <w:rtl w:val="0"/>
         </w:rPr>
-        <w:t xml:space="preserve">1 horas y 41 minutos</w:t>
+        <w:t xml:space="preserve">2 horas y 40 minutos</w:t>
       </w:r>
       <w:r>
         <w:rPr>
@@ -8443,7 +9023,7 @@
           <w:szCs w:val="24"/>
           <w:rtl w:val="0"/>
         </w:rPr>
-        <w:t xml:space="preserve"> y 2 horas con 40 minutos</w:t>
+        <w:t xml:space="preserve"> y 2 horas con 51 minutos</w:t>
       </w:r>
       <w:r>
         <w:rPr>
@@ -8550,12 +9130,24 @@
     </w:p>
     <w:p>
       <w:pPr>
+        <w:keepNext w:val="0"/>
+        <w:keepLines w:val="0"/>
+        <w:pageBreakBefore w:val="0"/>
+        <w:widowControl w:val="1"/>
         <w:numPr>
           <w:ilvl w:val="0"/>
           <w:numId w:val="2"/>
         </w:numPr>
-        <w:spacing w:after="160" w:line="259" w:lineRule="auto"/>
-        <w:ind w:left="720" w:hanging="360"/>
+        <w:pBdr>
+          <w:top w:space="0" w:sz="0" w:val="nil"/>
+          <w:left w:space="0" w:sz="0" w:val="nil"/>
+          <w:bottom w:space="0" w:sz="0" w:val="nil"/>
+          <w:right w:space="0" w:sz="0" w:val="nil"/>
+          <w:between w:space="0" w:sz="0" w:val="nil"/>
+        </w:pBdr>
+        <w:shd w:fill="auto" w:val="clear"/>
+        <w:spacing w:after="0" w:before="0" w:line="259" w:lineRule="auto"/>
+        <w:ind w:left="720" w:right="0" w:hanging="360"/>
         <w:jc w:val="both"/>
         <w:rPr>
           <w:rFonts w:ascii="Calibri" w:cs="Calibri" w:eastAsia="Calibri" w:hAnsi="Calibri"/>
@@ -8570,7 +9162,7 @@
           <w:szCs w:val="24"/>
           <w:rtl w:val="0"/>
         </w:rPr>
-        <w:t xml:space="preserve">1h 24min* 30€/h → </w:t>
+        <w:t xml:space="preserve">2h 30min* 30€/h → </w:t>
       </w:r>
       <w:r>
         <w:rPr>
@@ -8580,7 +9172,7 @@
           <w:szCs w:val="24"/>
           <w:rtl w:val="0"/>
         </w:rPr>
-        <w:t xml:space="preserve">42€ </w:t>
+        <w:t xml:space="preserve">75€</w:t>
       </w:r>
       <w:r>
         <w:rPr>
@@ -8589,42 +9181,34 @@
           <w:szCs w:val="24"/>
           <w:rtl w:val="0"/>
         </w:rPr>
-        <w:t xml:space="preserve">(</w:t>
-      </w:r>
-      <w:r>
-        <w:rPr>
-          <w:rFonts w:ascii="Calibri" w:cs="Calibri" w:eastAsia="Calibri" w:hAnsi="Calibri"/>
-          <w:i w:val="1"/>
-          <w:sz w:val="24"/>
-          <w:szCs w:val="24"/>
-          <w:rtl w:val="0"/>
-        </w:rPr>
-        <w:t xml:space="preserve">Manager</w:t>
-      </w:r>
-      <w:r>
-        <w:rPr>
-          <w:rFonts w:ascii="Calibri" w:cs="Calibri" w:eastAsia="Calibri" w:hAnsi="Calibri"/>
-          <w:sz w:val="24"/>
-          <w:szCs w:val="24"/>
-          <w:rtl w:val="0"/>
-        </w:rPr>
-        <w:t xml:space="preserve">)</w:t>
-      </w:r>
-    </w:p>
-    <w:p>
-      <w:pPr>
+        <w:t xml:space="preserve"> (Manager)</w:t>
+      </w:r>
+    </w:p>
+    <w:p>
+      <w:pPr>
+        <w:keepNext w:val="0"/>
+        <w:keepLines w:val="0"/>
+        <w:pageBreakBefore w:val="0"/>
+        <w:widowControl w:val="1"/>
         <w:numPr>
           <w:ilvl w:val="0"/>
           <w:numId w:val="2"/>
         </w:numPr>
-        <w:spacing w:after="160" w:line="259" w:lineRule="auto"/>
-        <w:ind w:left="720" w:hanging="360"/>
+        <w:pBdr>
+          <w:top w:space="0" w:sz="0" w:val="nil"/>
+          <w:left w:space="0" w:sz="0" w:val="nil"/>
+          <w:bottom w:space="0" w:sz="0" w:val="nil"/>
+          <w:right w:space="0" w:sz="0" w:val="nil"/>
+          <w:between w:space="0" w:sz="0" w:val="nil"/>
+        </w:pBdr>
+        <w:shd w:fill="auto" w:val="clear"/>
+        <w:spacing w:after="0" w:before="0" w:line="259" w:lineRule="auto"/>
+        <w:ind w:left="720" w:right="0" w:hanging="360"/>
         <w:jc w:val="both"/>
         <w:rPr>
           <w:rFonts w:ascii="Calibri" w:cs="Calibri" w:eastAsia="Calibri" w:hAnsi="Calibri"/>
           <w:sz w:val="24"/>
           <w:szCs w:val="24"/>
-          <w:u w:val="none"/>
         </w:rPr>
       </w:pPr>
       <w:r>
@@ -8634,7 +9218,7 @@
           <w:szCs w:val="24"/>
           <w:rtl w:val="0"/>
         </w:rPr>
-        <w:t xml:space="preserve">2h 40min*30€/h → </w:t>
+        <w:t xml:space="preserve">2h 51min*30€/h → </w:t>
       </w:r>
       <w:r>
         <w:rPr>
@@ -8644,7 +9228,7 @@
           <w:szCs w:val="24"/>
           <w:rtl w:val="0"/>
         </w:rPr>
-        <w:t xml:space="preserve">20€</w:t>
+        <w:t xml:space="preserve">85.5€</w:t>
       </w:r>
       <w:r>
         <w:rPr>
@@ -8654,6 +9238,11 @@
           <w:rtl w:val="0"/>
         </w:rPr>
         <w:t xml:space="preserve"> (Analista)</w:t>
+      </w:r>
+      <w:r>
+        <w:rPr>
+          <w:rtl w:val="0"/>
+        </w:rPr>
       </w:r>
     </w:p>
     <w:p>
@@ -8683,7 +9272,7 @@
           <w:szCs w:val="24"/>
           <w:rtl w:val="0"/>
         </w:rPr>
-        <w:t xml:space="preserve">total de 102€</w:t>
+        <w:t xml:space="preserve">total de 200.5€</w:t>
       </w:r>
       <w:r>
         <w:rPr>
@@ -8978,7 +9567,7 @@
           <w:szCs w:val="24"/>
           <w:rtl w:val="0"/>
         </w:rPr>
-        <w:t xml:space="preserve">102€</w:t>
+        <w:t xml:space="preserve">205.5€</w:t>
       </w:r>
       <w:r>
         <w:rPr>
@@ -8997,7 +9586,7 @@
           <w:szCs w:val="24"/>
           <w:rtl w:val="0"/>
         </w:rPr>
-        <w:t xml:space="preserve">11,22€</w:t>
+        <w:t xml:space="preserve">22€</w:t>
       </w:r>
       <w:r>
         <w:rPr>
@@ -9035,7 +9624,7 @@
           <w:szCs w:val="24"/>
           <w:rtl w:val="0"/>
         </w:rPr>
-        <w:t xml:space="preserve">113,22€</w:t>
+        <w:t xml:space="preserve">227,5€</w:t>
       </w:r>
     </w:p>
     <w:p>
@@ -9075,7 +9664,7 @@
           <w:szCs w:val="24"/>
           <w:rtl w:val="0"/>
         </w:rPr>
-        <w:t xml:space="preserve"> de 11,22€ + 5,2€ = </w:t>
+        <w:t xml:space="preserve"> de 5,2€ + 22€ = </w:t>
       </w:r>
       <w:r>
         <w:rPr>
@@ -9085,7 +9674,7 @@
           <w:szCs w:val="24"/>
           <w:rtl w:val="0"/>
         </w:rPr>
-        <w:t xml:space="preserve">16,42€</w:t>
+        <w:t xml:space="preserve">27,2€</w:t>
       </w:r>
     </w:p>
     <w:p>
@@ -9243,7 +9832,7 @@
         <w:szCs w:val="18"/>
         <w:rtl w:val="0"/>
       </w:rPr>
-      <w:t xml:space="preserve">Grupo C1.04.02                                                                                                        Sevilla 1 de Septiembre 2023</w:t>
+      <w:t xml:space="preserve">Grupo C3.04.02                                                                                                        Sevilla 1 de Octubre 2023</w:t>
     </w:r>
   </w:p>
   <w:p>
@@ -9507,6 +10096,124 @@
       </w:pPr>
     </w:pPrDefault>
   </w:docDefaults>
+  <w:style w:type="paragraph" w:styleId="Normal" w:default="1">
+    <w:name w:val="normal"/>
+  </w:style>
+  <w:style w:type="table" w:styleId="TableNormal" w:default="1">
+    <w:name w:val="Table Normal"/>
+  </w:style>
+  <w:style w:type="paragraph" w:styleId="Heading1">
+    <w:name w:val="heading 1"/>
+    <w:basedOn w:val="Normal"/>
+    <w:next w:val="Normal"/>
+    <w:pPr>
+      <w:keepNext w:val="1"/>
+      <w:keepLines w:val="1"/>
+      <w:pageBreakBefore w:val="0"/>
+      <w:spacing w:after="120" w:before="400" w:lineRule="auto"/>
+    </w:pPr>
+    <w:rPr>
+      <w:sz w:val="40"/>
+      <w:szCs w:val="40"/>
+    </w:rPr>
+  </w:style>
+  <w:style w:type="paragraph" w:styleId="Heading2">
+    <w:name w:val="heading 2"/>
+    <w:basedOn w:val="Normal"/>
+    <w:next w:val="Normal"/>
+    <w:pPr>
+      <w:keepNext w:val="1"/>
+      <w:keepLines w:val="1"/>
+      <w:pageBreakBefore w:val="0"/>
+      <w:spacing w:after="120" w:before="360" w:lineRule="auto"/>
+    </w:pPr>
+    <w:rPr>
+      <w:b w:val="0"/>
+      <w:sz w:val="32"/>
+      <w:szCs w:val="32"/>
+    </w:rPr>
+  </w:style>
+  <w:style w:type="paragraph" w:styleId="Heading3">
+    <w:name w:val="heading 3"/>
+    <w:basedOn w:val="Normal"/>
+    <w:next w:val="Normal"/>
+    <w:pPr>
+      <w:keepNext w:val="1"/>
+      <w:keepLines w:val="1"/>
+      <w:pageBreakBefore w:val="0"/>
+      <w:spacing w:after="80" w:before="320" w:lineRule="auto"/>
+    </w:pPr>
+    <w:rPr>
+      <w:b w:val="0"/>
+      <w:color w:val="434343"/>
+      <w:sz w:val="28"/>
+      <w:szCs w:val="28"/>
+    </w:rPr>
+  </w:style>
+  <w:style w:type="paragraph" w:styleId="Heading4">
+    <w:name w:val="heading 4"/>
+    <w:basedOn w:val="Normal"/>
+    <w:next w:val="Normal"/>
+    <w:pPr>
+      <w:keepNext w:val="1"/>
+      <w:keepLines w:val="1"/>
+      <w:pageBreakBefore w:val="0"/>
+      <w:spacing w:after="80" w:before="280" w:lineRule="auto"/>
+    </w:pPr>
+    <w:rPr>
+      <w:color w:val="666666"/>
+      <w:sz w:val="24"/>
+      <w:szCs w:val="24"/>
+    </w:rPr>
+  </w:style>
+  <w:style w:type="paragraph" w:styleId="Heading5">
+    <w:name w:val="heading 5"/>
+    <w:basedOn w:val="Normal"/>
+    <w:next w:val="Normal"/>
+    <w:pPr>
+      <w:keepNext w:val="1"/>
+      <w:keepLines w:val="1"/>
+      <w:pageBreakBefore w:val="0"/>
+      <w:spacing w:after="80" w:before="240" w:lineRule="auto"/>
+    </w:pPr>
+    <w:rPr>
+      <w:color w:val="666666"/>
+      <w:sz w:val="22"/>
+      <w:szCs w:val="22"/>
+    </w:rPr>
+  </w:style>
+  <w:style w:type="paragraph" w:styleId="Heading6">
+    <w:name w:val="heading 6"/>
+    <w:basedOn w:val="Normal"/>
+    <w:next w:val="Normal"/>
+    <w:pPr>
+      <w:keepNext w:val="1"/>
+      <w:keepLines w:val="1"/>
+      <w:pageBreakBefore w:val="0"/>
+      <w:spacing w:after="80" w:before="240" w:lineRule="auto"/>
+    </w:pPr>
+    <w:rPr>
+      <w:i w:val="1"/>
+      <w:color w:val="666666"/>
+      <w:sz w:val="22"/>
+      <w:szCs w:val="22"/>
+    </w:rPr>
+  </w:style>
+  <w:style w:type="paragraph" w:styleId="Title">
+    <w:name w:val="Title"/>
+    <w:basedOn w:val="Normal"/>
+    <w:next w:val="Normal"/>
+    <w:pPr>
+      <w:keepNext w:val="1"/>
+      <w:keepLines w:val="1"/>
+      <w:pageBreakBefore w:val="0"/>
+      <w:spacing w:after="60" w:before="0" w:lineRule="auto"/>
+    </w:pPr>
+    <w:rPr>
+      <w:sz w:val="52"/>
+      <w:szCs w:val="52"/>
+    </w:rPr>
+  </w:style>
   <w:style w:type="paragraph" w:styleId="Normal" w:default="1">
     <w:name w:val="normal"/>
   </w:style>
@@ -10039,6 +10746,193 @@
       </w:tblCellMar>
     </w:tblPr>
   </w:style>
+  <w:style w:type="paragraph" w:styleId="Subtitle">
+    <w:name w:val="Subtitle"/>
+    <w:basedOn w:val="Normal"/>
+    <w:next w:val="Normal"/>
+    <w:pPr>
+      <w:keepNext w:val="1"/>
+      <w:keepLines w:val="1"/>
+      <w:pageBreakBefore w:val="0"/>
+      <w:spacing w:after="320" w:before="0" w:lineRule="auto"/>
+    </w:pPr>
+    <w:rPr>
+      <w:rFonts w:ascii="Arial" w:cs="Arial" w:eastAsia="Arial" w:hAnsi="Arial"/>
+      <w:i w:val="0"/>
+      <w:color w:val="666666"/>
+      <w:sz w:val="30"/>
+      <w:szCs w:val="30"/>
+    </w:rPr>
+  </w:style>
+  <w:style w:type="table" w:styleId="Table1">
+    <w:basedOn w:val="TableNormal"/>
+    <w:tblPr>
+      <w:tblStyleRowBandSize w:val="1"/>
+      <w:tblStyleColBandSize w:val="1"/>
+      <w:tblCellMar>
+        <w:top w:w="100.0" w:type="dxa"/>
+        <w:left w:w="100.0" w:type="dxa"/>
+        <w:bottom w:w="100.0" w:type="dxa"/>
+        <w:right w:w="100.0" w:type="dxa"/>
+      </w:tblCellMar>
+    </w:tblPr>
+  </w:style>
+  <w:style w:type="table" w:styleId="Table2">
+    <w:basedOn w:val="TableNormal"/>
+    <w:tblPr>
+      <w:tblStyleRowBandSize w:val="1"/>
+      <w:tblStyleColBandSize w:val="1"/>
+      <w:tblCellMar>
+        <w:top w:w="100.0" w:type="dxa"/>
+        <w:left w:w="100.0" w:type="dxa"/>
+        <w:bottom w:w="100.0" w:type="dxa"/>
+        <w:right w:w="100.0" w:type="dxa"/>
+      </w:tblCellMar>
+    </w:tblPr>
+  </w:style>
+  <w:style w:type="table" w:styleId="Table3">
+    <w:basedOn w:val="TableNormal"/>
+    <w:tblPr>
+      <w:tblStyleRowBandSize w:val="1"/>
+      <w:tblStyleColBandSize w:val="1"/>
+      <w:tblCellMar>
+        <w:top w:w="100.0" w:type="dxa"/>
+        <w:left w:w="100.0" w:type="dxa"/>
+        <w:bottom w:w="100.0" w:type="dxa"/>
+        <w:right w:w="100.0" w:type="dxa"/>
+      </w:tblCellMar>
+    </w:tblPr>
+  </w:style>
+  <w:style w:type="table" w:styleId="Table4">
+    <w:basedOn w:val="TableNormal"/>
+    <w:tblPr>
+      <w:tblStyleRowBandSize w:val="1"/>
+      <w:tblStyleColBandSize w:val="1"/>
+      <w:tblCellMar>
+        <w:top w:w="100.0" w:type="dxa"/>
+        <w:left w:w="100.0" w:type="dxa"/>
+        <w:bottom w:w="100.0" w:type="dxa"/>
+        <w:right w:w="100.0" w:type="dxa"/>
+      </w:tblCellMar>
+    </w:tblPr>
+  </w:style>
+  <w:style w:type="table" w:styleId="Table5">
+    <w:basedOn w:val="TableNormal"/>
+    <w:tblPr>
+      <w:tblStyleRowBandSize w:val="1"/>
+      <w:tblStyleColBandSize w:val="1"/>
+      <w:tblCellMar>
+        <w:top w:w="100.0" w:type="dxa"/>
+        <w:left w:w="100.0" w:type="dxa"/>
+        <w:bottom w:w="100.0" w:type="dxa"/>
+        <w:right w:w="100.0" w:type="dxa"/>
+      </w:tblCellMar>
+    </w:tblPr>
+  </w:style>
+  <w:style w:type="table" w:styleId="Table6">
+    <w:basedOn w:val="TableNormal"/>
+    <w:tblPr>
+      <w:tblStyleRowBandSize w:val="1"/>
+      <w:tblStyleColBandSize w:val="1"/>
+      <w:tblCellMar>
+        <w:top w:w="100.0" w:type="dxa"/>
+        <w:left w:w="100.0" w:type="dxa"/>
+        <w:bottom w:w="100.0" w:type="dxa"/>
+        <w:right w:w="100.0" w:type="dxa"/>
+      </w:tblCellMar>
+    </w:tblPr>
+  </w:style>
+  <w:style w:type="table" w:styleId="Table7">
+    <w:basedOn w:val="TableNormal"/>
+    <w:tblPr>
+      <w:tblStyleRowBandSize w:val="1"/>
+      <w:tblStyleColBandSize w:val="1"/>
+      <w:tblCellMar>
+        <w:top w:w="100.0" w:type="dxa"/>
+        <w:left w:w="100.0" w:type="dxa"/>
+        <w:bottom w:w="100.0" w:type="dxa"/>
+        <w:right w:w="100.0" w:type="dxa"/>
+      </w:tblCellMar>
+    </w:tblPr>
+  </w:style>
+  <w:style w:type="table" w:styleId="Table8">
+    <w:basedOn w:val="TableNormal"/>
+    <w:tblPr>
+      <w:tblStyleRowBandSize w:val="1"/>
+      <w:tblStyleColBandSize w:val="1"/>
+      <w:tblCellMar>
+        <w:top w:w="100.0" w:type="dxa"/>
+        <w:left w:w="100.0" w:type="dxa"/>
+        <w:bottom w:w="100.0" w:type="dxa"/>
+        <w:right w:w="100.0" w:type="dxa"/>
+      </w:tblCellMar>
+    </w:tblPr>
+  </w:style>
+  <w:style w:type="table" w:styleId="Table9">
+    <w:basedOn w:val="TableNormal"/>
+    <w:tblPr>
+      <w:tblStyleRowBandSize w:val="1"/>
+      <w:tblStyleColBandSize w:val="1"/>
+      <w:tblCellMar>
+        <w:top w:w="100.0" w:type="dxa"/>
+        <w:left w:w="100.0" w:type="dxa"/>
+        <w:bottom w:w="100.0" w:type="dxa"/>
+        <w:right w:w="100.0" w:type="dxa"/>
+      </w:tblCellMar>
+    </w:tblPr>
+  </w:style>
+  <w:style w:type="table" w:styleId="Table10">
+    <w:basedOn w:val="TableNormal"/>
+    <w:tblPr>
+      <w:tblStyleRowBandSize w:val="1"/>
+      <w:tblStyleColBandSize w:val="1"/>
+      <w:tblCellMar>
+        <w:top w:w="100.0" w:type="dxa"/>
+        <w:left w:w="100.0" w:type="dxa"/>
+        <w:bottom w:w="100.0" w:type="dxa"/>
+        <w:right w:w="100.0" w:type="dxa"/>
+      </w:tblCellMar>
+    </w:tblPr>
+  </w:style>
+  <w:style w:type="table" w:styleId="Table11">
+    <w:basedOn w:val="TableNormal"/>
+    <w:tblPr>
+      <w:tblStyleRowBandSize w:val="1"/>
+      <w:tblStyleColBandSize w:val="1"/>
+      <w:tblCellMar>
+        <w:top w:w="100.0" w:type="dxa"/>
+        <w:left w:w="100.0" w:type="dxa"/>
+        <w:bottom w:w="100.0" w:type="dxa"/>
+        <w:right w:w="100.0" w:type="dxa"/>
+      </w:tblCellMar>
+    </w:tblPr>
+  </w:style>
+  <w:style w:type="table" w:styleId="Table12">
+    <w:basedOn w:val="TableNormal"/>
+    <w:tblPr>
+      <w:tblStyleRowBandSize w:val="1"/>
+      <w:tblStyleColBandSize w:val="1"/>
+      <w:tblCellMar>
+        <w:top w:w="100.0" w:type="dxa"/>
+        <w:left w:w="100.0" w:type="dxa"/>
+        <w:bottom w:w="100.0" w:type="dxa"/>
+        <w:right w:w="100.0" w:type="dxa"/>
+      </w:tblCellMar>
+    </w:tblPr>
+  </w:style>
+  <w:style w:type="table" w:styleId="Table13">
+    <w:basedOn w:val="TableNormal"/>
+    <w:tblPr>
+      <w:tblStyleRowBandSize w:val="1"/>
+      <w:tblStyleColBandSize w:val="1"/>
+      <w:tblCellMar>
+        <w:top w:w="100.0" w:type="dxa"/>
+        <w:left w:w="100.0" w:type="dxa"/>
+        <w:bottom w:w="100.0" w:type="dxa"/>
+        <w:right w:w="100.0" w:type="dxa"/>
+      </w:tblCellMar>
+    </w:tblPr>
+  </w:style>
 </w:styles>
 </file>
 
@@ -10364,7 +11258,7 @@
 
 <file path=customXML/item1.xml><?xml version="1.0" encoding="utf-8"?>
 <go:gDocsCustomXmlDataStorage xmlns:go="http://customooxmlschemas.google.com/" xmlns:r="http://schemas.openxmlformats.org/officeDocument/2006/relationships" uri="GoogleDocsCustomDataVersion2">
-  <go:docsCustomData xmlns:go="http://customooxmlschemas.google.com/" roundtripDataSignature="AMtx7mgWeIWsmfG1YrduhU9cO/pdq9e12w==">CgMxLjAyCGguZ2pkZ3hzMgloLjMwajB6bGwyCWguMWZvYjl0ZTIJaC4zem55c2g3MgloLjJldDkycDA4AHIhMTFfTzVRZUg4akY1UDFObWI3Q0V4bDE5OUY5LVM4WlVG</go:docsCustomData>
+  <go:docsCustomData xmlns:go="http://customooxmlschemas.google.com/" roundtripDataSignature="AMtx7mhcC6h0TOx82RO2jI68JSuZ7EBkCA==">CgMxLjAyCGguZ2pkZ3hzMgloLjMwajB6bGwyCWguMWZvYjl0ZTIJaC4zem55c2g3MgloLjJldDkycDA4AHIhMTQ2akliS1liZzVTQkw1RVpjbXdMbXk4cGhXc1ZsVVhf</go:docsCustomData>
 </go:gDocsCustomXmlDataStorage>
 </file>
 

</xml_diff>

<commit_message>
Planning Report Student#1 D02 Final OK!
</commit_message>
<xml_diff>
--- a/reports/Individual/D02/Student #1/Planning Report - D02 - josrojrom1.docx
+++ b/reports/Individual/D02/Student #1/Planning Report - D02 - josrojrom1.docx
@@ -103,7 +103,7 @@
             <wp:extent cx="1112520" cy="1112520"/>
             <wp:effectExtent b="0" l="0" r="0" t="0"/>
             <wp:wrapTopAndBottom distB="0" distT="0"/>
-            <wp:docPr descr="http://recursoshumanos.us.es/images/marca-dos-tintas_300.gif" id="3" name="image1.gif"/>
+            <wp:docPr descr="http://recursoshumanos.us.es/images/marca-dos-tintas_300.gif" id="4" name="image1.gif"/>
             <a:graphic>
               <a:graphicData uri="http://schemas.openxmlformats.org/drawingml/2006/picture">
                 <pic:pic>
@@ -690,7 +690,7 @@
               <w:rtl w:val="0"/>
             </w:rPr>
             <w:tab/>
-            <w:t xml:space="preserve">9</w:t>
+            <w:t xml:space="preserve">10</w:t>
           </w:r>
           <w:r>
             <w:rPr>
@@ -869,7 +869,7 @@
         </w:trPr>
         <w:tc>
           <w:tcPr>
-            <w:shd w:fill="auto" w:val="clear"/>
+            <w:shd w:fill="a4c2f4" w:val="clear"/>
             <w:tcMar>
               <w:top w:w="100.0" w:type="dxa"/>
               <w:left w:w="100.0" w:type="dxa"/>
@@ -913,7 +913,7 @@
         </w:tc>
         <w:tc>
           <w:tcPr>
-            <w:shd w:fill="auto" w:val="clear"/>
+            <w:shd w:fill="a4c2f4" w:val="clear"/>
             <w:tcMar>
               <w:top w:w="100.0" w:type="dxa"/>
               <w:left w:w="100.0" w:type="dxa"/>
@@ -957,7 +957,7 @@
         </w:tc>
         <w:tc>
           <w:tcPr>
-            <w:shd w:fill="auto" w:val="clear"/>
+            <w:shd w:fill="a4c2f4" w:val="clear"/>
             <w:tcMar>
               <w:top w:w="100.0" w:type="dxa"/>
               <w:left w:w="100.0" w:type="dxa"/>
@@ -1007,7 +1007,7 @@
         </w:trPr>
         <w:tc>
           <w:tcPr>
-            <w:shd w:fill="auto" w:val="clear"/>
+            <w:shd w:fill="efefef" w:val="clear"/>
             <w:tcMar>
               <w:top w:w="100.0" w:type="dxa"/>
               <w:left w:w="100.0" w:type="dxa"/>
@@ -1044,7 +1044,7 @@
         </w:tc>
         <w:tc>
           <w:tcPr>
-            <w:shd w:fill="auto" w:val="clear"/>
+            <w:shd w:fill="efefef" w:val="clear"/>
             <w:tcMar>
               <w:top w:w="100.0" w:type="dxa"/>
               <w:left w:w="100.0" w:type="dxa"/>
@@ -1124,7 +1124,7 @@
         </w:trPr>
         <w:tc>
           <w:tcPr>
-            <w:shd w:fill="auto" w:val="clear"/>
+            <w:shd w:fill="efefef" w:val="clear"/>
             <w:tcMar>
               <w:top w:w="100.0" w:type="dxa"/>
               <w:left w:w="100.0" w:type="dxa"/>
@@ -1161,7 +1161,7 @@
         </w:tc>
         <w:tc>
           <w:tcPr>
-            <w:shd w:fill="auto" w:val="clear"/>
+            <w:shd w:fill="efefef" w:val="clear"/>
             <w:tcMar>
               <w:top w:w="100.0" w:type="dxa"/>
               <w:left w:w="100.0" w:type="dxa"/>
@@ -1241,7 +1241,7 @@
         </w:trPr>
         <w:tc>
           <w:tcPr>
-            <w:shd w:fill="auto" w:val="clear"/>
+            <w:shd w:fill="efefef" w:val="clear"/>
             <w:tcMar>
               <w:top w:w="100.0" w:type="dxa"/>
               <w:left w:w="100.0" w:type="dxa"/>
@@ -1278,7 +1278,7 @@
         </w:tc>
         <w:tc>
           <w:tcPr>
-            <w:shd w:fill="auto" w:val="clear"/>
+            <w:shd w:fill="efefef" w:val="clear"/>
             <w:tcMar>
               <w:top w:w="100.0" w:type="dxa"/>
               <w:left w:w="100.0" w:type="dxa"/>
@@ -1358,7 +1358,7 @@
         </w:trPr>
         <w:tc>
           <w:tcPr>
-            <w:shd w:fill="auto" w:val="clear"/>
+            <w:shd w:fill="efefef" w:val="clear"/>
             <w:tcMar>
               <w:top w:w="100.0" w:type="dxa"/>
               <w:left w:w="100.0" w:type="dxa"/>
@@ -1395,7 +1395,7 @@
         </w:tc>
         <w:tc>
           <w:tcPr>
-            <w:shd w:fill="auto" w:val="clear"/>
+            <w:shd w:fill="efefef" w:val="clear"/>
             <w:tcMar>
               <w:top w:w="100.0" w:type="dxa"/>
               <w:left w:w="100.0" w:type="dxa"/>
@@ -1475,7 +1475,7 @@
         </w:trPr>
         <w:tc>
           <w:tcPr>
-            <w:shd w:fill="auto" w:val="clear"/>
+            <w:shd w:fill="efefef" w:val="clear"/>
             <w:tcMar>
               <w:top w:w="100.0" w:type="dxa"/>
               <w:left w:w="100.0" w:type="dxa"/>
@@ -1512,7 +1512,7 @@
         </w:tc>
         <w:tc>
           <w:tcPr>
-            <w:shd w:fill="auto" w:val="clear"/>
+            <w:shd w:fill="efefef" w:val="clear"/>
             <w:tcMar>
               <w:top w:w="100.0" w:type="dxa"/>
               <w:left w:w="100.0" w:type="dxa"/>
@@ -1712,7 +1712,7 @@
         </w:trPr>
         <w:tc>
           <w:tcPr>
-            <w:shd w:fill="c9daf8" w:val="clear"/>
+            <w:shd w:fill="a4c2f4" w:val="clear"/>
             <w:tcMar>
               <w:top w:w="100.0" w:type="dxa"/>
               <w:left w:w="100.0" w:type="dxa"/>
@@ -1741,7 +1741,7 @@
         </w:tc>
         <w:tc>
           <w:tcPr>
-            <w:shd w:fill="c9daf8" w:val="clear"/>
+            <w:shd w:fill="a4c2f4" w:val="clear"/>
             <w:tcMar>
               <w:top w:w="100.0" w:type="dxa"/>
               <w:left w:w="100.0" w:type="dxa"/>
@@ -2283,7 +2283,7 @@
         </w:trPr>
         <w:tc>
           <w:tcPr>
-            <w:shd w:fill="c9daf8" w:val="clear"/>
+            <w:shd w:fill="a4c2f4" w:val="clear"/>
             <w:tcMar>
               <w:top w:w="100.0" w:type="dxa"/>
               <w:left w:w="100.0" w:type="dxa"/>
@@ -2312,7 +2312,7 @@
         </w:tc>
         <w:tc>
           <w:tcPr>
-            <w:shd w:fill="c9daf8" w:val="clear"/>
+            <w:shd w:fill="a4c2f4" w:val="clear"/>
             <w:tcMar>
               <w:top w:w="100.0" w:type="dxa"/>
               <w:left w:w="100.0" w:type="dxa"/>
@@ -2833,7 +2833,7 @@
         </w:trPr>
         <w:tc>
           <w:tcPr>
-            <w:shd w:fill="c9daf8" w:val="clear"/>
+            <w:shd w:fill="a4c2f4" w:val="clear"/>
             <w:tcMar>
               <w:top w:w="100.0" w:type="dxa"/>
               <w:left w:w="100.0" w:type="dxa"/>
@@ -2862,7 +2862,7 @@
         </w:tc>
         <w:tc>
           <w:tcPr>
-            <w:shd w:fill="c9daf8" w:val="clear"/>
+            <w:shd w:fill="a4c2f4" w:val="clear"/>
             <w:tcMar>
               <w:top w:w="100.0" w:type="dxa"/>
               <w:left w:w="100.0" w:type="dxa"/>
@@ -3383,7 +3383,7 @@
         </w:trPr>
         <w:tc>
           <w:tcPr>
-            <w:shd w:fill="c9daf8" w:val="clear"/>
+            <w:shd w:fill="a4c2f4" w:val="clear"/>
             <w:tcMar>
               <w:top w:w="100.0" w:type="dxa"/>
               <w:left w:w="100.0" w:type="dxa"/>
@@ -3412,7 +3412,7 @@
         </w:tc>
         <w:tc>
           <w:tcPr>
-            <w:shd w:fill="c9daf8" w:val="clear"/>
+            <w:shd w:fill="a4c2f4" w:val="clear"/>
             <w:tcMar>
               <w:top w:w="100.0" w:type="dxa"/>
               <w:left w:w="100.0" w:type="dxa"/>
@@ -4000,7 +4000,7 @@
         </w:trPr>
         <w:tc>
           <w:tcPr>
-            <w:shd w:fill="c9daf8" w:val="clear"/>
+            <w:shd w:fill="a4c2f4" w:val="clear"/>
             <w:tcMar>
               <w:top w:w="100.0" w:type="dxa"/>
               <w:left w:w="100.0" w:type="dxa"/>
@@ -4029,7 +4029,7 @@
         </w:tc>
         <w:tc>
           <w:tcPr>
-            <w:shd w:fill="c9daf8" w:val="clear"/>
+            <w:shd w:fill="a4c2f4" w:val="clear"/>
             <w:tcMar>
               <w:top w:w="100.0" w:type="dxa"/>
               <w:left w:w="100.0" w:type="dxa"/>
@@ -4550,7 +4550,7 @@
         </w:trPr>
         <w:tc>
           <w:tcPr>
-            <w:shd w:fill="c9daf8" w:val="clear"/>
+            <w:shd w:fill="a4c2f4" w:val="clear"/>
             <w:tcMar>
               <w:top w:w="100.0" w:type="dxa"/>
               <w:left w:w="100.0" w:type="dxa"/>
@@ -4579,7 +4579,7 @@
         </w:tc>
         <w:tc>
           <w:tcPr>
-            <w:shd w:fill="c9daf8" w:val="clear"/>
+            <w:shd w:fill="a4c2f4" w:val="clear"/>
             <w:tcMar>
               <w:top w:w="100.0" w:type="dxa"/>
               <w:left w:w="100.0" w:type="dxa"/>
@@ -5221,7 +5221,7 @@
         </w:trPr>
         <w:tc>
           <w:tcPr>
-            <w:shd w:fill="c9daf8" w:val="clear"/>
+            <w:shd w:fill="a4c2f4" w:val="clear"/>
             <w:tcMar>
               <w:top w:w="100.0" w:type="dxa"/>
               <w:left w:w="100.0" w:type="dxa"/>
@@ -5250,7 +5250,7 @@
         </w:tc>
         <w:tc>
           <w:tcPr>
-            <w:shd w:fill="c9daf8" w:val="clear"/>
+            <w:shd w:fill="a4c2f4" w:val="clear"/>
             <w:tcMar>
               <w:top w:w="100.0" w:type="dxa"/>
               <w:left w:w="100.0" w:type="dxa"/>
@@ -5782,7 +5782,7 @@
         </w:trPr>
         <w:tc>
           <w:tcPr>
-            <w:shd w:fill="c9daf8" w:val="clear"/>
+            <w:shd w:fill="a4c2f4" w:val="clear"/>
             <w:tcMar>
               <w:top w:w="100.0" w:type="dxa"/>
               <w:left w:w="100.0" w:type="dxa"/>
@@ -5811,7 +5811,7 @@
         </w:tc>
         <w:tc>
           <w:tcPr>
-            <w:shd w:fill="c9daf8" w:val="clear"/>
+            <w:shd w:fill="a4c2f4" w:val="clear"/>
             <w:tcMar>
               <w:top w:w="100.0" w:type="dxa"/>
               <w:left w:w="100.0" w:type="dxa"/>
@@ -6455,7 +6455,7 @@
         </w:trPr>
         <w:tc>
           <w:tcPr>
-            <w:shd w:fill="c9daf8" w:val="clear"/>
+            <w:shd w:fill="a4c2f4" w:val="clear"/>
             <w:tcMar>
               <w:top w:w="100.0" w:type="dxa"/>
               <w:left w:w="100.0" w:type="dxa"/>
@@ -6484,7 +6484,7 @@
         </w:tc>
         <w:tc>
           <w:tcPr>
-            <w:shd w:fill="c9daf8" w:val="clear"/>
+            <w:shd w:fill="a4c2f4" w:val="clear"/>
             <w:tcMar>
               <w:top w:w="100.0" w:type="dxa"/>
               <w:left w:w="100.0" w:type="dxa"/>
@@ -7029,7 +7029,7 @@
         </w:trPr>
         <w:tc>
           <w:tcPr>
-            <w:shd w:fill="c9daf8" w:val="clear"/>
+            <w:shd w:fill="a4c2f4" w:val="clear"/>
             <w:tcMar>
               <w:top w:w="100.0" w:type="dxa"/>
               <w:left w:w="100.0" w:type="dxa"/>
@@ -7058,7 +7058,7 @@
         </w:tc>
         <w:tc>
           <w:tcPr>
-            <w:shd w:fill="c9daf8" w:val="clear"/>
+            <w:shd w:fill="a4c2f4" w:val="clear"/>
             <w:tcMar>
               <w:top w:w="100.0" w:type="dxa"/>
               <w:left w:w="100.0" w:type="dxa"/>
@@ -7614,7 +7614,7 @@
         </w:trPr>
         <w:tc>
           <w:tcPr>
-            <w:shd w:fill="c9daf8" w:val="clear"/>
+            <w:shd w:fill="a4c2f4" w:val="clear"/>
             <w:tcMar>
               <w:top w:w="100.0" w:type="dxa"/>
               <w:left w:w="100.0" w:type="dxa"/>
@@ -7643,7 +7643,7 @@
         </w:tc>
         <w:tc>
           <w:tcPr>
-            <w:shd w:fill="c9daf8" w:val="clear"/>
+            <w:shd w:fill="a4c2f4" w:val="clear"/>
             <w:tcMar>
               <w:top w:w="100.0" w:type="dxa"/>
               <w:left w:w="100.0" w:type="dxa"/>
@@ -8214,7 +8214,7 @@
         </w:trPr>
         <w:tc>
           <w:tcPr>
-            <w:shd w:fill="c9daf8" w:val="clear"/>
+            <w:shd w:fill="a4c2f4" w:val="clear"/>
             <w:tcMar>
               <w:top w:w="100.0" w:type="dxa"/>
               <w:left w:w="100.0" w:type="dxa"/>
@@ -8243,7 +8243,7 @@
         </w:tc>
         <w:tc>
           <w:tcPr>
-            <w:shd w:fill="c9daf8" w:val="clear"/>
+            <w:shd w:fill="a4c2f4" w:val="clear"/>
             <w:tcMar>
               <w:top w:w="100.0" w:type="dxa"/>
               <w:left w:w="100.0" w:type="dxa"/>
@@ -9239,11 +9239,6 @@
         </w:rPr>
         <w:t xml:space="preserve"> (Analista)</w:t>
       </w:r>
-      <w:r>
-        <w:rPr>
-          <w:rtl w:val="0"/>
-        </w:rPr>
-      </w:r>
     </w:p>
     <w:p>
       <w:pPr>
@@ -9538,6 +9533,7 @@
           <w:b w:val="1"/>
           <w:sz w:val="24"/>
           <w:szCs w:val="24"/>
+          <w:shd w:fill="b6d7a8" w:val="clear"/>
         </w:rPr>
       </w:pPr>
       <w:r>
@@ -9595,7 +9591,17 @@
           <w:szCs w:val="24"/>
           <w:rtl w:val="0"/>
         </w:rPr>
-        <w:t xml:space="preserve"> por lo que el </w:t>
+        <w:t xml:space="preserve"> por lo que</w:t>
+      </w:r>
+      <w:r>
+        <w:rPr>
+          <w:rFonts w:ascii="Calibri" w:cs="Calibri" w:eastAsia="Calibri" w:hAnsi="Calibri"/>
+          <w:sz w:val="24"/>
+          <w:szCs w:val="24"/>
+          <w:shd w:fill="b6d7a8" w:val="clear"/>
+          <w:rtl w:val="0"/>
+        </w:rPr>
+        <w:t xml:space="preserve"> el </w:t>
       </w:r>
       <w:r>
         <w:rPr>
@@ -9603,6 +9609,7 @@
           <w:b w:val="1"/>
           <w:sz w:val="24"/>
           <w:szCs w:val="24"/>
+          <w:shd w:fill="b6d7a8" w:val="clear"/>
           <w:rtl w:val="0"/>
         </w:rPr>
         <w:t xml:space="preserve">presupuesto final</w:t>
@@ -9612,6 +9619,7 @@
           <w:rFonts w:ascii="Calibri" w:cs="Calibri" w:eastAsia="Calibri" w:hAnsi="Calibri"/>
           <w:sz w:val="24"/>
           <w:szCs w:val="24"/>
+          <w:shd w:fill="b6d7a8" w:val="clear"/>
           <w:rtl w:val="0"/>
         </w:rPr>
         <w:t xml:space="preserve"> es de </w:t>
@@ -9622,6 +9630,7 @@
           <w:b w:val="1"/>
           <w:sz w:val="24"/>
           <w:szCs w:val="24"/>
+          <w:shd w:fill="b6d7a8" w:val="clear"/>
           <w:rtl w:val="0"/>
         </w:rPr>
         <w:t xml:space="preserve">227,5€</w:t>
@@ -9717,32 +9726,6 @@
         </w:rPr>
         <w:t xml:space="preserve">El registro del tiempo empleado en todas las anteriores tareas se ha llevado a cabo usando Clockify. No se añaden costes personales debido a que no ha sido necesario aplicar gastos a nada más, al trabajar en la propia Universidad.</w:t>
       </w:r>
-      <w:r>
-        <w:rPr>
-          <w:rtl w:val="0"/>
-        </w:rPr>
-      </w:r>
-    </w:p>
-    <w:p>
-      <w:pPr>
-        <w:rPr>
-          <w:sz w:val="24"/>
-          <w:szCs w:val="24"/>
-        </w:rPr>
-      </w:pPr>
-      <w:r>
-        <w:rPr>
-          <w:rtl w:val="0"/>
-        </w:rPr>
-      </w:r>
-    </w:p>
-    <w:p>
-      <w:pPr>
-        <w:rPr>
-          <w:sz w:val="24"/>
-          <w:szCs w:val="24"/>
-        </w:rPr>
-      </w:pPr>
       <w:r>
         <w:rPr>
           <w:rtl w:val="0"/>
@@ -10096,6 +10079,124 @@
       </w:pPr>
     </w:pPrDefault>
   </w:docDefaults>
+  <w:style w:type="paragraph" w:styleId="Normal" w:default="1">
+    <w:name w:val="normal"/>
+  </w:style>
+  <w:style w:type="table" w:styleId="TableNormal" w:default="1">
+    <w:name w:val="Table Normal"/>
+  </w:style>
+  <w:style w:type="paragraph" w:styleId="Heading1">
+    <w:name w:val="heading 1"/>
+    <w:basedOn w:val="Normal"/>
+    <w:next w:val="Normal"/>
+    <w:pPr>
+      <w:keepNext w:val="1"/>
+      <w:keepLines w:val="1"/>
+      <w:pageBreakBefore w:val="0"/>
+      <w:spacing w:after="120" w:before="400" w:lineRule="auto"/>
+    </w:pPr>
+    <w:rPr>
+      <w:sz w:val="40"/>
+      <w:szCs w:val="40"/>
+    </w:rPr>
+  </w:style>
+  <w:style w:type="paragraph" w:styleId="Heading2">
+    <w:name w:val="heading 2"/>
+    <w:basedOn w:val="Normal"/>
+    <w:next w:val="Normal"/>
+    <w:pPr>
+      <w:keepNext w:val="1"/>
+      <w:keepLines w:val="1"/>
+      <w:pageBreakBefore w:val="0"/>
+      <w:spacing w:after="120" w:before="360" w:lineRule="auto"/>
+    </w:pPr>
+    <w:rPr>
+      <w:b w:val="0"/>
+      <w:sz w:val="32"/>
+      <w:szCs w:val="32"/>
+    </w:rPr>
+  </w:style>
+  <w:style w:type="paragraph" w:styleId="Heading3">
+    <w:name w:val="heading 3"/>
+    <w:basedOn w:val="Normal"/>
+    <w:next w:val="Normal"/>
+    <w:pPr>
+      <w:keepNext w:val="1"/>
+      <w:keepLines w:val="1"/>
+      <w:pageBreakBefore w:val="0"/>
+      <w:spacing w:after="80" w:before="320" w:lineRule="auto"/>
+    </w:pPr>
+    <w:rPr>
+      <w:b w:val="0"/>
+      <w:color w:val="434343"/>
+      <w:sz w:val="28"/>
+      <w:szCs w:val="28"/>
+    </w:rPr>
+  </w:style>
+  <w:style w:type="paragraph" w:styleId="Heading4">
+    <w:name w:val="heading 4"/>
+    <w:basedOn w:val="Normal"/>
+    <w:next w:val="Normal"/>
+    <w:pPr>
+      <w:keepNext w:val="1"/>
+      <w:keepLines w:val="1"/>
+      <w:pageBreakBefore w:val="0"/>
+      <w:spacing w:after="80" w:before="280" w:lineRule="auto"/>
+    </w:pPr>
+    <w:rPr>
+      <w:color w:val="666666"/>
+      <w:sz w:val="24"/>
+      <w:szCs w:val="24"/>
+    </w:rPr>
+  </w:style>
+  <w:style w:type="paragraph" w:styleId="Heading5">
+    <w:name w:val="heading 5"/>
+    <w:basedOn w:val="Normal"/>
+    <w:next w:val="Normal"/>
+    <w:pPr>
+      <w:keepNext w:val="1"/>
+      <w:keepLines w:val="1"/>
+      <w:pageBreakBefore w:val="0"/>
+      <w:spacing w:after="80" w:before="240" w:lineRule="auto"/>
+    </w:pPr>
+    <w:rPr>
+      <w:color w:val="666666"/>
+      <w:sz w:val="22"/>
+      <w:szCs w:val="22"/>
+    </w:rPr>
+  </w:style>
+  <w:style w:type="paragraph" w:styleId="Heading6">
+    <w:name w:val="heading 6"/>
+    <w:basedOn w:val="Normal"/>
+    <w:next w:val="Normal"/>
+    <w:pPr>
+      <w:keepNext w:val="1"/>
+      <w:keepLines w:val="1"/>
+      <w:pageBreakBefore w:val="0"/>
+      <w:spacing w:after="80" w:before="240" w:lineRule="auto"/>
+    </w:pPr>
+    <w:rPr>
+      <w:i w:val="1"/>
+      <w:color w:val="666666"/>
+      <w:sz w:val="22"/>
+      <w:szCs w:val="22"/>
+    </w:rPr>
+  </w:style>
+  <w:style w:type="paragraph" w:styleId="Title">
+    <w:name w:val="Title"/>
+    <w:basedOn w:val="Normal"/>
+    <w:next w:val="Normal"/>
+    <w:pPr>
+      <w:keepNext w:val="1"/>
+      <w:keepLines w:val="1"/>
+      <w:pageBreakBefore w:val="0"/>
+      <w:spacing w:after="60" w:before="0" w:lineRule="auto"/>
+    </w:pPr>
+    <w:rPr>
+      <w:sz w:val="52"/>
+      <w:szCs w:val="52"/>
+    </w:rPr>
+  </w:style>
   <w:style w:type="paragraph" w:styleId="Normal" w:default="1">
     <w:name w:val="normal"/>
   </w:style>
@@ -10933,6 +11034,193 @@
       </w:tblCellMar>
     </w:tblPr>
   </w:style>
+  <w:style w:type="paragraph" w:styleId="Subtitle">
+    <w:name w:val="Subtitle"/>
+    <w:basedOn w:val="Normal"/>
+    <w:next w:val="Normal"/>
+    <w:pPr>
+      <w:keepNext w:val="1"/>
+      <w:keepLines w:val="1"/>
+      <w:pageBreakBefore w:val="0"/>
+      <w:spacing w:after="320" w:before="0" w:lineRule="auto"/>
+    </w:pPr>
+    <w:rPr>
+      <w:rFonts w:ascii="Arial" w:cs="Arial" w:eastAsia="Arial" w:hAnsi="Arial"/>
+      <w:i w:val="0"/>
+      <w:color w:val="666666"/>
+      <w:sz w:val="30"/>
+      <w:szCs w:val="30"/>
+    </w:rPr>
+  </w:style>
+  <w:style w:type="table" w:styleId="Table1">
+    <w:basedOn w:val="TableNormal"/>
+    <w:tblPr>
+      <w:tblStyleRowBandSize w:val="1"/>
+      <w:tblStyleColBandSize w:val="1"/>
+      <w:tblCellMar>
+        <w:top w:w="100.0" w:type="dxa"/>
+        <w:left w:w="100.0" w:type="dxa"/>
+        <w:bottom w:w="100.0" w:type="dxa"/>
+        <w:right w:w="100.0" w:type="dxa"/>
+      </w:tblCellMar>
+    </w:tblPr>
+  </w:style>
+  <w:style w:type="table" w:styleId="Table2">
+    <w:basedOn w:val="TableNormal"/>
+    <w:tblPr>
+      <w:tblStyleRowBandSize w:val="1"/>
+      <w:tblStyleColBandSize w:val="1"/>
+      <w:tblCellMar>
+        <w:top w:w="100.0" w:type="dxa"/>
+        <w:left w:w="100.0" w:type="dxa"/>
+        <w:bottom w:w="100.0" w:type="dxa"/>
+        <w:right w:w="100.0" w:type="dxa"/>
+      </w:tblCellMar>
+    </w:tblPr>
+  </w:style>
+  <w:style w:type="table" w:styleId="Table3">
+    <w:basedOn w:val="TableNormal"/>
+    <w:tblPr>
+      <w:tblStyleRowBandSize w:val="1"/>
+      <w:tblStyleColBandSize w:val="1"/>
+      <w:tblCellMar>
+        <w:top w:w="100.0" w:type="dxa"/>
+        <w:left w:w="100.0" w:type="dxa"/>
+        <w:bottom w:w="100.0" w:type="dxa"/>
+        <w:right w:w="100.0" w:type="dxa"/>
+      </w:tblCellMar>
+    </w:tblPr>
+  </w:style>
+  <w:style w:type="table" w:styleId="Table4">
+    <w:basedOn w:val="TableNormal"/>
+    <w:tblPr>
+      <w:tblStyleRowBandSize w:val="1"/>
+      <w:tblStyleColBandSize w:val="1"/>
+      <w:tblCellMar>
+        <w:top w:w="100.0" w:type="dxa"/>
+        <w:left w:w="100.0" w:type="dxa"/>
+        <w:bottom w:w="100.0" w:type="dxa"/>
+        <w:right w:w="100.0" w:type="dxa"/>
+      </w:tblCellMar>
+    </w:tblPr>
+  </w:style>
+  <w:style w:type="table" w:styleId="Table5">
+    <w:basedOn w:val="TableNormal"/>
+    <w:tblPr>
+      <w:tblStyleRowBandSize w:val="1"/>
+      <w:tblStyleColBandSize w:val="1"/>
+      <w:tblCellMar>
+        <w:top w:w="100.0" w:type="dxa"/>
+        <w:left w:w="100.0" w:type="dxa"/>
+        <w:bottom w:w="100.0" w:type="dxa"/>
+        <w:right w:w="100.0" w:type="dxa"/>
+      </w:tblCellMar>
+    </w:tblPr>
+  </w:style>
+  <w:style w:type="table" w:styleId="Table6">
+    <w:basedOn w:val="TableNormal"/>
+    <w:tblPr>
+      <w:tblStyleRowBandSize w:val="1"/>
+      <w:tblStyleColBandSize w:val="1"/>
+      <w:tblCellMar>
+        <w:top w:w="100.0" w:type="dxa"/>
+        <w:left w:w="100.0" w:type="dxa"/>
+        <w:bottom w:w="100.0" w:type="dxa"/>
+        <w:right w:w="100.0" w:type="dxa"/>
+      </w:tblCellMar>
+    </w:tblPr>
+  </w:style>
+  <w:style w:type="table" w:styleId="Table7">
+    <w:basedOn w:val="TableNormal"/>
+    <w:tblPr>
+      <w:tblStyleRowBandSize w:val="1"/>
+      <w:tblStyleColBandSize w:val="1"/>
+      <w:tblCellMar>
+        <w:top w:w="100.0" w:type="dxa"/>
+        <w:left w:w="100.0" w:type="dxa"/>
+        <w:bottom w:w="100.0" w:type="dxa"/>
+        <w:right w:w="100.0" w:type="dxa"/>
+      </w:tblCellMar>
+    </w:tblPr>
+  </w:style>
+  <w:style w:type="table" w:styleId="Table8">
+    <w:basedOn w:val="TableNormal"/>
+    <w:tblPr>
+      <w:tblStyleRowBandSize w:val="1"/>
+      <w:tblStyleColBandSize w:val="1"/>
+      <w:tblCellMar>
+        <w:top w:w="100.0" w:type="dxa"/>
+        <w:left w:w="100.0" w:type="dxa"/>
+        <w:bottom w:w="100.0" w:type="dxa"/>
+        <w:right w:w="100.0" w:type="dxa"/>
+      </w:tblCellMar>
+    </w:tblPr>
+  </w:style>
+  <w:style w:type="table" w:styleId="Table9">
+    <w:basedOn w:val="TableNormal"/>
+    <w:tblPr>
+      <w:tblStyleRowBandSize w:val="1"/>
+      <w:tblStyleColBandSize w:val="1"/>
+      <w:tblCellMar>
+        <w:top w:w="100.0" w:type="dxa"/>
+        <w:left w:w="100.0" w:type="dxa"/>
+        <w:bottom w:w="100.0" w:type="dxa"/>
+        <w:right w:w="100.0" w:type="dxa"/>
+      </w:tblCellMar>
+    </w:tblPr>
+  </w:style>
+  <w:style w:type="table" w:styleId="Table10">
+    <w:basedOn w:val="TableNormal"/>
+    <w:tblPr>
+      <w:tblStyleRowBandSize w:val="1"/>
+      <w:tblStyleColBandSize w:val="1"/>
+      <w:tblCellMar>
+        <w:top w:w="100.0" w:type="dxa"/>
+        <w:left w:w="100.0" w:type="dxa"/>
+        <w:bottom w:w="100.0" w:type="dxa"/>
+        <w:right w:w="100.0" w:type="dxa"/>
+      </w:tblCellMar>
+    </w:tblPr>
+  </w:style>
+  <w:style w:type="table" w:styleId="Table11">
+    <w:basedOn w:val="TableNormal"/>
+    <w:tblPr>
+      <w:tblStyleRowBandSize w:val="1"/>
+      <w:tblStyleColBandSize w:val="1"/>
+      <w:tblCellMar>
+        <w:top w:w="100.0" w:type="dxa"/>
+        <w:left w:w="100.0" w:type="dxa"/>
+        <w:bottom w:w="100.0" w:type="dxa"/>
+        <w:right w:w="100.0" w:type="dxa"/>
+      </w:tblCellMar>
+    </w:tblPr>
+  </w:style>
+  <w:style w:type="table" w:styleId="Table12">
+    <w:basedOn w:val="TableNormal"/>
+    <w:tblPr>
+      <w:tblStyleRowBandSize w:val="1"/>
+      <w:tblStyleColBandSize w:val="1"/>
+      <w:tblCellMar>
+        <w:top w:w="100.0" w:type="dxa"/>
+        <w:left w:w="100.0" w:type="dxa"/>
+        <w:bottom w:w="100.0" w:type="dxa"/>
+        <w:right w:w="100.0" w:type="dxa"/>
+      </w:tblCellMar>
+    </w:tblPr>
+  </w:style>
+  <w:style w:type="table" w:styleId="Table13">
+    <w:basedOn w:val="TableNormal"/>
+    <w:tblPr>
+      <w:tblStyleRowBandSize w:val="1"/>
+      <w:tblStyleColBandSize w:val="1"/>
+      <w:tblCellMar>
+        <w:top w:w="100.0" w:type="dxa"/>
+        <w:left w:w="100.0" w:type="dxa"/>
+        <w:bottom w:w="100.0" w:type="dxa"/>
+        <w:right w:w="100.0" w:type="dxa"/>
+      </w:tblCellMar>
+    </w:tblPr>
+  </w:style>
 </w:styles>
 </file>
 
@@ -11258,7 +11546,7 @@
 
 <file path=customXML/item1.xml><?xml version="1.0" encoding="utf-8"?>
 <go:gDocsCustomXmlDataStorage xmlns:go="http://customooxmlschemas.google.com/" xmlns:r="http://schemas.openxmlformats.org/officeDocument/2006/relationships" uri="GoogleDocsCustomDataVersion2">
-  <go:docsCustomData xmlns:go="http://customooxmlschemas.google.com/" roundtripDataSignature="AMtx7mhcC6h0TOx82RO2jI68JSuZ7EBkCA==">CgMxLjAyCGguZ2pkZ3hzMgloLjMwajB6bGwyCWguMWZvYjl0ZTIJaC4zem55c2g3MgloLjJldDkycDA4AHIhMTQ2akliS1liZzVTQkw1RVpjbXdMbXk4cGhXc1ZsVVhf</go:docsCustomData>
+  <go:docsCustomData xmlns:go="http://customooxmlschemas.google.com/" roundtripDataSignature="AMtx7mjNTOWxaeJefnA96eOal+Vr8O8scw==">CgMxLjAyCGguZ2pkZ3hzMgloLjMwajB6bGwyCWguMWZvYjl0ZTIJaC4zem55c2g3MgloLjJldDkycDA4AHIhMVVYT1BkQ3Z1djNKS0lvWnhfZGc3ZUYtY09LX19mNEZl</go:docsCustomData>
 </go:gDocsCustomXmlDataStorage>
 </file>
 

</xml_diff>